<commit_message>
Add pie chart in espagnol
</commit_message>
<xml_diff>
--- a/resources/assets/piecharts/PieCharts.docx
+++ b/resources/assets/piecharts/PieCharts.docx
@@ -1,10 +1,10 @@
 
 <file path=word/document.xml><?xml version="1.0" encoding="utf-8"?>
-<w:document xmlns:wpc="http://schemas.microsoft.com/office/word/2010/wordprocessingCanvas" xmlns:cx="http://schemas.microsoft.com/office/drawing/2014/chartex" xmlns:cx1="http://schemas.microsoft.com/office/drawing/2015/9/8/chartex" xmlns:cx2="http://schemas.microsoft.com/office/drawing/2015/10/21/chartex" xmlns:cx3="http://schemas.microsoft.com/office/drawing/2016/5/9/chartex" xmlns:cx4="http://schemas.microsoft.com/office/drawing/2016/5/10/chartex" xmlns:cx5="http://schemas.microsoft.com/office/drawing/2016/5/11/chartex" xmlns:cx6="http://schemas.microsoft.com/office/drawing/2016/5/12/chartex" xmlns:cx7="http://schemas.microsoft.com/office/drawing/2016/5/13/chartex" xmlns:cx8="http://schemas.microsoft.com/office/drawing/2016/5/14/chartex" xmlns:mc="http://schemas.openxmlformats.org/markup-compatibility/2006" xmlns:aink="http://schemas.microsoft.com/office/drawing/2016/ink" xmlns:am3d="http://schemas.microsoft.com/office/drawing/2017/model3d" xmlns:o="urn:schemas-microsoft-com:office:office" xmlns:r="http://schemas.openxmlformats.org/officeDocument/2006/relationships" xmlns:m="http://schemas.openxmlformats.org/officeDocument/2006/math" xmlns:v="urn:schemas-microsoft-com:vml" xmlns:wp14="http://schemas.microsoft.com/office/word/2010/wordprocessingDrawing" xmlns:wp="http://schemas.openxmlformats.org/drawingml/2006/wordprocessingDrawing" xmlns:w10="urn:schemas-microsoft-com:office:word" xmlns:w="http://schemas.openxmlformats.org/wordprocessingml/2006/main" xmlns:w14="http://schemas.microsoft.com/office/word/2010/wordml" xmlns:w15="http://schemas.microsoft.com/office/word/2012/wordml" xmlns:w16cid="http://schemas.microsoft.com/office/word/2016/wordml/cid" xmlns:w16se="http://schemas.microsoft.com/office/word/2015/wordml/symex" xmlns:wpg="http://schemas.microsoft.com/office/word/2010/wordprocessingGroup" xmlns:wpi="http://schemas.microsoft.com/office/word/2010/wordprocessingInk" xmlns:wne="http://schemas.microsoft.com/office/word/2006/wordml" xmlns:wps="http://schemas.microsoft.com/office/word/2010/wordprocessingShape" mc:Ignorable="w14 w15 w16se w16cid wp14">
+<w:document xmlns:wpc="http://schemas.microsoft.com/office/word/2010/wordprocessingCanvas" xmlns:cx="http://schemas.microsoft.com/office/drawing/2014/chartex" xmlns:cx1="http://schemas.microsoft.com/office/drawing/2015/9/8/chartex" xmlns:mc="http://schemas.openxmlformats.org/markup-compatibility/2006" xmlns:o="urn:schemas-microsoft-com:office:office" xmlns:r="http://schemas.openxmlformats.org/officeDocument/2006/relationships" xmlns:m="http://schemas.openxmlformats.org/officeDocument/2006/math" xmlns:v="urn:schemas-microsoft-com:vml" xmlns:wp14="http://schemas.microsoft.com/office/word/2010/wordprocessingDrawing" xmlns:wp="http://schemas.openxmlformats.org/drawingml/2006/wordprocessingDrawing" xmlns:w10="urn:schemas-microsoft-com:office:word" xmlns:w="http://schemas.openxmlformats.org/wordprocessingml/2006/main" xmlns:w14="http://schemas.microsoft.com/office/word/2010/wordml" xmlns:w15="http://schemas.microsoft.com/office/word/2012/wordml" xmlns:w16se="http://schemas.microsoft.com/office/word/2015/wordml/symex" xmlns:wpg="http://schemas.microsoft.com/office/word/2010/wordprocessingGroup" xmlns:wpi="http://schemas.microsoft.com/office/word/2010/wordprocessingInk" xmlns:wne="http://schemas.microsoft.com/office/word/2006/wordml" xmlns:wps="http://schemas.microsoft.com/office/word/2010/wordprocessingShape" mc:Ignorable="w14 w15 w16se wp14">
   <w:body>
     <w:p>
       <w:pPr>
-        <w:pStyle w:val="Citationintense"/>
+        <w:pStyle w:val="IntenseQuote"/>
       </w:pPr>
       <w:proofErr w:type="spellStart"/>
       <w:r>
@@ -16,18 +16,18 @@
       <w:pPr>
         <w:jc w:val="center"/>
         <w:rPr>
-          <w:rStyle w:val="Titredulivre"/>
+          <w:rStyle w:val="BookTitle"/>
         </w:rPr>
       </w:pPr>
       <w:r>
         <w:rPr>
-          <w:rStyle w:val="Titredulivre"/>
+          <w:rStyle w:val="BookTitle"/>
         </w:rPr>
         <w:t xml:space="preserve">Traduction des </w:t>
       </w:r>
       <w:r>
         <w:rPr>
-          <w:rStyle w:val="Titredulivre"/>
+          <w:rStyle w:val="BookTitle"/>
         </w:rPr>
         <w:t>graphes du site</w:t>
       </w:r>
@@ -41,7 +41,7 @@
     </w:p>
     <w:p>
       <w:pPr>
-        <w:pStyle w:val="Paragraphedeliste"/>
+        <w:pStyle w:val="ListParagraph"/>
         <w:numPr>
           <w:ilvl w:val="0"/>
           <w:numId w:val="2"/>
@@ -53,7 +53,7 @@
     </w:p>
     <w:p>
       <w:pPr>
-        <w:pStyle w:val="Paragraphedeliste"/>
+        <w:pStyle w:val="ListParagraph"/>
         <w:numPr>
           <w:ilvl w:val="0"/>
           <w:numId w:val="2"/>
@@ -65,7 +65,7 @@
     </w:p>
     <w:p>
       <w:pPr>
-        <w:pStyle w:val="Paragraphedeliste"/>
+        <w:pStyle w:val="ListParagraph"/>
         <w:numPr>
           <w:ilvl w:val="0"/>
           <w:numId w:val="2"/>
@@ -91,7 +91,7 @@
     </w:p>
     <w:p>
       <w:pPr>
-        <w:pStyle w:val="Paragraphedeliste"/>
+        <w:pStyle w:val="ListParagraph"/>
         <w:numPr>
           <w:ilvl w:val="0"/>
           <w:numId w:val="2"/>
@@ -103,7 +103,7 @@
     </w:p>
     <w:p>
       <w:pPr>
-        <w:pStyle w:val="Paragraphedeliste"/>
+        <w:pStyle w:val="ListParagraph"/>
         <w:numPr>
           <w:ilvl w:val="1"/>
           <w:numId w:val="2"/>
@@ -120,7 +120,7 @@
     </w:p>
     <w:p>
       <w:pPr>
-        <w:pStyle w:val="Paragraphedeliste"/>
+        <w:pStyle w:val="ListParagraph"/>
         <w:numPr>
           <w:ilvl w:val="1"/>
           <w:numId w:val="2"/>
@@ -132,7 +132,7 @@
     </w:p>
     <w:p>
       <w:pPr>
-        <w:pStyle w:val="Paragraphedeliste"/>
+        <w:pStyle w:val="ListParagraph"/>
         <w:numPr>
           <w:ilvl w:val="1"/>
           <w:numId w:val="2"/>
@@ -144,7 +144,7 @@
     </w:p>
     <w:p>
       <w:pPr>
-        <w:pStyle w:val="Paragraphedeliste"/>
+        <w:pStyle w:val="ListParagraph"/>
         <w:numPr>
           <w:ilvl w:val="1"/>
           <w:numId w:val="2"/>
@@ -162,7 +162,7 @@
     </w:p>
     <w:p>
       <w:pPr>
-        <w:pStyle w:val="Paragraphedeliste"/>
+        <w:pStyle w:val="ListParagraph"/>
         <w:numPr>
           <w:ilvl w:val="0"/>
           <w:numId w:val="1"/>
@@ -174,7 +174,7 @@
     </w:p>
     <w:p>
       <w:pPr>
-        <w:pStyle w:val="Paragraphedeliste"/>
+        <w:pStyle w:val="ListParagraph"/>
         <w:numPr>
           <w:ilvl w:val="1"/>
           <w:numId w:val="1"/>
@@ -186,7 +186,7 @@
     </w:p>
     <w:p>
       <w:pPr>
-        <w:pStyle w:val="Paragraphedeliste"/>
+        <w:pStyle w:val="ListParagraph"/>
         <w:numPr>
           <w:ilvl w:val="1"/>
           <w:numId w:val="1"/>
@@ -199,7 +199,7 @@
     <w:p/>
     <w:p>
       <w:pPr>
-        <w:pStyle w:val="Paragraphedeliste"/>
+        <w:pStyle w:val="ListParagraph"/>
         <w:numPr>
           <w:ilvl w:val="0"/>
           <w:numId w:val="1"/>
@@ -211,7 +211,7 @@
     </w:p>
     <w:p>
       <w:pPr>
-        <w:pStyle w:val="Paragraphedeliste"/>
+        <w:pStyle w:val="ListParagraph"/>
         <w:numPr>
           <w:ilvl w:val="1"/>
           <w:numId w:val="1"/>
@@ -223,7 +223,7 @@
     </w:p>
     <w:p>
       <w:pPr>
-        <w:pStyle w:val="Paragraphedeliste"/>
+        <w:pStyle w:val="ListParagraph"/>
         <w:numPr>
           <w:ilvl w:val="1"/>
           <w:numId w:val="1"/>
@@ -235,7 +235,7 @@
     </w:p>
     <w:p>
       <w:pPr>
-        <w:pStyle w:val="Paragraphedeliste"/>
+        <w:pStyle w:val="ListParagraph"/>
         <w:numPr>
           <w:ilvl w:val="1"/>
           <w:numId w:val="1"/>
@@ -250,7 +250,7 @@
     </w:p>
     <w:p>
       <w:pPr>
-        <w:pStyle w:val="Paragraphedeliste"/>
+        <w:pStyle w:val="ListParagraph"/>
         <w:numPr>
           <w:ilvl w:val="2"/>
           <w:numId w:val="1"/>
@@ -271,7 +271,7 @@
     </w:p>
     <w:p>
       <w:pPr>
-        <w:pStyle w:val="Paragraphedeliste"/>
+        <w:pStyle w:val="ListParagraph"/>
         <w:numPr>
           <w:ilvl w:val="1"/>
           <w:numId w:val="1"/>
@@ -283,7 +283,7 @@
     </w:p>
     <w:p>
       <w:pPr>
-        <w:pStyle w:val="Paragraphedeliste"/>
+        <w:pStyle w:val="ListParagraph"/>
         <w:numPr>
           <w:ilvl w:val="2"/>
           <w:numId w:val="1"/>
@@ -301,52 +301,37 @@
     </w:p>
     <w:p>
       <w:pPr>
-        <w:pStyle w:val="Paragraphedeliste"/>
+        <w:pStyle w:val="ListParagraph"/>
         <w:numPr>
           <w:ilvl w:val="2"/>
           <w:numId w:val="1"/>
         </w:numPr>
       </w:pPr>
       <w:r>
-        <w:t xml:space="preserve">Outil baguette magique, tolérance 0, pas lissage, pixels </w:t>
-      </w:r>
-      <w:r>
-        <w:t>non-</w:t>
-      </w:r>
-      <w:r>
-        <w:t xml:space="preserve">contigus </w:t>
+        <w:t xml:space="preserve">Outil baguette magique, tolérance 0, pas lissage, pixels non-contigus </w:t>
       </w:r>
       <w:r>
         <w:sym w:font="Wingdings" w:char="F0E0"/>
       </w:r>
       <w:r>
-        <w:t xml:space="preserve"> supprimer le fond </w:t>
-      </w:r>
-      <w:r>
-        <w:t>noir</w:t>
+        <w:t xml:space="preserve"> supprimer le fond noir</w:t>
       </w:r>
     </w:p>
     <w:p>
       <w:pPr>
-        <w:pStyle w:val="Paragraphedeliste"/>
+        <w:pStyle w:val="ListParagraph"/>
         <w:numPr>
           <w:ilvl w:val="1"/>
           <w:numId w:val="1"/>
         </w:numPr>
       </w:pPr>
       <w:r>
-        <w:t xml:space="preserve">Sur le calque 1, isoler les </w:t>
-      </w:r>
-      <w:r>
-        <w:t>camemberts</w:t>
-      </w:r>
-      <w:r>
-        <w:t> :</w:t>
+        <w:t>Sur le calque 1, isoler les camemberts :</w:t>
       </w:r>
     </w:p>
     <w:p>
       <w:pPr>
-        <w:pStyle w:val="Paragraphedeliste"/>
+        <w:pStyle w:val="ListParagraph"/>
         <w:numPr>
           <w:ilvl w:val="2"/>
           <w:numId w:val="1"/>
@@ -370,7 +355,7 @@
     </w:p>
     <w:p>
       <w:pPr>
-        <w:pStyle w:val="Paragraphedeliste"/>
+        <w:pStyle w:val="ListParagraph"/>
         <w:numPr>
           <w:ilvl w:val="2"/>
           <w:numId w:val="1"/>
@@ -400,7 +385,7 @@
     </w:p>
     <w:p>
       <w:pPr>
-        <w:pStyle w:val="Paragraphedeliste"/>
+        <w:pStyle w:val="ListParagraph"/>
         <w:numPr>
           <w:ilvl w:val="2"/>
           <w:numId w:val="1"/>
@@ -419,24 +404,12 @@
         <w:t>&gt;</w:t>
       </w:r>
       <w:r>
-        <w:t xml:space="preserve"> </w:t>
-      </w:r>
-      <w:r>
-        <w:t>Contour progressif</w:t>
-      </w:r>
-      <w:r>
-        <w:t xml:space="preserve"> </w:t>
-      </w:r>
-      <w:r>
-        <w:t>1</w:t>
-      </w:r>
-      <w:r>
-        <w:t xml:space="preserve"> pixel</w:t>
+        <w:t xml:space="preserve"> Contour progressif 1 pixel</w:t>
       </w:r>
     </w:p>
     <w:p>
       <w:pPr>
-        <w:pStyle w:val="Paragraphedeliste"/>
+        <w:pStyle w:val="ListParagraph"/>
         <w:numPr>
           <w:ilvl w:val="2"/>
           <w:numId w:val="1"/>
@@ -454,7 +427,7 @@
     </w:p>
     <w:p>
       <w:pPr>
-        <w:pStyle w:val="Paragraphedeliste"/>
+        <w:pStyle w:val="ListParagraph"/>
         <w:numPr>
           <w:ilvl w:val="1"/>
           <w:numId w:val="1"/>
@@ -472,7 +445,7 @@
     </w:p>
     <w:p>
       <w:pPr>
-        <w:pStyle w:val="Paragraphedeliste"/>
+        <w:pStyle w:val="ListParagraph"/>
         <w:numPr>
           <w:ilvl w:val="2"/>
           <w:numId w:val="1"/>
@@ -484,7 +457,7 @@
     </w:p>
     <w:p>
       <w:pPr>
-        <w:pStyle w:val="Paragraphedeliste"/>
+        <w:pStyle w:val="ListParagraph"/>
         <w:numPr>
           <w:ilvl w:val="2"/>
           <w:numId w:val="1"/>
@@ -496,7 +469,7 @@
     </w:p>
     <w:p>
       <w:pPr>
-        <w:pStyle w:val="Paragraphedeliste"/>
+        <w:pStyle w:val="ListParagraph"/>
         <w:numPr>
           <w:ilvl w:val="1"/>
           <w:numId w:val="1"/>
@@ -508,7 +481,7 @@
     </w:p>
     <w:p>
       <w:pPr>
-        <w:pStyle w:val="Paragraphedeliste"/>
+        <w:pStyle w:val="ListParagraph"/>
         <w:numPr>
           <w:ilvl w:val="2"/>
           <w:numId w:val="1"/>
@@ -523,7 +496,7 @@
     </w:p>
     <w:p>
       <w:pPr>
-        <w:pStyle w:val="Paragraphedeliste"/>
+        <w:pStyle w:val="ListParagraph"/>
         <w:ind w:left="2160"/>
       </w:pPr>
       <w:r>
@@ -532,7 +505,7 @@
     </w:p>
     <w:p>
       <w:pPr>
-        <w:pStyle w:val="Paragraphedeliste"/>
+        <w:pStyle w:val="ListParagraph"/>
         <w:ind w:left="2160"/>
       </w:pPr>
       <w:r>
@@ -541,7 +514,7 @@
     </w:p>
     <w:p>
       <w:pPr>
-        <w:pStyle w:val="Paragraphedeliste"/>
+        <w:pStyle w:val="ListParagraph"/>
         <w:ind w:left="2160"/>
       </w:pPr>
       <w:r>
@@ -550,7 +523,7 @@
     </w:p>
     <w:p>
       <w:pPr>
-        <w:pStyle w:val="Paragraphedeliste"/>
+        <w:pStyle w:val="ListParagraph"/>
         <w:numPr>
           <w:ilvl w:val="1"/>
           <w:numId w:val="1"/>
@@ -563,7 +536,7 @@
     </w:p>
     <w:p>
       <w:pPr>
-        <w:pStyle w:val="Paragraphedeliste"/>
+        <w:pStyle w:val="ListParagraph"/>
         <w:numPr>
           <w:ilvl w:val="1"/>
           <w:numId w:val="1"/>
@@ -575,7 +548,7 @@
     </w:p>
     <w:p>
       <w:pPr>
-        <w:pStyle w:val="Paragraphedeliste"/>
+        <w:pStyle w:val="ListParagraph"/>
         <w:numPr>
           <w:ilvl w:val="2"/>
           <w:numId w:val="1"/>
@@ -599,7 +572,7 @@
     </w:p>
     <w:p>
       <w:pPr>
-        <w:pStyle w:val="Paragraphedeliste"/>
+        <w:pStyle w:val="ListParagraph"/>
         <w:numPr>
           <w:ilvl w:val="2"/>
           <w:numId w:val="1"/>
@@ -617,7 +590,7 @@
     </w:p>
     <w:p>
       <w:pPr>
-        <w:pStyle w:val="Paragraphedeliste"/>
+        <w:pStyle w:val="ListParagraph"/>
         <w:numPr>
           <w:ilvl w:val="2"/>
           <w:numId w:val="1"/>
@@ -643,7 +616,7 @@
     </w:p>
     <w:p>
       <w:pPr>
-        <w:pStyle w:val="Paragraphedeliste"/>
+        <w:pStyle w:val="ListParagraph"/>
         <w:numPr>
           <w:ilvl w:val="3"/>
           <w:numId w:val="1"/>
@@ -655,7 +628,7 @@
     </w:p>
     <w:p>
       <w:pPr>
-        <w:pStyle w:val="Paragraphedeliste"/>
+        <w:pStyle w:val="ListParagraph"/>
         <w:numPr>
           <w:ilvl w:val="4"/>
           <w:numId w:val="1"/>
@@ -672,7 +645,7 @@
     </w:p>
     <w:p>
       <w:pPr>
-        <w:pStyle w:val="Paragraphedeliste"/>
+        <w:pStyle w:val="ListParagraph"/>
         <w:numPr>
           <w:ilvl w:val="4"/>
           <w:numId w:val="1"/>
@@ -691,7 +664,7 @@
     </w:p>
     <w:p>
       <w:pPr>
-        <w:pStyle w:val="Paragraphedeliste"/>
+        <w:pStyle w:val="ListParagraph"/>
         <w:numPr>
           <w:ilvl w:val="4"/>
           <w:numId w:val="1"/>
@@ -710,7 +683,7 @@
     </w:p>
     <w:p>
       <w:pPr>
-        <w:pStyle w:val="Paragraphedeliste"/>
+        <w:pStyle w:val="ListParagraph"/>
         <w:numPr>
           <w:ilvl w:val="3"/>
           <w:numId w:val="1"/>
@@ -722,7 +695,7 @@
     </w:p>
     <w:p>
       <w:pPr>
-        <w:pStyle w:val="Paragraphedeliste"/>
+        <w:pStyle w:val="ListParagraph"/>
         <w:numPr>
           <w:ilvl w:val="2"/>
           <w:numId w:val="1"/>
@@ -734,7 +707,7 @@
     </w:p>
     <w:p>
       <w:pPr>
-        <w:pStyle w:val="Paragraphedeliste"/>
+        <w:pStyle w:val="ListParagraph"/>
         <w:numPr>
           <w:ilvl w:val="2"/>
           <w:numId w:val="1"/>
@@ -757,7 +730,7 @@
     </w:p>
     <w:p>
       <w:pPr>
-        <w:pStyle w:val="Paragraphedeliste"/>
+        <w:pStyle w:val="ListParagraph"/>
         <w:numPr>
           <w:ilvl w:val="3"/>
           <w:numId w:val="1"/>
@@ -769,7 +742,7 @@
     </w:p>
     <w:p>
       <w:pPr>
-        <w:pStyle w:val="Paragraphedeliste"/>
+        <w:pStyle w:val="ListParagraph"/>
         <w:numPr>
           <w:ilvl w:val="3"/>
           <w:numId w:val="1"/>
@@ -781,7 +754,7 @@
     </w:p>
     <w:p>
       <w:pPr>
-        <w:pStyle w:val="Paragraphedeliste"/>
+        <w:pStyle w:val="ListParagraph"/>
         <w:numPr>
           <w:ilvl w:val="4"/>
           <w:numId w:val="1"/>
@@ -793,7 +766,7 @@
     </w:p>
     <w:p>
       <w:pPr>
-        <w:pStyle w:val="Paragraphedeliste"/>
+        <w:pStyle w:val="ListParagraph"/>
         <w:numPr>
           <w:ilvl w:val="4"/>
           <w:numId w:val="1"/>
@@ -805,7 +778,7 @@
     </w:p>
     <w:p>
       <w:pPr>
-        <w:pStyle w:val="Paragraphedeliste"/>
+        <w:pStyle w:val="ListParagraph"/>
         <w:numPr>
           <w:ilvl w:val="4"/>
           <w:numId w:val="1"/>
@@ -838,7 +811,7 @@
     </w:p>
     <w:p>
       <w:pPr>
-        <w:pStyle w:val="Paragraphedeliste"/>
+        <w:pStyle w:val="ListParagraph"/>
         <w:numPr>
           <w:ilvl w:val="0"/>
           <w:numId w:val="1"/>
@@ -855,7 +828,7 @@
     </w:p>
     <w:p>
       <w:pPr>
-        <w:pStyle w:val="Paragraphedeliste"/>
+        <w:pStyle w:val="ListParagraph"/>
         <w:numPr>
           <w:ilvl w:val="0"/>
           <w:numId w:val="1"/>
@@ -881,8 +854,6 @@
       <w:r>
         <w:t>Français</w:t>
       </w:r>
-      <w:bookmarkStart w:id="0" w:name="_GoBack"/>
-      <w:bookmarkEnd w:id="0"/>
     </w:p>
     <w:p>
       <w:pPr>
@@ -897,6 +868,7 @@
       <w:r>
         <w:rPr>
           <w:noProof/>
+          <w:lang w:eastAsia="fr-FR"/>
         </w:rPr>
         <w:drawing>
           <wp:inline distT="0" distB="0" distL="0" distR="0">
@@ -926,6 +898,7 @@
       <w:r>
         <w:rPr>
           <w:noProof/>
+          <w:lang w:eastAsia="fr-FR"/>
         </w:rPr>
         <w:drawing>
           <wp:inline distT="0" distB="0" distL="0" distR="0" wp14:anchorId="57DE8A4C" wp14:editId="0F6C5DF4">
@@ -955,6 +928,7 @@
       <w:r>
         <w:rPr>
           <w:noProof/>
+          <w:lang w:eastAsia="fr-FR"/>
         </w:rPr>
         <w:drawing>
           <wp:inline distT="0" distB="0" distL="0" distR="0" wp14:anchorId="28F365C8" wp14:editId="1C946779">
@@ -1000,6 +974,7 @@
       <w:r>
         <w:rPr>
           <w:noProof/>
+          <w:lang w:eastAsia="fr-FR"/>
         </w:rPr>
         <w:drawing>
           <wp:inline distT="0" distB="0" distL="0" distR="0" wp14:anchorId="55956BDF" wp14:editId="605824E6">
@@ -1029,6 +1004,7 @@
       <w:r>
         <w:rPr>
           <w:noProof/>
+          <w:lang w:eastAsia="fr-FR"/>
         </w:rPr>
         <w:drawing>
           <wp:inline distT="0" distB="0" distL="0" distR="0" wp14:anchorId="308C720F" wp14:editId="17006F83">
@@ -1058,6 +1034,7 @@
       <w:r>
         <w:rPr>
           <w:noProof/>
+          <w:lang w:eastAsia="fr-FR"/>
         </w:rPr>
         <w:drawing>
           <wp:inline distT="0" distB="0" distL="0" distR="0" wp14:anchorId="06C2A1B3" wp14:editId="73C210D6">
@@ -1107,6 +1084,98 @@
         <w:t>Español</w:t>
       </w:r>
       <w:proofErr w:type="spellEnd"/>
+    </w:p>
+    <w:p>
+      <w:pPr>
+        <w:rPr>
+          <w14:textOutline w14:w="9525" w14:cap="rnd" w14:cmpd="sng" w14:algn="ctr">
+            <w14:noFill/>
+            <w14:prstDash w14:val="solid"/>
+            <w14:bevel/>
+          </w14:textOutline>
+        </w:rPr>
+      </w:pPr>
+      <w:r>
+        <w:rPr>
+          <w:noProof/>
+          <w:lang w:eastAsia="fr-FR"/>
+        </w:rPr>
+        <w:drawing>
+          <wp:inline distT="0" distB="0" distL="0" distR="0" wp14:anchorId="6363A1ED" wp14:editId="0047FFCE">
+            <wp:extent cx="5049672" cy="2945542"/>
+            <wp:effectExtent l="0" t="0" r="17780" b="7620"/>
+            <wp:docPr id="4" name="Graphique 9"/>
+            <wp:cNvGraphicFramePr/>
+            <a:graphic xmlns:a="http://schemas.openxmlformats.org/drawingml/2006/main">
+              <a:graphicData uri="http://schemas.openxmlformats.org/drawingml/2006/chart">
+                <c:chart xmlns:c="http://schemas.openxmlformats.org/drawingml/2006/chart" xmlns:r="http://schemas.openxmlformats.org/officeDocument/2006/relationships" r:id="rId11"/>
+              </a:graphicData>
+            </a:graphic>
+          </wp:inline>
+        </w:drawing>
+      </w:r>
+    </w:p>
+    <w:p>
+      <w:pPr>
+        <w:rPr>
+          <w14:textOutline w14:w="9525" w14:cap="rnd" w14:cmpd="sng" w14:algn="ctr">
+            <w14:noFill/>
+            <w14:prstDash w14:val="solid"/>
+            <w14:bevel/>
+          </w14:textOutline>
+        </w:rPr>
+      </w:pPr>
+      <w:r>
+        <w:rPr>
+          <w:noProof/>
+          <w:lang w:eastAsia="fr-FR"/>
+        </w:rPr>
+        <w:drawing>
+          <wp:inline distT="0" distB="0" distL="0" distR="0" wp14:anchorId="652D3B3B" wp14:editId="13462586">
+            <wp:extent cx="5049520" cy="2945353"/>
+            <wp:effectExtent l="0" t="0" r="17780" b="7620"/>
+            <wp:docPr id="5" name="Graphique 10"/>
+            <wp:cNvGraphicFramePr/>
+            <a:graphic xmlns:a="http://schemas.openxmlformats.org/drawingml/2006/main">
+              <a:graphicData uri="http://schemas.openxmlformats.org/drawingml/2006/chart">
+                <c:chart xmlns:c="http://schemas.openxmlformats.org/drawingml/2006/chart" xmlns:r="http://schemas.openxmlformats.org/officeDocument/2006/relationships" r:id="rId12"/>
+              </a:graphicData>
+            </a:graphic>
+          </wp:inline>
+        </w:drawing>
+      </w:r>
+    </w:p>
+    <w:p>
+      <w:pPr>
+        <w:rPr>
+          <w14:textOutline w14:w="9525" w14:cap="rnd" w14:cmpd="sng" w14:algn="ctr">
+            <w14:noFill/>
+            <w14:prstDash w14:val="solid"/>
+            <w14:bevel/>
+          </w14:textOutline>
+        </w:rPr>
+      </w:pPr>
+      <w:bookmarkStart w:id="0" w:name="_GoBack"/>
+      <w:r>
+        <w:rPr>
+          <w:noProof/>
+          <w:lang w:eastAsia="fr-FR"/>
+        </w:rPr>
+        <w:drawing>
+          <wp:inline distT="0" distB="0" distL="0" distR="0" wp14:anchorId="051A3470" wp14:editId="595A6D59">
+            <wp:extent cx="5042526" cy="2941092"/>
+            <wp:effectExtent l="0" t="0" r="6350" b="12065"/>
+            <wp:docPr id="6" name="Graphique 11"/>
+            <wp:cNvGraphicFramePr/>
+            <a:graphic xmlns:a="http://schemas.openxmlformats.org/drawingml/2006/main">
+              <a:graphicData uri="http://schemas.openxmlformats.org/drawingml/2006/chart">
+                <c:chart xmlns:c="http://schemas.openxmlformats.org/drawingml/2006/chart" xmlns:r="http://schemas.openxmlformats.org/officeDocument/2006/relationships" r:id="rId13"/>
+              </a:graphicData>
+            </a:graphic>
+          </wp:inline>
+        </w:drawing>
+      </w:r>
+      <w:bookmarkEnd w:id="0"/>
     </w:p>
     <w:p>
       <w:pPr>
@@ -1207,7 +1276,7 @@
 </file>
 
 <file path=word/numbering.xml><?xml version="1.0" encoding="utf-8"?>
-<w:numbering xmlns:wpc="http://schemas.microsoft.com/office/word/2010/wordprocessingCanvas" xmlns:cx="http://schemas.microsoft.com/office/drawing/2014/chartex" xmlns:cx1="http://schemas.microsoft.com/office/drawing/2015/9/8/chartex" xmlns:cx2="http://schemas.microsoft.com/office/drawing/2015/10/21/chartex" xmlns:cx3="http://schemas.microsoft.com/office/drawing/2016/5/9/chartex" xmlns:cx4="http://schemas.microsoft.com/office/drawing/2016/5/10/chartex" xmlns:cx5="http://schemas.microsoft.com/office/drawing/2016/5/11/chartex" xmlns:cx6="http://schemas.microsoft.com/office/drawing/2016/5/12/chartex" xmlns:cx7="http://schemas.microsoft.com/office/drawing/2016/5/13/chartex" xmlns:cx8="http://schemas.microsoft.com/office/drawing/2016/5/14/chartex" xmlns:mc="http://schemas.openxmlformats.org/markup-compatibility/2006" xmlns:aink="http://schemas.microsoft.com/office/drawing/2016/ink" xmlns:am3d="http://schemas.microsoft.com/office/drawing/2017/model3d" xmlns:o="urn:schemas-microsoft-com:office:office" xmlns:r="http://schemas.openxmlformats.org/officeDocument/2006/relationships" xmlns:m="http://schemas.openxmlformats.org/officeDocument/2006/math" xmlns:v="urn:schemas-microsoft-com:vml" xmlns:wp14="http://schemas.microsoft.com/office/word/2010/wordprocessingDrawing" xmlns:wp="http://schemas.openxmlformats.org/drawingml/2006/wordprocessingDrawing" xmlns:w10="urn:schemas-microsoft-com:office:word" xmlns:w="http://schemas.openxmlformats.org/wordprocessingml/2006/main" xmlns:w14="http://schemas.microsoft.com/office/word/2010/wordml" xmlns:w15="http://schemas.microsoft.com/office/word/2012/wordml" xmlns:w16cid="http://schemas.microsoft.com/office/word/2016/wordml/cid" xmlns:w16se="http://schemas.microsoft.com/office/word/2015/wordml/symex" xmlns:wpg="http://schemas.microsoft.com/office/word/2010/wordprocessingGroup" xmlns:wpi="http://schemas.microsoft.com/office/word/2010/wordprocessingInk" xmlns:wne="http://schemas.microsoft.com/office/word/2006/wordml" xmlns:wps="http://schemas.microsoft.com/office/word/2010/wordprocessingShape" mc:Ignorable="w14 w15 w16se w16cid wp14">
+<w:numbering xmlns:wpc="http://schemas.microsoft.com/office/word/2010/wordprocessingCanvas" xmlns:cx="http://schemas.microsoft.com/office/drawing/2014/chartex" xmlns:cx1="http://schemas.microsoft.com/office/drawing/2015/9/8/chartex" xmlns:mc="http://schemas.openxmlformats.org/markup-compatibility/2006" xmlns:o="urn:schemas-microsoft-com:office:office" xmlns:r="http://schemas.openxmlformats.org/officeDocument/2006/relationships" xmlns:m="http://schemas.openxmlformats.org/officeDocument/2006/math" xmlns:v="urn:schemas-microsoft-com:vml" xmlns:wp14="http://schemas.microsoft.com/office/word/2010/wordprocessingDrawing" xmlns:wp="http://schemas.openxmlformats.org/drawingml/2006/wordprocessingDrawing" xmlns:w10="urn:schemas-microsoft-com:office:word" xmlns:w="http://schemas.openxmlformats.org/wordprocessingml/2006/main" xmlns:w14="http://schemas.microsoft.com/office/word/2010/wordml" xmlns:w15="http://schemas.microsoft.com/office/word/2012/wordml" xmlns:w16se="http://schemas.microsoft.com/office/word/2015/wordml/symex" xmlns:wpg="http://schemas.microsoft.com/office/word/2010/wordprocessingGroup" xmlns:wpi="http://schemas.microsoft.com/office/word/2010/wordprocessingInk" xmlns:wne="http://schemas.microsoft.com/office/word/2006/wordml" xmlns:wps="http://schemas.microsoft.com/office/word/2010/wordprocessingShape" mc:Ignorable="w14 w15 w16se wp14">
   <w:abstractNum w:abstractNumId="0" w15:restartNumberingAfterBreak="0">
     <w:nsid w:val="0038058F"/>
     <w:multiLevelType w:val="hybridMultilevel"/>
@@ -1442,7 +1511,7 @@
 </file>
 
 <file path=word/styles.xml><?xml version="1.0" encoding="utf-8"?>
-<w:styles xmlns:mc="http://schemas.openxmlformats.org/markup-compatibility/2006" xmlns:r="http://schemas.openxmlformats.org/officeDocument/2006/relationships" xmlns:w="http://schemas.openxmlformats.org/wordprocessingml/2006/main" xmlns:w14="http://schemas.microsoft.com/office/word/2010/wordml" xmlns:w15="http://schemas.microsoft.com/office/word/2012/wordml" xmlns:w16cid="http://schemas.microsoft.com/office/word/2016/wordml/cid" xmlns:w16se="http://schemas.microsoft.com/office/word/2015/wordml/symex" mc:Ignorable="w14 w15 w16se w16cid">
+<w:styles xmlns:mc="http://schemas.openxmlformats.org/markup-compatibility/2006" xmlns:r="http://schemas.openxmlformats.org/officeDocument/2006/relationships" xmlns:w="http://schemas.openxmlformats.org/wordprocessingml/2006/main" xmlns:w14="http://schemas.microsoft.com/office/word/2010/wordml" xmlns:w15="http://schemas.microsoft.com/office/word/2012/wordml" xmlns:w16se="http://schemas.microsoft.com/office/word/2015/wordml/symex" mc:Ignorable="w14 w15 w16se">
   <w:docDefaults>
     <w:rPrDefault>
       <w:rPr>
@@ -1458,7 +1527,7 @@
       </w:pPr>
     </w:pPrDefault>
   </w:docDefaults>
-  <w:latentStyles w:defLockedState="0" w:defUIPriority="99" w:defSemiHidden="0" w:defUnhideWhenUsed="0" w:defQFormat="0" w:count="375">
+  <w:latentStyles w:defLockedState="0" w:defUIPriority="99" w:defSemiHidden="0" w:defUnhideWhenUsed="0" w:defQFormat="0" w:count="371">
     <w:lsdException w:name="Normal" w:uiPriority="0" w:qFormat="1"/>
     <w:lsdException w:name="heading 1" w:uiPriority="9" w:qFormat="1"/>
     <w:lsdException w:name="heading 2" w:semiHidden="1" w:uiPriority="9" w:unhideWhenUsed="1" w:qFormat="1"/>
@@ -1830,20 +1899,16 @@
     <w:lsdException w:name="List Table 5 Dark Accent 6" w:uiPriority="50"/>
     <w:lsdException w:name="List Table 6 Colorful Accent 6" w:uiPriority="51"/>
     <w:lsdException w:name="List Table 7 Colorful Accent 6" w:uiPriority="52"/>
-    <w:lsdException w:name="Mention" w:semiHidden="1" w:unhideWhenUsed="1"/>
-    <w:lsdException w:name="Smart Hyperlink" w:semiHidden="1" w:unhideWhenUsed="1"/>
-    <w:lsdException w:name="Hashtag" w:semiHidden="1" w:unhideWhenUsed="1"/>
-    <w:lsdException w:name="Unresolved Mention" w:semiHidden="1" w:unhideWhenUsed="1"/>
   </w:latentStyles>
   <w:style w:type="paragraph" w:default="1" w:styleId="Normal">
     <w:name w:val="Normal"/>
     <w:qFormat/>
   </w:style>
-  <w:style w:type="paragraph" w:styleId="Titre1">
+  <w:style w:type="paragraph" w:styleId="Heading1">
     <w:name w:val="heading 1"/>
     <w:basedOn w:val="Normal"/>
     <w:next w:val="Normal"/>
-    <w:link w:val="Titre1Car"/>
+    <w:link w:val="Heading1Char"/>
     <w:uiPriority w:val="9"/>
     <w:qFormat/>
     <w:rsid w:val="004D7D7C"/>
@@ -1860,13 +1925,13 @@
       <w:szCs w:val="32"/>
     </w:rPr>
   </w:style>
-  <w:style w:type="character" w:default="1" w:styleId="Policepardfaut">
+  <w:style w:type="character" w:default="1" w:styleId="DefaultParagraphFont">
     <w:name w:val="Default Paragraph Font"/>
     <w:uiPriority w:val="1"/>
     <w:semiHidden/>
     <w:unhideWhenUsed/>
   </w:style>
-  <w:style w:type="table" w:default="1" w:styleId="TableauNormal">
+  <w:style w:type="table" w:default="1" w:styleId="TableNormal">
     <w:name w:val="Normal Table"/>
     <w:uiPriority w:val="99"/>
     <w:semiHidden/>
@@ -1881,16 +1946,16 @@
       </w:tblCellMar>
     </w:tblPr>
   </w:style>
-  <w:style w:type="numbering" w:default="1" w:styleId="Aucuneliste">
+  <w:style w:type="numbering" w:default="1" w:styleId="NoList">
     <w:name w:val="No List"/>
     <w:uiPriority w:val="99"/>
     <w:semiHidden/>
     <w:unhideWhenUsed/>
   </w:style>
-  <w:style w:type="character" w:customStyle="1" w:styleId="Titre1Car">
-    <w:name w:val="Titre 1 Car"/>
-    <w:basedOn w:val="Policepardfaut"/>
-    <w:link w:val="Titre1"/>
+  <w:style w:type="character" w:customStyle="1" w:styleId="Heading1Char">
+    <w:name w:val="Heading 1 Char"/>
+    <w:basedOn w:val="DefaultParagraphFont"/>
+    <w:link w:val="Heading1"/>
     <w:uiPriority w:val="9"/>
     <w:rsid w:val="004D7D7C"/>
     <w:rPr>
@@ -1900,11 +1965,11 @@
       <w:szCs w:val="32"/>
     </w:rPr>
   </w:style>
-  <w:style w:type="paragraph" w:styleId="Titre">
+  <w:style w:type="paragraph" w:styleId="Title">
     <w:name w:val="Title"/>
     <w:basedOn w:val="Normal"/>
     <w:next w:val="Normal"/>
-    <w:link w:val="TitreCar"/>
+    <w:link w:val="TitleChar"/>
     <w:uiPriority w:val="10"/>
     <w:qFormat/>
     <w:rsid w:val="004D7D7C"/>
@@ -1920,10 +1985,10 @@
       <w:szCs w:val="56"/>
     </w:rPr>
   </w:style>
-  <w:style w:type="character" w:customStyle="1" w:styleId="TitreCar">
-    <w:name w:val="Titre Car"/>
-    <w:basedOn w:val="Policepardfaut"/>
-    <w:link w:val="Titre"/>
+  <w:style w:type="character" w:customStyle="1" w:styleId="TitleChar">
+    <w:name w:val="Title Char"/>
+    <w:basedOn w:val="DefaultParagraphFont"/>
+    <w:link w:val="Title"/>
     <w:uiPriority w:val="10"/>
     <w:rsid w:val="004D7D7C"/>
     <w:rPr>
@@ -1934,7 +1999,7 @@
       <w:szCs w:val="56"/>
     </w:rPr>
   </w:style>
-  <w:style w:type="paragraph" w:styleId="Paragraphedeliste">
+  <w:style w:type="paragraph" w:styleId="ListParagraph">
     <w:name w:val="List Paragraph"/>
     <w:basedOn w:val="Normal"/>
     <w:uiPriority w:val="34"/>
@@ -1945,11 +2010,11 @@
       <w:contextualSpacing/>
     </w:pPr>
   </w:style>
-  <w:style w:type="paragraph" w:styleId="Citationintense">
+  <w:style w:type="paragraph" w:styleId="IntenseQuote">
     <w:name w:val="Intense Quote"/>
     <w:basedOn w:val="Normal"/>
     <w:next w:val="Normal"/>
-    <w:link w:val="CitationintenseCar"/>
+    <w:link w:val="IntenseQuoteChar"/>
     <w:uiPriority w:val="30"/>
     <w:qFormat/>
     <w:rsid w:val="00556377"/>
@@ -1968,10 +2033,10 @@
       <w:color w:val="4472C4" w:themeColor="accent1"/>
     </w:rPr>
   </w:style>
-  <w:style w:type="character" w:customStyle="1" w:styleId="CitationintenseCar">
-    <w:name w:val="Citation intense Car"/>
-    <w:basedOn w:val="Policepardfaut"/>
-    <w:link w:val="Citationintense"/>
+  <w:style w:type="character" w:customStyle="1" w:styleId="IntenseQuoteChar">
+    <w:name w:val="Intense Quote Char"/>
+    <w:basedOn w:val="DefaultParagraphFont"/>
+    <w:link w:val="IntenseQuote"/>
     <w:uiPriority w:val="30"/>
     <w:rsid w:val="00556377"/>
     <w:rPr>
@@ -1980,9 +2045,9 @@
       <w:color w:val="4472C4" w:themeColor="accent1"/>
     </w:rPr>
   </w:style>
-  <w:style w:type="character" w:styleId="Titredulivre">
+  <w:style w:type="character" w:styleId="BookTitle">
     <w:name w:val="Book Title"/>
-    <w:basedOn w:val="Policepardfaut"/>
+    <w:basedOn w:val="DefaultParagraphFont"/>
     <w:uiPriority w:val="33"/>
     <w:qFormat/>
     <w:rsid w:val="00556377"/>
@@ -2000,7 +2065,7 @@
 <file path=word/charts/chart1.xml><?xml version="1.0" encoding="utf-8"?>
 <c:chartSpace xmlns:c="http://schemas.openxmlformats.org/drawingml/2006/chart" xmlns:a="http://schemas.openxmlformats.org/drawingml/2006/main" xmlns:r="http://schemas.openxmlformats.org/officeDocument/2006/relationships" xmlns:c16r2="http://schemas.microsoft.com/office/drawing/2015/06/chart">
   <c:date1904 val="0"/>
-  <c:lang val="fr-FR"/>
+  <c:lang val="en-US"/>
   <c:roundedCorners val="0"/>
   <mc:AlternateContent xmlns:mc="http://schemas.openxmlformats.org/markup-compatibility/2006">
     <mc:Choice xmlns:c14="http://schemas.microsoft.com/office/drawing/2007/8/2/chart" Requires="c14">
@@ -2688,6 +2753,7 @@
     </c:legend>
     <c:plotVisOnly val="1"/>
     <c:dispBlanksAs val="gap"/>
+    <c:showDLblsOverMax val="0"/>
     <c:extLst>
       <c:ext xmlns:c16r3="http://schemas.microsoft.com/office/drawing/2017/03/chart" uri="{56B9EC1D-385E-4148-901F-78D8002777C0}">
         <c16r3:dataDisplayOptions16>
@@ -2695,7 +2761,6 @@
         </c16r3:dataDisplayOptions16>
       </c:ext>
     </c:extLst>
-    <c:showDLblsOverMax val="0"/>
   </c:chart>
   <c:spPr>
     <a:solidFill>
@@ -2730,7 +2795,7 @@
 <file path=word/charts/chart2.xml><?xml version="1.0" encoding="utf-8"?>
 <c:chartSpace xmlns:c="http://schemas.openxmlformats.org/drawingml/2006/chart" xmlns:a="http://schemas.openxmlformats.org/drawingml/2006/main" xmlns:r="http://schemas.openxmlformats.org/officeDocument/2006/relationships" xmlns:c16r2="http://schemas.microsoft.com/office/drawing/2015/06/chart">
   <c:date1904 val="0"/>
-  <c:lang val="fr-FR"/>
+  <c:lang val="en-US"/>
   <c:roundedCorners val="0"/>
   <mc:AlternateContent xmlns:mc="http://schemas.openxmlformats.org/markup-compatibility/2006">
     <mc:Choice xmlns:c14="http://schemas.microsoft.com/office/drawing/2007/8/2/chart" Requires="c14">
@@ -3412,6 +3477,7 @@
     </c:legend>
     <c:plotVisOnly val="1"/>
     <c:dispBlanksAs val="gap"/>
+    <c:showDLblsOverMax val="0"/>
     <c:extLst>
       <c:ext xmlns:c16r3="http://schemas.microsoft.com/office/drawing/2017/03/chart" uri="{56B9EC1D-385E-4148-901F-78D8002777C0}">
         <c16r3:dataDisplayOptions16>
@@ -3419,7 +3485,6 @@
         </c16r3:dataDisplayOptions16>
       </c:ext>
     </c:extLst>
-    <c:showDLblsOverMax val="0"/>
   </c:chart>
   <c:spPr>
     <a:solidFill>
@@ -3454,7 +3519,7 @@
 <file path=word/charts/chart3.xml><?xml version="1.0" encoding="utf-8"?>
 <c:chartSpace xmlns:c="http://schemas.openxmlformats.org/drawingml/2006/chart" xmlns:a="http://schemas.openxmlformats.org/drawingml/2006/main" xmlns:r="http://schemas.openxmlformats.org/officeDocument/2006/relationships" xmlns:c16r2="http://schemas.microsoft.com/office/drawing/2015/06/chart">
   <c:date1904 val="0"/>
-  <c:lang val="fr-FR"/>
+  <c:lang val="en-US"/>
   <c:roundedCorners val="0"/>
   <mc:AlternateContent xmlns:mc="http://schemas.openxmlformats.org/markup-compatibility/2006">
     <mc:Choice xmlns:c14="http://schemas.microsoft.com/office/drawing/2007/8/2/chart" Requires="c14">
@@ -4316,6 +4381,7 @@
     </c:legend>
     <c:plotVisOnly val="1"/>
     <c:dispBlanksAs val="gap"/>
+    <c:showDLblsOverMax val="0"/>
     <c:extLst>
       <c:ext xmlns:c16r3="http://schemas.microsoft.com/office/drawing/2017/03/chart" uri="{56B9EC1D-385E-4148-901F-78D8002777C0}">
         <c16r3:dataDisplayOptions16>
@@ -4323,7 +4389,6 @@
         </c16r3:dataDisplayOptions16>
       </c:ext>
     </c:extLst>
-    <c:showDLblsOverMax val="0"/>
   </c:chart>
   <c:spPr>
     <a:solidFill>
@@ -4358,7 +4423,7 @@
 <file path=word/charts/chart4.xml><?xml version="1.0" encoding="utf-8"?>
 <c:chartSpace xmlns:c="http://schemas.openxmlformats.org/drawingml/2006/chart" xmlns:a="http://schemas.openxmlformats.org/drawingml/2006/main" xmlns:r="http://schemas.openxmlformats.org/officeDocument/2006/relationships" xmlns:c16r2="http://schemas.microsoft.com/office/drawing/2015/06/chart">
   <c:date1904 val="0"/>
-  <c:lang val="fr-FR"/>
+  <c:lang val="en-US"/>
   <c:roundedCorners val="0"/>
   <mc:AlternateContent xmlns:mc="http://schemas.openxmlformats.org/markup-compatibility/2006">
     <mc:Choice xmlns:c14="http://schemas.microsoft.com/office/drawing/2007/8/2/chart" Requires="c14">
@@ -5046,6 +5111,7 @@
     </c:legend>
     <c:plotVisOnly val="1"/>
     <c:dispBlanksAs val="gap"/>
+    <c:showDLblsOverMax val="0"/>
     <c:extLst>
       <c:ext xmlns:c16r3="http://schemas.microsoft.com/office/drawing/2017/03/chart" uri="{56B9EC1D-385E-4148-901F-78D8002777C0}">
         <c16r3:dataDisplayOptions16>
@@ -5053,7 +5119,6 @@
         </c16r3:dataDisplayOptions16>
       </c:ext>
     </c:extLst>
-    <c:showDLblsOverMax val="0"/>
   </c:chart>
   <c:spPr>
     <a:solidFill>
@@ -5088,7 +5153,7 @@
 <file path=word/charts/chart5.xml><?xml version="1.0" encoding="utf-8"?>
 <c:chartSpace xmlns:c="http://schemas.openxmlformats.org/drawingml/2006/chart" xmlns:a="http://schemas.openxmlformats.org/drawingml/2006/main" xmlns:r="http://schemas.openxmlformats.org/officeDocument/2006/relationships" xmlns:c16r2="http://schemas.microsoft.com/office/drawing/2015/06/chart">
   <c:date1904 val="0"/>
-  <c:lang val="fr-FR"/>
+  <c:lang val="en-US"/>
   <c:roundedCorners val="0"/>
   <mc:AlternateContent xmlns:mc="http://schemas.openxmlformats.org/markup-compatibility/2006">
     <mc:Choice xmlns:c14="http://schemas.microsoft.com/office/drawing/2007/8/2/chart" Requires="c14">
@@ -5770,6 +5835,7 @@
     </c:legend>
     <c:plotVisOnly val="1"/>
     <c:dispBlanksAs val="gap"/>
+    <c:showDLblsOverMax val="0"/>
     <c:extLst>
       <c:ext xmlns:c16r3="http://schemas.microsoft.com/office/drawing/2017/03/chart" uri="{56B9EC1D-385E-4148-901F-78D8002777C0}">
         <c16r3:dataDisplayOptions16>
@@ -5777,7 +5843,6 @@
         </c16r3:dataDisplayOptions16>
       </c:ext>
     </c:extLst>
-    <c:showDLblsOverMax val="0"/>
   </c:chart>
   <c:spPr>
     <a:solidFill>
@@ -5812,7 +5877,7 @@
 <file path=word/charts/chart6.xml><?xml version="1.0" encoding="utf-8"?>
 <c:chartSpace xmlns:c="http://schemas.openxmlformats.org/drawingml/2006/chart" xmlns:a="http://schemas.openxmlformats.org/drawingml/2006/main" xmlns:r="http://schemas.openxmlformats.org/officeDocument/2006/relationships" xmlns:c16r2="http://schemas.microsoft.com/office/drawing/2015/06/chart">
   <c:date1904 val="0"/>
-  <c:lang val="fr-FR"/>
+  <c:lang val="en-US"/>
   <c:roundedCorners val="0"/>
   <mc:AlternateContent xmlns:mc="http://schemas.openxmlformats.org/markup-compatibility/2006">
     <mc:Choice xmlns:c14="http://schemas.microsoft.com/office/drawing/2007/8/2/chart" Requires="c14">
@@ -6589,6 +6654,7 @@
     </c:legend>
     <c:plotVisOnly val="1"/>
     <c:dispBlanksAs val="gap"/>
+    <c:showDLblsOverMax val="0"/>
     <c:extLst>
       <c:ext xmlns:c16r3="http://schemas.microsoft.com/office/drawing/2017/03/chart" uri="{56B9EC1D-385E-4148-901F-78D8002777C0}">
         <c16r3:dataDisplayOptions16>
@@ -6596,7 +6662,2285 @@
         </c16r3:dataDisplayOptions16>
       </c:ext>
     </c:extLst>
+  </c:chart>
+  <c:spPr>
+    <a:solidFill>
+      <a:schemeClr val="tx1"/>
+    </a:solidFill>
+    <a:ln w="12700" cap="flat" cmpd="sng" algn="ctr">
+      <a:solidFill>
+        <a:srgbClr val="4472C4">
+          <a:alpha val="0"/>
+        </a:srgbClr>
+      </a:solidFill>
+      <a:round/>
+    </a:ln>
+    <a:effectLst/>
+  </c:spPr>
+  <c:txPr>
+    <a:bodyPr/>
+    <a:lstStyle/>
+    <a:p>
+      <a:pPr>
+        <a:defRPr/>
+      </a:pPr>
+      <a:endParaRPr lang="fr-FR"/>
+    </a:p>
+  </c:txPr>
+  <c:externalData r:id="rId3">
+    <c:autoUpdate val="0"/>
+  </c:externalData>
+</c:chartSpace>
+</file>
+
+<file path=word/charts/chart7.xml><?xml version="1.0" encoding="utf-8"?>
+<c:chartSpace xmlns:c="http://schemas.openxmlformats.org/drawingml/2006/chart" xmlns:a="http://schemas.openxmlformats.org/drawingml/2006/main" xmlns:r="http://schemas.openxmlformats.org/officeDocument/2006/relationships" xmlns:c16r2="http://schemas.microsoft.com/office/drawing/2015/06/chart">
+  <c:date1904 val="0"/>
+  <c:lang val="en-US"/>
+  <c:roundedCorners val="0"/>
+  <mc:AlternateContent xmlns:mc="http://schemas.openxmlformats.org/markup-compatibility/2006">
+    <mc:Choice xmlns:c14="http://schemas.microsoft.com/office/drawing/2007/8/2/chart" Requires="c14">
+      <c14:style val="102"/>
+    </mc:Choice>
+    <mc:Fallback>
+      <c:style val="2"/>
+    </mc:Fallback>
+  </mc:AlternateContent>
+  <c:chart>
+    <c:title>
+      <c:overlay val="0"/>
+      <c:spPr>
+        <a:noFill/>
+        <a:ln>
+          <a:noFill/>
+        </a:ln>
+        <a:effectLst/>
+      </c:spPr>
+      <c:txPr>
+        <a:bodyPr rot="0" spcFirstLastPara="1" vertOverflow="ellipsis" vert="horz" wrap="square" anchor="ctr" anchorCtr="1"/>
+        <a:lstStyle/>
+        <a:p>
+          <a:pPr>
+            <a:defRPr sz="1600" b="1" i="0" u="none" strike="noStrike" kern="1200" cap="all" baseline="0">
+              <a:solidFill>
+                <a:schemeClr val="tx1">
+                  <a:lumMod val="65000"/>
+                  <a:lumOff val="35000"/>
+                </a:schemeClr>
+              </a:solidFill>
+              <a:latin typeface="+mn-lt"/>
+              <a:ea typeface="+mn-ea"/>
+              <a:cs typeface="+mn-cs"/>
+            </a:defRPr>
+          </a:pPr>
+          <a:endParaRPr lang="fr-FR"/>
+        </a:p>
+      </c:txPr>
+    </c:title>
+    <c:autoTitleDeleted val="0"/>
+    <c:view3D>
+      <c:rotX val="30"/>
+      <c:hPercent val="110"/>
+      <c:rotY val="170"/>
+      <c:depthPercent val="230"/>
+      <c:rAngAx val="0"/>
+      <c:perspective val="0"/>
+    </c:view3D>
+    <c:floor>
+      <c:thickness val="0"/>
+      <c:spPr>
+        <a:noFill/>
+        <a:ln>
+          <a:noFill/>
+        </a:ln>
+        <a:effectLst/>
+        <a:sp3d/>
+      </c:spPr>
+    </c:floor>
+    <c:sideWall>
+      <c:thickness val="0"/>
+      <c:spPr>
+        <a:noFill/>
+        <a:ln>
+          <a:noFill/>
+        </a:ln>
+        <a:effectLst/>
+        <a:sp3d/>
+      </c:spPr>
+    </c:sideWall>
+    <c:backWall>
+      <c:thickness val="0"/>
+      <c:spPr>
+        <a:noFill/>
+        <a:ln>
+          <a:noFill/>
+        </a:ln>
+        <a:effectLst/>
+        <a:sp3d/>
+      </c:spPr>
+    </c:backWall>
+    <c:plotArea>
+      <c:layout/>
+      <c:pie3DChart>
+        <c:varyColors val="1"/>
+        <c:ser>
+          <c:idx val="0"/>
+          <c:order val="0"/>
+          <c:tx>
+            <c:strRef>
+              <c:f>Feuil1!$B$1</c:f>
+              <c:strCache>
+                <c:ptCount val="1"/>
+                <c:pt idx="0">
+                  <c:v>Venta</c:v>
+                </c:pt>
+              </c:strCache>
+            </c:strRef>
+          </c:tx>
+          <c:spPr>
+            <a:ln w="0">
+              <a:noFill/>
+            </a:ln>
+            <a:effectLst/>
+            <a:scene3d>
+              <a:camera prst="orthographicFront"/>
+              <a:lightRig rig="threePt" dir="t"/>
+            </a:scene3d>
+            <a:sp3d prstMaterial="plastic">
+              <a:bevelT w="127000" h="127000"/>
+              <a:bevelB w="127000" h="127000"/>
+            </a:sp3d>
+          </c:spPr>
+          <c:dPt>
+            <c:idx val="0"/>
+            <c:bubble3D val="0"/>
+            <c:spPr>
+              <a:solidFill>
+                <a:schemeClr val="accent1"/>
+              </a:solidFill>
+              <a:ln w="0">
+                <a:noFill/>
+              </a:ln>
+              <a:effectLst/>
+              <a:scene3d>
+                <a:camera prst="orthographicFront"/>
+                <a:lightRig rig="threePt" dir="t"/>
+              </a:scene3d>
+              <a:sp3d prstMaterial="plastic">
+                <a:bevelT w="127000" h="127000"/>
+                <a:bevelB w="127000" h="127000"/>
+              </a:sp3d>
+            </c:spPr>
+            <c:extLst>
+              <c:ext xmlns:c16="http://schemas.microsoft.com/office/drawing/2014/chart" uri="{C3380CC4-5D6E-409C-BE32-E72D297353CC}">
+                <c16:uniqueId val="{00000001-8324-4586-9698-23A7E3CE82A2}"/>
+              </c:ext>
+            </c:extLst>
+          </c:dPt>
+          <c:dPt>
+            <c:idx val="1"/>
+            <c:bubble3D val="0"/>
+            <c:spPr>
+              <a:solidFill>
+                <a:schemeClr val="accent2"/>
+              </a:solidFill>
+              <a:ln w="0">
+                <a:noFill/>
+              </a:ln>
+              <a:effectLst/>
+              <a:scene3d>
+                <a:camera prst="orthographicFront"/>
+                <a:lightRig rig="threePt" dir="t"/>
+              </a:scene3d>
+              <a:sp3d prstMaterial="plastic">
+                <a:bevelT w="127000" h="127000"/>
+                <a:bevelB w="127000" h="127000"/>
+              </a:sp3d>
+            </c:spPr>
+            <c:extLst>
+              <c:ext xmlns:c16="http://schemas.microsoft.com/office/drawing/2014/chart" uri="{C3380CC4-5D6E-409C-BE32-E72D297353CC}">
+                <c16:uniqueId val="{00000003-8324-4586-9698-23A7E3CE82A2}"/>
+              </c:ext>
+            </c:extLst>
+          </c:dPt>
+          <c:dPt>
+            <c:idx val="2"/>
+            <c:bubble3D val="0"/>
+            <c:spPr>
+              <a:solidFill>
+                <a:schemeClr val="accent3"/>
+              </a:solidFill>
+              <a:ln w="0">
+                <a:noFill/>
+              </a:ln>
+              <a:effectLst/>
+              <a:scene3d>
+                <a:camera prst="orthographicFront"/>
+                <a:lightRig rig="threePt" dir="t"/>
+              </a:scene3d>
+              <a:sp3d prstMaterial="plastic">
+                <a:bevelT w="127000" h="127000"/>
+                <a:bevelB w="127000" h="127000"/>
+              </a:sp3d>
+            </c:spPr>
+            <c:extLst>
+              <c:ext xmlns:c16="http://schemas.microsoft.com/office/drawing/2014/chart" uri="{C3380CC4-5D6E-409C-BE32-E72D297353CC}">
+                <c16:uniqueId val="{00000005-8324-4586-9698-23A7E3CE82A2}"/>
+              </c:ext>
+            </c:extLst>
+          </c:dPt>
+          <c:dPt>
+            <c:idx val="3"/>
+            <c:bubble3D val="0"/>
+            <c:spPr>
+              <a:solidFill>
+                <a:schemeClr val="accent4"/>
+              </a:solidFill>
+              <a:ln w="0">
+                <a:noFill/>
+              </a:ln>
+              <a:effectLst/>
+              <a:scene3d>
+                <a:camera prst="orthographicFront"/>
+                <a:lightRig rig="threePt" dir="t"/>
+              </a:scene3d>
+              <a:sp3d prstMaterial="plastic">
+                <a:bevelT w="127000" h="127000"/>
+                <a:bevelB w="127000" h="127000"/>
+              </a:sp3d>
+            </c:spPr>
+            <c:extLst>
+              <c:ext xmlns:c16="http://schemas.microsoft.com/office/drawing/2014/chart" uri="{C3380CC4-5D6E-409C-BE32-E72D297353CC}">
+                <c16:uniqueId val="{00000007-8324-4586-9698-23A7E3CE82A2}"/>
+              </c:ext>
+            </c:extLst>
+          </c:dPt>
+          <c:dPt>
+            <c:idx val="4"/>
+            <c:bubble3D val="0"/>
+            <c:spPr>
+              <a:solidFill>
+                <a:schemeClr val="accent5"/>
+              </a:solidFill>
+              <a:ln w="0">
+                <a:noFill/>
+              </a:ln>
+              <a:effectLst/>
+              <a:scene3d>
+                <a:camera prst="orthographicFront"/>
+                <a:lightRig rig="threePt" dir="t"/>
+              </a:scene3d>
+              <a:sp3d prstMaterial="plastic">
+                <a:bevelT w="127000" h="127000"/>
+                <a:bevelB w="127000" h="127000"/>
+              </a:sp3d>
+            </c:spPr>
+            <c:extLst>
+              <c:ext xmlns:c16="http://schemas.microsoft.com/office/drawing/2014/chart" uri="{C3380CC4-5D6E-409C-BE32-E72D297353CC}">
+                <c16:uniqueId val="{00000009-8324-4586-9698-23A7E3CE82A2}"/>
+              </c:ext>
+            </c:extLst>
+          </c:dPt>
+          <c:dLbls>
+            <c:dLbl>
+              <c:idx val="0"/>
+              <c:spPr>
+                <a:noFill/>
+                <a:ln>
+                  <a:noFill/>
+                </a:ln>
+                <a:effectLst>
+                  <a:softEdge rad="0"/>
+                </a:effectLst>
+              </c:spPr>
+              <c:txPr>
+                <a:bodyPr rot="0" spcFirstLastPara="1" vertOverflow="overflow" horzOverflow="overflow" vert="horz" wrap="none" lIns="38100" tIns="19050" rIns="38100" bIns="19050" anchor="t" anchorCtr="0">
+                  <a:spAutoFit/>
+                </a:bodyPr>
+                <a:lstStyle/>
+                <a:p>
+                  <a:pPr>
+                    <a:defRPr sz="1000" b="1" i="0" u="none" strike="noStrike" kern="1200" baseline="0">
+                      <a:ln>
+                        <a:noFill/>
+                      </a:ln>
+                      <a:solidFill>
+                        <a:schemeClr val="bg1"/>
+                      </a:solidFill>
+                      <a:latin typeface="+mn-lt"/>
+                      <a:ea typeface="+mn-ea"/>
+                      <a:cs typeface="+mn-cs"/>
+                    </a:defRPr>
+                  </a:pPr>
+                  <a:endParaRPr lang="fr-FR"/>
+                </a:p>
+              </c:txPr>
+              <c:dLblPos val="bestFit"/>
+              <c:showLegendKey val="0"/>
+              <c:showVal val="0"/>
+              <c:showCatName val="1"/>
+              <c:showSerName val="0"/>
+              <c:showPercent val="1"/>
+              <c:showBubbleSize val="0"/>
+              <c:extLst>
+                <c:ext xmlns:c15="http://schemas.microsoft.com/office/drawing/2012/chart" uri="{CE6537A1-D6FC-4f65-9D91-7224C49458BB}">
+                  <c15:spPr xmlns:c15="http://schemas.microsoft.com/office/drawing/2012/chart">
+                    <a:prstGeom prst="wedgeRectCallout">
+                      <a:avLst/>
+                    </a:prstGeom>
+                    <a:noFill/>
+                    <a:ln>
+                      <a:noFill/>
+                    </a:ln>
+                  </c15:spPr>
+                </c:ext>
+                <c:ext xmlns:c16="http://schemas.microsoft.com/office/drawing/2014/chart" uri="{C3380CC4-5D6E-409C-BE32-E72D297353CC}">
+                  <c16:uniqueId val="{00000001-8324-4586-9698-23A7E3CE82A2}"/>
+                </c:ext>
+              </c:extLst>
+            </c:dLbl>
+            <c:dLbl>
+              <c:idx val="1"/>
+              <c:spPr>
+                <a:noFill/>
+                <a:ln>
+                  <a:noFill/>
+                </a:ln>
+                <a:effectLst>
+                  <a:softEdge rad="0"/>
+                </a:effectLst>
+              </c:spPr>
+              <c:txPr>
+                <a:bodyPr rot="0" spcFirstLastPara="1" vertOverflow="overflow" horzOverflow="overflow" vert="horz" wrap="none" lIns="38100" tIns="19050" rIns="38100" bIns="19050" anchor="t" anchorCtr="0">
+                  <a:spAutoFit/>
+                </a:bodyPr>
+                <a:lstStyle/>
+                <a:p>
+                  <a:pPr>
+                    <a:defRPr sz="1000" b="1" i="0" u="none" strike="noStrike" kern="1200" baseline="0">
+                      <a:ln>
+                        <a:noFill/>
+                      </a:ln>
+                      <a:solidFill>
+                        <a:schemeClr val="bg1"/>
+                      </a:solidFill>
+                      <a:latin typeface="+mn-lt"/>
+                      <a:ea typeface="+mn-ea"/>
+                      <a:cs typeface="+mn-cs"/>
+                    </a:defRPr>
+                  </a:pPr>
+                  <a:endParaRPr lang="fr-FR"/>
+                </a:p>
+              </c:txPr>
+              <c:dLblPos val="bestFit"/>
+              <c:showLegendKey val="0"/>
+              <c:showVal val="0"/>
+              <c:showCatName val="1"/>
+              <c:showSerName val="0"/>
+              <c:showPercent val="1"/>
+              <c:showBubbleSize val="0"/>
+              <c:extLst>
+                <c:ext xmlns:c15="http://schemas.microsoft.com/office/drawing/2012/chart" uri="{CE6537A1-D6FC-4f65-9D91-7224C49458BB}">
+                  <c15:spPr xmlns:c15="http://schemas.microsoft.com/office/drawing/2012/chart">
+                    <a:prstGeom prst="wedgeRectCallout">
+                      <a:avLst/>
+                    </a:prstGeom>
+                    <a:noFill/>
+                    <a:ln>
+                      <a:noFill/>
+                    </a:ln>
+                  </c15:spPr>
+                </c:ext>
+                <c:ext xmlns:c16="http://schemas.microsoft.com/office/drawing/2014/chart" uri="{C3380CC4-5D6E-409C-BE32-E72D297353CC}">
+                  <c16:uniqueId val="{00000003-8324-4586-9698-23A7E3CE82A2}"/>
+                </c:ext>
+              </c:extLst>
+            </c:dLbl>
+            <c:dLbl>
+              <c:idx val="2"/>
+              <c:spPr>
+                <a:noFill/>
+                <a:ln>
+                  <a:noFill/>
+                </a:ln>
+                <a:effectLst>
+                  <a:softEdge rad="0"/>
+                </a:effectLst>
+              </c:spPr>
+              <c:txPr>
+                <a:bodyPr rot="0" spcFirstLastPara="1" vertOverflow="overflow" horzOverflow="overflow" vert="horz" wrap="none" lIns="38100" tIns="19050" rIns="38100" bIns="19050" anchor="t" anchorCtr="0">
+                  <a:spAutoFit/>
+                </a:bodyPr>
+                <a:lstStyle/>
+                <a:p>
+                  <a:pPr>
+                    <a:defRPr sz="1000" b="1" i="0" u="none" strike="noStrike" kern="1200" baseline="0">
+                      <a:ln>
+                        <a:noFill/>
+                      </a:ln>
+                      <a:solidFill>
+                        <a:schemeClr val="bg1"/>
+                      </a:solidFill>
+                      <a:latin typeface="+mn-lt"/>
+                      <a:ea typeface="+mn-ea"/>
+                      <a:cs typeface="+mn-cs"/>
+                    </a:defRPr>
+                  </a:pPr>
+                  <a:endParaRPr lang="fr-FR"/>
+                </a:p>
+              </c:txPr>
+              <c:dLblPos val="bestFit"/>
+              <c:showLegendKey val="0"/>
+              <c:showVal val="0"/>
+              <c:showCatName val="1"/>
+              <c:showSerName val="0"/>
+              <c:showPercent val="1"/>
+              <c:showBubbleSize val="0"/>
+              <c:extLst>
+                <c:ext xmlns:c15="http://schemas.microsoft.com/office/drawing/2012/chart" uri="{CE6537A1-D6FC-4f65-9D91-7224C49458BB}">
+                  <c15:spPr xmlns:c15="http://schemas.microsoft.com/office/drawing/2012/chart">
+                    <a:prstGeom prst="wedgeRectCallout">
+                      <a:avLst/>
+                    </a:prstGeom>
+                    <a:noFill/>
+                    <a:ln>
+                      <a:noFill/>
+                    </a:ln>
+                  </c15:spPr>
+                </c:ext>
+                <c:ext xmlns:c16="http://schemas.microsoft.com/office/drawing/2014/chart" uri="{C3380CC4-5D6E-409C-BE32-E72D297353CC}">
+                  <c16:uniqueId val="{00000005-8324-4586-9698-23A7E3CE82A2}"/>
+                </c:ext>
+              </c:extLst>
+            </c:dLbl>
+            <c:dLbl>
+              <c:idx val="3"/>
+              <c:spPr>
+                <a:noFill/>
+                <a:ln>
+                  <a:noFill/>
+                </a:ln>
+                <a:effectLst>
+                  <a:softEdge rad="0"/>
+                </a:effectLst>
+              </c:spPr>
+              <c:txPr>
+                <a:bodyPr rot="0" spcFirstLastPara="1" vertOverflow="overflow" horzOverflow="overflow" vert="horz" wrap="none" lIns="38100" tIns="19050" rIns="38100" bIns="19050" anchor="t" anchorCtr="0">
+                  <a:spAutoFit/>
+                </a:bodyPr>
+                <a:lstStyle/>
+                <a:p>
+                  <a:pPr>
+                    <a:defRPr sz="1000" b="1" i="0" u="none" strike="noStrike" kern="1200" baseline="0">
+                      <a:ln>
+                        <a:noFill/>
+                      </a:ln>
+                      <a:solidFill>
+                        <a:schemeClr val="bg1"/>
+                      </a:solidFill>
+                      <a:latin typeface="+mn-lt"/>
+                      <a:ea typeface="+mn-ea"/>
+                      <a:cs typeface="+mn-cs"/>
+                    </a:defRPr>
+                  </a:pPr>
+                  <a:endParaRPr lang="fr-FR"/>
+                </a:p>
+              </c:txPr>
+              <c:dLblPos val="bestFit"/>
+              <c:showLegendKey val="0"/>
+              <c:showVal val="0"/>
+              <c:showCatName val="1"/>
+              <c:showSerName val="0"/>
+              <c:showPercent val="1"/>
+              <c:showBubbleSize val="0"/>
+              <c:extLst>
+                <c:ext xmlns:c15="http://schemas.microsoft.com/office/drawing/2012/chart" uri="{CE6537A1-D6FC-4f65-9D91-7224C49458BB}">
+                  <c15:spPr xmlns:c15="http://schemas.microsoft.com/office/drawing/2012/chart">
+                    <a:prstGeom prst="wedgeRectCallout">
+                      <a:avLst/>
+                    </a:prstGeom>
+                    <a:noFill/>
+                    <a:ln>
+                      <a:noFill/>
+                    </a:ln>
+                  </c15:spPr>
+                </c:ext>
+                <c:ext xmlns:c16="http://schemas.microsoft.com/office/drawing/2014/chart" uri="{C3380CC4-5D6E-409C-BE32-E72D297353CC}">
+                  <c16:uniqueId val="{00000007-8324-4586-9698-23A7E3CE82A2}"/>
+                </c:ext>
+              </c:extLst>
+            </c:dLbl>
+            <c:dLbl>
+              <c:idx val="4"/>
+              <c:spPr>
+                <a:noFill/>
+                <a:ln>
+                  <a:noFill/>
+                </a:ln>
+                <a:effectLst>
+                  <a:softEdge rad="0"/>
+                </a:effectLst>
+              </c:spPr>
+              <c:txPr>
+                <a:bodyPr rot="0" spcFirstLastPara="1" vertOverflow="overflow" horzOverflow="overflow" vert="horz" wrap="none" lIns="38100" tIns="19050" rIns="38100" bIns="19050" anchor="t" anchorCtr="0">
+                  <a:spAutoFit/>
+                </a:bodyPr>
+                <a:lstStyle/>
+                <a:p>
+                  <a:pPr>
+                    <a:defRPr sz="1000" b="1" i="0" u="none" strike="noStrike" kern="1200" baseline="0">
+                      <a:ln>
+                        <a:noFill/>
+                      </a:ln>
+                      <a:solidFill>
+                        <a:schemeClr val="bg1"/>
+                      </a:solidFill>
+                      <a:latin typeface="+mn-lt"/>
+                      <a:ea typeface="+mn-ea"/>
+                      <a:cs typeface="+mn-cs"/>
+                    </a:defRPr>
+                  </a:pPr>
+                  <a:endParaRPr lang="fr-FR"/>
+                </a:p>
+              </c:txPr>
+              <c:dLblPos val="bestFit"/>
+              <c:showLegendKey val="0"/>
+              <c:showVal val="0"/>
+              <c:showCatName val="1"/>
+              <c:showSerName val="0"/>
+              <c:showPercent val="1"/>
+              <c:showBubbleSize val="0"/>
+              <c:extLst>
+                <c:ext xmlns:c15="http://schemas.microsoft.com/office/drawing/2012/chart" uri="{CE6537A1-D6FC-4f65-9D91-7224C49458BB}">
+                  <c15:spPr xmlns:c15="http://schemas.microsoft.com/office/drawing/2012/chart">
+                    <a:prstGeom prst="wedgeRectCallout">
+                      <a:avLst/>
+                    </a:prstGeom>
+                    <a:noFill/>
+                    <a:ln>
+                      <a:noFill/>
+                    </a:ln>
+                  </c15:spPr>
+                </c:ext>
+                <c:ext xmlns:c16="http://schemas.microsoft.com/office/drawing/2014/chart" uri="{C3380CC4-5D6E-409C-BE32-E72D297353CC}">
+                  <c16:uniqueId val="{00000009-8324-4586-9698-23A7E3CE82A2}"/>
+                </c:ext>
+              </c:extLst>
+            </c:dLbl>
+            <c:spPr>
+              <a:noFill/>
+              <a:ln>
+                <a:noFill/>
+              </a:ln>
+              <a:effectLst>
+                <a:softEdge rad="0"/>
+              </a:effectLst>
+            </c:spPr>
+            <c:txPr>
+              <a:bodyPr rot="0" spcFirstLastPara="1" vertOverflow="overflow" horzOverflow="overflow" vert="horz" wrap="none" lIns="38100" tIns="19050" rIns="38100" bIns="19050" anchor="t" anchorCtr="0">
+                <a:spAutoFit/>
+              </a:bodyPr>
+              <a:lstStyle/>
+              <a:p>
+                <a:pPr>
+                  <a:defRPr sz="1000" b="1" i="0" u="none" strike="noStrike" kern="1200" baseline="0">
+                    <a:ln>
+                      <a:noFill/>
+                    </a:ln>
+                    <a:solidFill>
+                      <a:schemeClr val="bg1"/>
+                    </a:solidFill>
+                    <a:latin typeface="+mn-lt"/>
+                    <a:ea typeface="+mn-ea"/>
+                    <a:cs typeface="+mn-cs"/>
+                  </a:defRPr>
+                </a:pPr>
+                <a:endParaRPr lang="fr-FR"/>
+              </a:p>
+            </c:txPr>
+            <c:dLblPos val="bestFit"/>
+            <c:showLegendKey val="0"/>
+            <c:showVal val="0"/>
+            <c:showCatName val="1"/>
+            <c:showSerName val="0"/>
+            <c:showPercent val="1"/>
+            <c:showBubbleSize val="0"/>
+            <c:showLeaderLines val="0"/>
+            <c:extLst>
+              <c:ext xmlns:c15="http://schemas.microsoft.com/office/drawing/2012/chart" uri="{CE6537A1-D6FC-4f65-9D91-7224C49458BB}">
+                <c15:spPr xmlns:c15="http://schemas.microsoft.com/office/drawing/2012/chart">
+                  <a:prstGeom prst="wedgeRectCallout">
+                    <a:avLst/>
+                  </a:prstGeom>
+                  <a:noFill/>
+                  <a:ln>
+                    <a:noFill/>
+                  </a:ln>
+                </c15:spPr>
+              </c:ext>
+            </c:extLst>
+          </c:dLbls>
+          <c:cat>
+            <c:strRef>
+              <c:f>Feuil1!$A$2:$A$6</c:f>
+              <c:strCache>
+                <c:ptCount val="5"/>
+                <c:pt idx="0">
+                  <c:v>Venta</c:v>
+                </c:pt>
+                <c:pt idx="1">
+                  <c:v>Equipo</c:v>
+                </c:pt>
+                <c:pt idx="2">
+                  <c:v>Animadores</c:v>
+                </c:pt>
+                <c:pt idx="3">
+                  <c:v>Asesores</c:v>
+                </c:pt>
+                <c:pt idx="4">
+                  <c:v>Partners</c:v>
+                </c:pt>
+              </c:strCache>
+            </c:strRef>
+          </c:cat>
+          <c:val>
+            <c:numRef>
+              <c:f>Feuil1!$B$2:$B$6</c:f>
+              <c:numCache>
+                <c:formatCode>General</c:formatCode>
+                <c:ptCount val="5"/>
+                <c:pt idx="0">
+                  <c:v>80</c:v>
+                </c:pt>
+                <c:pt idx="1">
+                  <c:v>10</c:v>
+                </c:pt>
+                <c:pt idx="2">
+                  <c:v>3</c:v>
+                </c:pt>
+                <c:pt idx="3">
+                  <c:v>3</c:v>
+                </c:pt>
+                <c:pt idx="4">
+                  <c:v>4</c:v>
+                </c:pt>
+              </c:numCache>
+            </c:numRef>
+          </c:val>
+          <c:extLst>
+            <c:ext xmlns:c16="http://schemas.microsoft.com/office/drawing/2014/chart" uri="{C3380CC4-5D6E-409C-BE32-E72D297353CC}">
+              <c16:uniqueId val="{0000000A-8324-4586-9698-23A7E3CE82A2}"/>
+            </c:ext>
+          </c:extLst>
+        </c:ser>
+        <c:dLbls>
+          <c:showLegendKey val="0"/>
+          <c:showVal val="0"/>
+          <c:showCatName val="0"/>
+          <c:showSerName val="0"/>
+          <c:showPercent val="0"/>
+          <c:showBubbleSize val="0"/>
+          <c:showLeaderLines val="0"/>
+        </c:dLbls>
+      </c:pie3DChart>
+      <c:spPr>
+        <a:noFill/>
+        <a:ln>
+          <a:noFill/>
+        </a:ln>
+        <a:effectLst/>
+      </c:spPr>
+    </c:plotArea>
+    <c:legend>
+      <c:legendPos val="r"/>
+      <c:overlay val="0"/>
+      <c:spPr>
+        <a:noFill/>
+        <a:ln>
+          <a:noFill/>
+        </a:ln>
+        <a:effectLst/>
+      </c:spPr>
+      <c:txPr>
+        <a:bodyPr rot="0" spcFirstLastPara="1" vertOverflow="ellipsis" vert="horz" wrap="square" anchor="ctr" anchorCtr="1"/>
+        <a:lstStyle/>
+        <a:p>
+          <a:pPr>
+            <a:defRPr sz="900" b="0" i="0" u="none" strike="noStrike" kern="1200" baseline="0">
+              <a:solidFill>
+                <a:schemeClr val="tx1">
+                  <a:lumMod val="65000"/>
+                  <a:lumOff val="35000"/>
+                </a:schemeClr>
+              </a:solidFill>
+              <a:latin typeface="+mn-lt"/>
+              <a:ea typeface="+mn-ea"/>
+              <a:cs typeface="+mn-cs"/>
+            </a:defRPr>
+          </a:pPr>
+          <a:endParaRPr lang="fr-FR"/>
+        </a:p>
+      </c:txPr>
+    </c:legend>
+    <c:plotVisOnly val="1"/>
+    <c:dispBlanksAs val="gap"/>
     <c:showDLblsOverMax val="0"/>
+    <c:extLst>
+      <c:ext xmlns:c16r3="http://schemas.microsoft.com/office/drawing/2017/03/chart" uri="{56B9EC1D-385E-4148-901F-78D8002777C0}">
+        <c16r3:dataDisplayOptions16>
+          <c16r3:dispNaAsBlank val="1"/>
+        </c16r3:dataDisplayOptions16>
+      </c:ext>
+    </c:extLst>
+  </c:chart>
+  <c:spPr>
+    <a:solidFill>
+      <a:schemeClr val="tx1"/>
+    </a:solidFill>
+    <a:ln w="12700" cap="flat" cmpd="sng" algn="ctr">
+      <a:solidFill>
+        <a:srgbClr val="4472C4">
+          <a:alpha val="0"/>
+        </a:srgbClr>
+      </a:solidFill>
+      <a:round/>
+    </a:ln>
+    <a:effectLst/>
+  </c:spPr>
+  <c:txPr>
+    <a:bodyPr/>
+    <a:lstStyle/>
+    <a:p>
+      <a:pPr>
+        <a:defRPr/>
+      </a:pPr>
+      <a:endParaRPr lang="fr-FR"/>
+    </a:p>
+  </c:txPr>
+  <c:externalData r:id="rId3">
+    <c:autoUpdate val="0"/>
+  </c:externalData>
+</c:chartSpace>
+</file>
+
+<file path=word/charts/chart8.xml><?xml version="1.0" encoding="utf-8"?>
+<c:chartSpace xmlns:c="http://schemas.openxmlformats.org/drawingml/2006/chart" xmlns:a="http://schemas.openxmlformats.org/drawingml/2006/main" xmlns:r="http://schemas.openxmlformats.org/officeDocument/2006/relationships" xmlns:c16r2="http://schemas.microsoft.com/office/drawing/2015/06/chart">
+  <c:date1904 val="0"/>
+  <c:lang val="en-US"/>
+  <c:roundedCorners val="0"/>
+  <mc:AlternateContent xmlns:mc="http://schemas.openxmlformats.org/markup-compatibility/2006">
+    <mc:Choice xmlns:c14="http://schemas.microsoft.com/office/drawing/2007/8/2/chart" Requires="c14">
+      <c14:style val="102"/>
+    </mc:Choice>
+    <mc:Fallback>
+      <c:style val="2"/>
+    </mc:Fallback>
+  </mc:AlternateContent>
+  <c:chart>
+    <c:title>
+      <c:overlay val="0"/>
+      <c:spPr>
+        <a:noFill/>
+        <a:ln>
+          <a:noFill/>
+        </a:ln>
+        <a:effectLst/>
+      </c:spPr>
+      <c:txPr>
+        <a:bodyPr rot="0" spcFirstLastPara="1" vertOverflow="ellipsis" vert="horz" wrap="square" anchor="ctr" anchorCtr="1"/>
+        <a:lstStyle/>
+        <a:p>
+          <a:pPr>
+            <a:defRPr sz="1600" b="1" i="0" u="none" strike="noStrike" kern="1200" cap="all" baseline="0">
+              <a:solidFill>
+                <a:schemeClr val="tx1">
+                  <a:lumMod val="65000"/>
+                  <a:lumOff val="35000"/>
+                </a:schemeClr>
+              </a:solidFill>
+              <a:latin typeface="+mn-lt"/>
+              <a:ea typeface="+mn-ea"/>
+              <a:cs typeface="+mn-cs"/>
+            </a:defRPr>
+          </a:pPr>
+          <a:endParaRPr lang="fr-FR"/>
+        </a:p>
+      </c:txPr>
+    </c:title>
+    <c:autoTitleDeleted val="0"/>
+    <c:view3D>
+      <c:rotX val="30"/>
+      <c:hPercent val="110"/>
+      <c:rotY val="170"/>
+      <c:depthPercent val="230"/>
+      <c:rAngAx val="0"/>
+      <c:perspective val="0"/>
+    </c:view3D>
+    <c:floor>
+      <c:thickness val="0"/>
+      <c:spPr>
+        <a:noFill/>
+        <a:ln>
+          <a:noFill/>
+        </a:ln>
+        <a:effectLst/>
+        <a:sp3d/>
+      </c:spPr>
+    </c:floor>
+    <c:sideWall>
+      <c:thickness val="0"/>
+      <c:spPr>
+        <a:noFill/>
+        <a:ln>
+          <a:noFill/>
+        </a:ln>
+        <a:effectLst/>
+        <a:sp3d/>
+      </c:spPr>
+    </c:sideWall>
+    <c:backWall>
+      <c:thickness val="0"/>
+      <c:spPr>
+        <a:noFill/>
+        <a:ln>
+          <a:noFill/>
+        </a:ln>
+        <a:effectLst/>
+        <a:sp3d/>
+      </c:spPr>
+    </c:backWall>
+    <c:plotArea>
+      <c:layout/>
+      <c:pie3DChart>
+        <c:varyColors val="1"/>
+        <c:ser>
+          <c:idx val="0"/>
+          <c:order val="0"/>
+          <c:tx>
+            <c:strRef>
+              <c:f>Feuil1!$B$1</c:f>
+              <c:strCache>
+                <c:ptCount val="1"/>
+                <c:pt idx="0">
+                  <c:v>PRESUPUESTO MINIMO</c:v>
+                </c:pt>
+              </c:strCache>
+            </c:strRef>
+          </c:tx>
+          <c:spPr>
+            <a:ln w="0">
+              <a:noFill/>
+            </a:ln>
+            <a:effectLst/>
+            <a:scene3d>
+              <a:camera prst="orthographicFront"/>
+              <a:lightRig rig="threePt" dir="t"/>
+            </a:scene3d>
+            <a:sp3d prstMaterial="plastic">
+              <a:bevelT w="127000" h="127000"/>
+              <a:bevelB w="127000" h="127000"/>
+            </a:sp3d>
+          </c:spPr>
+          <c:dPt>
+            <c:idx val="0"/>
+            <c:bubble3D val="0"/>
+            <c:spPr>
+              <a:solidFill>
+                <a:schemeClr val="accent1"/>
+              </a:solidFill>
+              <a:ln w="0">
+                <a:noFill/>
+              </a:ln>
+              <a:effectLst/>
+              <a:scene3d>
+                <a:camera prst="orthographicFront"/>
+                <a:lightRig rig="threePt" dir="t"/>
+              </a:scene3d>
+              <a:sp3d prstMaterial="plastic">
+                <a:bevelT w="127000" h="127000"/>
+                <a:bevelB w="127000" h="127000"/>
+              </a:sp3d>
+            </c:spPr>
+            <c:extLst>
+              <c:ext xmlns:c16="http://schemas.microsoft.com/office/drawing/2014/chart" uri="{C3380CC4-5D6E-409C-BE32-E72D297353CC}">
+                <c16:uniqueId val="{00000001-617E-4D0F-851E-F7D88122ACD0}"/>
+              </c:ext>
+            </c:extLst>
+          </c:dPt>
+          <c:dPt>
+            <c:idx val="1"/>
+            <c:bubble3D val="0"/>
+            <c:spPr>
+              <a:solidFill>
+                <a:schemeClr val="accent2"/>
+              </a:solidFill>
+              <a:ln w="0">
+                <a:noFill/>
+              </a:ln>
+              <a:effectLst/>
+              <a:scene3d>
+                <a:camera prst="orthographicFront"/>
+                <a:lightRig rig="threePt" dir="t"/>
+              </a:scene3d>
+              <a:sp3d prstMaterial="plastic">
+                <a:bevelT w="127000" h="127000"/>
+                <a:bevelB w="127000" h="127000"/>
+              </a:sp3d>
+            </c:spPr>
+            <c:extLst>
+              <c:ext xmlns:c16="http://schemas.microsoft.com/office/drawing/2014/chart" uri="{C3380CC4-5D6E-409C-BE32-E72D297353CC}">
+                <c16:uniqueId val="{00000003-617E-4D0F-851E-F7D88122ACD0}"/>
+              </c:ext>
+            </c:extLst>
+          </c:dPt>
+          <c:dPt>
+            <c:idx val="2"/>
+            <c:bubble3D val="0"/>
+            <c:spPr>
+              <a:solidFill>
+                <a:schemeClr val="accent3"/>
+              </a:solidFill>
+              <a:ln w="0">
+                <a:noFill/>
+              </a:ln>
+              <a:effectLst/>
+              <a:scene3d>
+                <a:camera prst="orthographicFront"/>
+                <a:lightRig rig="threePt" dir="t"/>
+              </a:scene3d>
+              <a:sp3d prstMaterial="plastic">
+                <a:bevelT w="127000" h="127000"/>
+                <a:bevelB w="127000" h="127000"/>
+              </a:sp3d>
+            </c:spPr>
+            <c:extLst>
+              <c:ext xmlns:c16="http://schemas.microsoft.com/office/drawing/2014/chart" uri="{C3380CC4-5D6E-409C-BE32-E72D297353CC}">
+                <c16:uniqueId val="{00000005-617E-4D0F-851E-F7D88122ACD0}"/>
+              </c:ext>
+            </c:extLst>
+          </c:dPt>
+          <c:dPt>
+            <c:idx val="3"/>
+            <c:bubble3D val="0"/>
+            <c:spPr>
+              <a:solidFill>
+                <a:schemeClr val="accent4"/>
+              </a:solidFill>
+              <a:ln w="0">
+                <a:noFill/>
+              </a:ln>
+              <a:effectLst/>
+              <a:scene3d>
+                <a:camera prst="orthographicFront"/>
+                <a:lightRig rig="threePt" dir="t"/>
+              </a:scene3d>
+              <a:sp3d prstMaterial="plastic">
+                <a:bevelT w="127000" h="127000"/>
+                <a:bevelB w="127000" h="127000"/>
+              </a:sp3d>
+            </c:spPr>
+            <c:extLst>
+              <c:ext xmlns:c16="http://schemas.microsoft.com/office/drawing/2014/chart" uri="{C3380CC4-5D6E-409C-BE32-E72D297353CC}">
+                <c16:uniqueId val="{00000007-617E-4D0F-851E-F7D88122ACD0}"/>
+              </c:ext>
+            </c:extLst>
+          </c:dPt>
+          <c:dPt>
+            <c:idx val="4"/>
+            <c:bubble3D val="0"/>
+            <c:spPr>
+              <a:solidFill>
+                <a:schemeClr val="accent5"/>
+              </a:solidFill>
+              <a:ln w="0">
+                <a:noFill/>
+              </a:ln>
+              <a:effectLst/>
+              <a:scene3d>
+                <a:camera prst="orthographicFront"/>
+                <a:lightRig rig="threePt" dir="t"/>
+              </a:scene3d>
+              <a:sp3d prstMaterial="plastic">
+                <a:bevelT w="127000" h="127000"/>
+                <a:bevelB w="127000" h="127000"/>
+              </a:sp3d>
+            </c:spPr>
+            <c:extLst>
+              <c:ext xmlns:c16="http://schemas.microsoft.com/office/drawing/2014/chart" uri="{C3380CC4-5D6E-409C-BE32-E72D297353CC}">
+                <c16:uniqueId val="{00000009-617E-4D0F-851E-F7D88122ACD0}"/>
+              </c:ext>
+            </c:extLst>
+          </c:dPt>
+          <c:dLbls>
+            <c:dLbl>
+              <c:idx val="0"/>
+              <c:spPr>
+                <a:noFill/>
+                <a:ln>
+                  <a:noFill/>
+                </a:ln>
+                <a:effectLst>
+                  <a:softEdge rad="0"/>
+                </a:effectLst>
+              </c:spPr>
+              <c:txPr>
+                <a:bodyPr rot="0" spcFirstLastPara="1" vertOverflow="overflow" horzOverflow="overflow" vert="horz" wrap="none" lIns="38100" tIns="19050" rIns="38100" bIns="19050" anchor="ctr" anchorCtr="1">
+                  <a:spAutoFit/>
+                </a:bodyPr>
+                <a:lstStyle/>
+                <a:p>
+                  <a:pPr>
+                    <a:defRPr sz="1000" b="1" i="0" u="none" strike="noStrike" kern="1200" baseline="0">
+                      <a:ln>
+                        <a:noFill/>
+                      </a:ln>
+                      <a:solidFill>
+                        <a:schemeClr val="bg1"/>
+                      </a:solidFill>
+                      <a:latin typeface="+mn-lt"/>
+                      <a:ea typeface="+mn-ea"/>
+                      <a:cs typeface="+mn-cs"/>
+                    </a:defRPr>
+                  </a:pPr>
+                  <a:endParaRPr lang="fr-FR"/>
+                </a:p>
+              </c:txPr>
+              <c:dLblPos val="bestFit"/>
+              <c:showLegendKey val="0"/>
+              <c:showVal val="0"/>
+              <c:showCatName val="1"/>
+              <c:showSerName val="0"/>
+              <c:showPercent val="1"/>
+              <c:showBubbleSize val="0"/>
+              <c:extLst>
+                <c:ext xmlns:c15="http://schemas.microsoft.com/office/drawing/2012/chart" uri="{CE6537A1-D6FC-4f65-9D91-7224C49458BB}">
+                  <c15:spPr xmlns:c15="http://schemas.microsoft.com/office/drawing/2012/chart">
+                    <a:prstGeom prst="wedgeRectCallout">
+                      <a:avLst/>
+                    </a:prstGeom>
+                    <a:noFill/>
+                    <a:ln>
+                      <a:noFill/>
+                    </a:ln>
+                  </c15:spPr>
+                </c:ext>
+                <c:ext xmlns:c16="http://schemas.microsoft.com/office/drawing/2014/chart" uri="{C3380CC4-5D6E-409C-BE32-E72D297353CC}">
+                  <c16:uniqueId val="{00000001-617E-4D0F-851E-F7D88122ACD0}"/>
+                </c:ext>
+              </c:extLst>
+            </c:dLbl>
+            <c:dLbl>
+              <c:idx val="1"/>
+              <c:spPr>
+                <a:noFill/>
+                <a:ln>
+                  <a:noFill/>
+                </a:ln>
+                <a:effectLst>
+                  <a:softEdge rad="0"/>
+                </a:effectLst>
+              </c:spPr>
+              <c:txPr>
+                <a:bodyPr rot="0" spcFirstLastPara="1" vertOverflow="overflow" horzOverflow="overflow" vert="horz" wrap="none" lIns="38100" tIns="19050" rIns="38100" bIns="19050" anchor="ctr" anchorCtr="1">
+                  <a:spAutoFit/>
+                </a:bodyPr>
+                <a:lstStyle/>
+                <a:p>
+                  <a:pPr>
+                    <a:defRPr sz="1000" b="1" i="0" u="none" strike="noStrike" kern="1200" baseline="0">
+                      <a:ln>
+                        <a:noFill/>
+                      </a:ln>
+                      <a:solidFill>
+                        <a:schemeClr val="bg1"/>
+                      </a:solidFill>
+                      <a:latin typeface="+mn-lt"/>
+                      <a:ea typeface="+mn-ea"/>
+                      <a:cs typeface="+mn-cs"/>
+                    </a:defRPr>
+                  </a:pPr>
+                  <a:endParaRPr lang="fr-FR"/>
+                </a:p>
+              </c:txPr>
+              <c:dLblPos val="bestFit"/>
+              <c:showLegendKey val="0"/>
+              <c:showVal val="0"/>
+              <c:showCatName val="1"/>
+              <c:showSerName val="0"/>
+              <c:showPercent val="1"/>
+              <c:showBubbleSize val="0"/>
+              <c:extLst>
+                <c:ext xmlns:c15="http://schemas.microsoft.com/office/drawing/2012/chart" uri="{CE6537A1-D6FC-4f65-9D91-7224C49458BB}">
+                  <c15:spPr xmlns:c15="http://schemas.microsoft.com/office/drawing/2012/chart">
+                    <a:prstGeom prst="wedgeRectCallout">
+                      <a:avLst/>
+                    </a:prstGeom>
+                    <a:noFill/>
+                    <a:ln>
+                      <a:noFill/>
+                    </a:ln>
+                  </c15:spPr>
+                </c:ext>
+                <c:ext xmlns:c16="http://schemas.microsoft.com/office/drawing/2014/chart" uri="{C3380CC4-5D6E-409C-BE32-E72D297353CC}">
+                  <c16:uniqueId val="{00000003-617E-4D0F-851E-F7D88122ACD0}"/>
+                </c:ext>
+              </c:extLst>
+            </c:dLbl>
+            <c:dLbl>
+              <c:idx val="2"/>
+              <c:spPr>
+                <a:noFill/>
+                <a:ln>
+                  <a:noFill/>
+                </a:ln>
+                <a:effectLst>
+                  <a:softEdge rad="0"/>
+                </a:effectLst>
+              </c:spPr>
+              <c:txPr>
+                <a:bodyPr rot="0" spcFirstLastPara="1" vertOverflow="overflow" horzOverflow="overflow" vert="horz" wrap="none" lIns="38100" tIns="19050" rIns="38100" bIns="19050" anchor="ctr" anchorCtr="1">
+                  <a:spAutoFit/>
+                </a:bodyPr>
+                <a:lstStyle/>
+                <a:p>
+                  <a:pPr>
+                    <a:defRPr sz="1000" b="1" i="0" u="none" strike="noStrike" kern="1200" baseline="0">
+                      <a:ln>
+                        <a:noFill/>
+                      </a:ln>
+                      <a:solidFill>
+                        <a:schemeClr val="bg1"/>
+                      </a:solidFill>
+                      <a:latin typeface="+mn-lt"/>
+                      <a:ea typeface="+mn-ea"/>
+                      <a:cs typeface="+mn-cs"/>
+                    </a:defRPr>
+                  </a:pPr>
+                  <a:endParaRPr lang="fr-FR"/>
+                </a:p>
+              </c:txPr>
+              <c:dLblPos val="bestFit"/>
+              <c:showLegendKey val="0"/>
+              <c:showVal val="0"/>
+              <c:showCatName val="1"/>
+              <c:showSerName val="0"/>
+              <c:showPercent val="1"/>
+              <c:showBubbleSize val="0"/>
+              <c:extLst>
+                <c:ext xmlns:c15="http://schemas.microsoft.com/office/drawing/2012/chart" uri="{CE6537A1-D6FC-4f65-9D91-7224C49458BB}">
+                  <c15:spPr xmlns:c15="http://schemas.microsoft.com/office/drawing/2012/chart">
+                    <a:prstGeom prst="wedgeRectCallout">
+                      <a:avLst/>
+                    </a:prstGeom>
+                    <a:noFill/>
+                    <a:ln>
+                      <a:noFill/>
+                    </a:ln>
+                  </c15:spPr>
+                </c:ext>
+                <c:ext xmlns:c16="http://schemas.microsoft.com/office/drawing/2014/chart" uri="{C3380CC4-5D6E-409C-BE32-E72D297353CC}">
+                  <c16:uniqueId val="{00000005-617E-4D0F-851E-F7D88122ACD0}"/>
+                </c:ext>
+              </c:extLst>
+            </c:dLbl>
+            <c:dLbl>
+              <c:idx val="3"/>
+              <c:spPr>
+                <a:noFill/>
+                <a:ln>
+                  <a:noFill/>
+                </a:ln>
+                <a:effectLst>
+                  <a:softEdge rad="0"/>
+                </a:effectLst>
+              </c:spPr>
+              <c:txPr>
+                <a:bodyPr rot="0" spcFirstLastPara="1" vertOverflow="overflow" horzOverflow="overflow" vert="horz" wrap="none" lIns="38100" tIns="19050" rIns="38100" bIns="19050" anchor="ctr" anchorCtr="1">
+                  <a:spAutoFit/>
+                </a:bodyPr>
+                <a:lstStyle/>
+                <a:p>
+                  <a:pPr>
+                    <a:defRPr sz="1000" b="1" i="0" u="none" strike="noStrike" kern="1200" baseline="0">
+                      <a:ln>
+                        <a:noFill/>
+                      </a:ln>
+                      <a:solidFill>
+                        <a:schemeClr val="bg1"/>
+                      </a:solidFill>
+                      <a:latin typeface="+mn-lt"/>
+                      <a:ea typeface="+mn-ea"/>
+                      <a:cs typeface="+mn-cs"/>
+                    </a:defRPr>
+                  </a:pPr>
+                  <a:endParaRPr lang="fr-FR"/>
+                </a:p>
+              </c:txPr>
+              <c:dLblPos val="bestFit"/>
+              <c:showLegendKey val="0"/>
+              <c:showVal val="0"/>
+              <c:showCatName val="1"/>
+              <c:showSerName val="0"/>
+              <c:showPercent val="1"/>
+              <c:showBubbleSize val="0"/>
+              <c:extLst>
+                <c:ext xmlns:c15="http://schemas.microsoft.com/office/drawing/2012/chart" uri="{CE6537A1-D6FC-4f65-9D91-7224C49458BB}">
+                  <c15:spPr xmlns:c15="http://schemas.microsoft.com/office/drawing/2012/chart">
+                    <a:prstGeom prst="wedgeRectCallout">
+                      <a:avLst/>
+                    </a:prstGeom>
+                    <a:noFill/>
+                    <a:ln>
+                      <a:noFill/>
+                    </a:ln>
+                  </c15:spPr>
+                </c:ext>
+                <c:ext xmlns:c16="http://schemas.microsoft.com/office/drawing/2014/chart" uri="{C3380CC4-5D6E-409C-BE32-E72D297353CC}">
+                  <c16:uniqueId val="{00000007-617E-4D0F-851E-F7D88122ACD0}"/>
+                </c:ext>
+              </c:extLst>
+            </c:dLbl>
+            <c:dLbl>
+              <c:idx val="4"/>
+              <c:spPr>
+                <a:noFill/>
+                <a:ln>
+                  <a:noFill/>
+                </a:ln>
+                <a:effectLst>
+                  <a:softEdge rad="0"/>
+                </a:effectLst>
+              </c:spPr>
+              <c:txPr>
+                <a:bodyPr rot="0" spcFirstLastPara="1" vertOverflow="overflow" horzOverflow="overflow" vert="horz" wrap="none" lIns="38100" tIns="19050" rIns="38100" bIns="19050" anchor="ctr" anchorCtr="1">
+                  <a:spAutoFit/>
+                </a:bodyPr>
+                <a:lstStyle/>
+                <a:p>
+                  <a:pPr>
+                    <a:defRPr sz="1000" b="1" i="0" u="none" strike="noStrike" kern="1200" baseline="0">
+                      <a:ln>
+                        <a:noFill/>
+                      </a:ln>
+                      <a:solidFill>
+                        <a:schemeClr val="bg1"/>
+                      </a:solidFill>
+                      <a:latin typeface="+mn-lt"/>
+                      <a:ea typeface="+mn-ea"/>
+                      <a:cs typeface="+mn-cs"/>
+                    </a:defRPr>
+                  </a:pPr>
+                  <a:endParaRPr lang="fr-FR"/>
+                </a:p>
+              </c:txPr>
+              <c:dLblPos val="bestFit"/>
+              <c:showLegendKey val="0"/>
+              <c:showVal val="0"/>
+              <c:showCatName val="1"/>
+              <c:showSerName val="0"/>
+              <c:showPercent val="1"/>
+              <c:showBubbleSize val="0"/>
+              <c:extLst>
+                <c:ext xmlns:c15="http://schemas.microsoft.com/office/drawing/2012/chart" uri="{CE6537A1-D6FC-4f65-9D91-7224C49458BB}">
+                  <c15:spPr xmlns:c15="http://schemas.microsoft.com/office/drawing/2012/chart">
+                    <a:prstGeom prst="wedgeRectCallout">
+                      <a:avLst/>
+                    </a:prstGeom>
+                    <a:noFill/>
+                    <a:ln>
+                      <a:noFill/>
+                    </a:ln>
+                  </c15:spPr>
+                </c:ext>
+                <c:ext xmlns:c16="http://schemas.microsoft.com/office/drawing/2014/chart" uri="{C3380CC4-5D6E-409C-BE32-E72D297353CC}">
+                  <c16:uniqueId val="{00000009-617E-4D0F-851E-F7D88122ACD0}"/>
+                </c:ext>
+              </c:extLst>
+            </c:dLbl>
+            <c:spPr>
+              <a:noFill/>
+              <a:ln>
+                <a:noFill/>
+              </a:ln>
+              <a:effectLst>
+                <a:softEdge rad="0"/>
+              </a:effectLst>
+            </c:spPr>
+            <c:txPr>
+              <a:bodyPr rot="0" spcFirstLastPara="1" vertOverflow="overflow" horzOverflow="overflow" vert="horz" wrap="none" lIns="38100" tIns="19050" rIns="38100" bIns="19050" anchor="ctr" anchorCtr="1">
+                <a:spAutoFit/>
+              </a:bodyPr>
+              <a:lstStyle/>
+              <a:p>
+                <a:pPr>
+                  <a:defRPr sz="1000" b="1" i="0" u="none" strike="noStrike" kern="1200" baseline="0">
+                    <a:ln>
+                      <a:noFill/>
+                    </a:ln>
+                    <a:solidFill>
+                      <a:schemeClr val="bg1"/>
+                    </a:solidFill>
+                    <a:latin typeface="+mn-lt"/>
+                    <a:ea typeface="+mn-ea"/>
+                    <a:cs typeface="+mn-cs"/>
+                  </a:defRPr>
+                </a:pPr>
+                <a:endParaRPr lang="fr-FR"/>
+              </a:p>
+            </c:txPr>
+            <c:dLblPos val="bestFit"/>
+            <c:showLegendKey val="0"/>
+            <c:showVal val="0"/>
+            <c:showCatName val="1"/>
+            <c:showSerName val="0"/>
+            <c:showPercent val="1"/>
+            <c:showBubbleSize val="0"/>
+            <c:showLeaderLines val="0"/>
+            <c:extLst>
+              <c:ext xmlns:c15="http://schemas.microsoft.com/office/drawing/2012/chart" uri="{CE6537A1-D6FC-4f65-9D91-7224C49458BB}">
+                <c15:spPr xmlns:c15="http://schemas.microsoft.com/office/drawing/2012/chart">
+                  <a:prstGeom prst="wedgeRectCallout">
+                    <a:avLst/>
+                  </a:prstGeom>
+                  <a:noFill/>
+                  <a:ln>
+                    <a:noFill/>
+                  </a:ln>
+                </c15:spPr>
+              </c:ext>
+            </c:extLst>
+          </c:dLbls>
+          <c:cat>
+            <c:strRef>
+              <c:f>Feuil1!$A$2:$A$6</c:f>
+              <c:strCache>
+                <c:ptCount val="5"/>
+                <c:pt idx="0">
+                  <c:v>Desarrollo</c:v>
+                </c:pt>
+                <c:pt idx="1">
+                  <c:v>Arbitraje</c:v>
+                </c:pt>
+                <c:pt idx="2">
+                  <c:v>Bug Bounty</c:v>
+                </c:pt>
+                <c:pt idx="3">
+                  <c:v>Publicidad</c:v>
+                </c:pt>
+                <c:pt idx="4">
+                  <c:v>Legal</c:v>
+                </c:pt>
+              </c:strCache>
+            </c:strRef>
+          </c:cat>
+          <c:val>
+            <c:numRef>
+              <c:f>Feuil1!$B$2:$B$6</c:f>
+              <c:numCache>
+                <c:formatCode>General</c:formatCode>
+                <c:ptCount val="5"/>
+                <c:pt idx="0">
+                  <c:v>60</c:v>
+                </c:pt>
+                <c:pt idx="1">
+                  <c:v>20</c:v>
+                </c:pt>
+                <c:pt idx="2">
+                  <c:v>10</c:v>
+                </c:pt>
+                <c:pt idx="3">
+                  <c:v>9</c:v>
+                </c:pt>
+                <c:pt idx="4">
+                  <c:v>1</c:v>
+                </c:pt>
+              </c:numCache>
+            </c:numRef>
+          </c:val>
+          <c:extLst>
+            <c:ext xmlns:c16="http://schemas.microsoft.com/office/drawing/2014/chart" uri="{C3380CC4-5D6E-409C-BE32-E72D297353CC}">
+              <c16:uniqueId val="{0000000A-617E-4D0F-851E-F7D88122ACD0}"/>
+            </c:ext>
+          </c:extLst>
+        </c:ser>
+        <c:dLbls>
+          <c:showLegendKey val="0"/>
+          <c:showVal val="0"/>
+          <c:showCatName val="0"/>
+          <c:showSerName val="0"/>
+          <c:showPercent val="0"/>
+          <c:showBubbleSize val="0"/>
+          <c:showLeaderLines val="0"/>
+        </c:dLbls>
+      </c:pie3DChart>
+      <c:spPr>
+        <a:noFill/>
+        <a:ln>
+          <a:noFill/>
+        </a:ln>
+        <a:effectLst/>
+      </c:spPr>
+    </c:plotArea>
+    <c:legend>
+      <c:legendPos val="r"/>
+      <c:overlay val="0"/>
+      <c:spPr>
+        <a:noFill/>
+        <a:ln>
+          <a:noFill/>
+        </a:ln>
+        <a:effectLst/>
+      </c:spPr>
+      <c:txPr>
+        <a:bodyPr rot="0" spcFirstLastPara="1" vertOverflow="ellipsis" vert="horz" wrap="square" anchor="ctr" anchorCtr="1"/>
+        <a:lstStyle/>
+        <a:p>
+          <a:pPr>
+            <a:defRPr sz="900" b="0" i="0" u="none" strike="noStrike" kern="1200" baseline="0">
+              <a:solidFill>
+                <a:schemeClr val="tx1">
+                  <a:lumMod val="65000"/>
+                  <a:lumOff val="35000"/>
+                </a:schemeClr>
+              </a:solidFill>
+              <a:latin typeface="+mn-lt"/>
+              <a:ea typeface="+mn-ea"/>
+              <a:cs typeface="+mn-cs"/>
+            </a:defRPr>
+          </a:pPr>
+          <a:endParaRPr lang="fr-FR"/>
+        </a:p>
+      </c:txPr>
+    </c:legend>
+    <c:plotVisOnly val="1"/>
+    <c:dispBlanksAs val="gap"/>
+    <c:showDLblsOverMax val="0"/>
+    <c:extLst>
+      <c:ext xmlns:c16r3="http://schemas.microsoft.com/office/drawing/2017/03/chart" uri="{56B9EC1D-385E-4148-901F-78D8002777C0}">
+        <c16r3:dataDisplayOptions16>
+          <c16r3:dispNaAsBlank val="1"/>
+        </c16r3:dataDisplayOptions16>
+      </c:ext>
+    </c:extLst>
+  </c:chart>
+  <c:spPr>
+    <a:solidFill>
+      <a:schemeClr val="tx1"/>
+    </a:solidFill>
+    <a:ln w="12700" cap="flat" cmpd="sng" algn="ctr">
+      <a:solidFill>
+        <a:srgbClr val="4472C4">
+          <a:alpha val="0"/>
+        </a:srgbClr>
+      </a:solidFill>
+      <a:round/>
+    </a:ln>
+    <a:effectLst/>
+  </c:spPr>
+  <c:txPr>
+    <a:bodyPr/>
+    <a:lstStyle/>
+    <a:p>
+      <a:pPr>
+        <a:defRPr/>
+      </a:pPr>
+      <a:endParaRPr lang="fr-FR"/>
+    </a:p>
+  </c:txPr>
+  <c:externalData r:id="rId3">
+    <c:autoUpdate val="0"/>
+  </c:externalData>
+</c:chartSpace>
+</file>
+
+<file path=word/charts/chart9.xml><?xml version="1.0" encoding="utf-8"?>
+<c:chartSpace xmlns:c="http://schemas.openxmlformats.org/drawingml/2006/chart" xmlns:a="http://schemas.openxmlformats.org/drawingml/2006/main" xmlns:r="http://schemas.openxmlformats.org/officeDocument/2006/relationships" xmlns:c16r2="http://schemas.microsoft.com/office/drawing/2015/06/chart">
+  <c:date1904 val="0"/>
+  <c:lang val="en-US"/>
+  <c:roundedCorners val="0"/>
+  <mc:AlternateContent xmlns:mc="http://schemas.openxmlformats.org/markup-compatibility/2006">
+    <mc:Choice xmlns:c14="http://schemas.microsoft.com/office/drawing/2007/8/2/chart" Requires="c14">
+      <c14:style val="102"/>
+    </mc:Choice>
+    <mc:Fallback>
+      <c:style val="2"/>
+    </mc:Fallback>
+  </mc:AlternateContent>
+  <c:chart>
+    <c:title>
+      <c:overlay val="0"/>
+      <c:spPr>
+        <a:noFill/>
+        <a:ln>
+          <a:noFill/>
+        </a:ln>
+        <a:effectLst/>
+      </c:spPr>
+      <c:txPr>
+        <a:bodyPr rot="0" spcFirstLastPara="1" vertOverflow="ellipsis" vert="horz" wrap="square" anchor="ctr" anchorCtr="1"/>
+        <a:lstStyle/>
+        <a:p>
+          <a:pPr>
+            <a:defRPr sz="1600" b="1" i="0" u="none" strike="noStrike" kern="1200" cap="all" baseline="0">
+              <a:solidFill>
+                <a:schemeClr val="tx1">
+                  <a:lumMod val="65000"/>
+                  <a:lumOff val="35000"/>
+                </a:schemeClr>
+              </a:solidFill>
+              <a:latin typeface="+mn-lt"/>
+              <a:ea typeface="+mn-ea"/>
+              <a:cs typeface="+mn-cs"/>
+            </a:defRPr>
+          </a:pPr>
+          <a:endParaRPr lang="fr-FR"/>
+        </a:p>
+      </c:txPr>
+    </c:title>
+    <c:autoTitleDeleted val="0"/>
+    <c:view3D>
+      <c:rotX val="30"/>
+      <c:hPercent val="110"/>
+      <c:rotY val="170"/>
+      <c:depthPercent val="230"/>
+      <c:rAngAx val="0"/>
+      <c:perspective val="0"/>
+    </c:view3D>
+    <c:floor>
+      <c:thickness val="0"/>
+      <c:spPr>
+        <a:noFill/>
+        <a:ln>
+          <a:noFill/>
+        </a:ln>
+        <a:effectLst/>
+        <a:sp3d/>
+      </c:spPr>
+    </c:floor>
+    <c:sideWall>
+      <c:thickness val="0"/>
+      <c:spPr>
+        <a:noFill/>
+        <a:ln>
+          <a:noFill/>
+        </a:ln>
+        <a:effectLst/>
+        <a:sp3d/>
+      </c:spPr>
+    </c:sideWall>
+    <c:backWall>
+      <c:thickness val="0"/>
+      <c:spPr>
+        <a:noFill/>
+        <a:ln>
+          <a:noFill/>
+        </a:ln>
+        <a:effectLst/>
+        <a:sp3d/>
+      </c:spPr>
+    </c:backWall>
+    <c:plotArea>
+      <c:layout/>
+      <c:pie3DChart>
+        <c:varyColors val="1"/>
+        <c:ser>
+          <c:idx val="0"/>
+          <c:order val="0"/>
+          <c:tx>
+            <c:strRef>
+              <c:f>Feuil1!$B$1</c:f>
+              <c:strCache>
+                <c:ptCount val="1"/>
+                <c:pt idx="0">
+                  <c:v>PRESUPUESTO MAXIMO</c:v>
+                </c:pt>
+              </c:strCache>
+            </c:strRef>
+          </c:tx>
+          <c:spPr>
+            <a:ln w="0">
+              <a:noFill/>
+            </a:ln>
+            <a:effectLst/>
+            <a:scene3d>
+              <a:camera prst="orthographicFront"/>
+              <a:lightRig rig="threePt" dir="t"/>
+            </a:scene3d>
+            <a:sp3d prstMaterial="plastic">
+              <a:bevelT w="127000" h="127000"/>
+              <a:bevelB w="127000" h="127000"/>
+            </a:sp3d>
+          </c:spPr>
+          <c:dPt>
+            <c:idx val="0"/>
+            <c:bubble3D val="0"/>
+            <c:spPr>
+              <a:solidFill>
+                <a:schemeClr val="accent1"/>
+              </a:solidFill>
+              <a:ln w="0">
+                <a:noFill/>
+              </a:ln>
+              <a:effectLst/>
+              <a:scene3d>
+                <a:camera prst="orthographicFront"/>
+                <a:lightRig rig="threePt" dir="t"/>
+              </a:scene3d>
+              <a:sp3d prstMaterial="plastic">
+                <a:bevelT w="127000" h="127000"/>
+                <a:bevelB w="127000" h="127000"/>
+              </a:sp3d>
+            </c:spPr>
+            <c:extLst>
+              <c:ext xmlns:c16="http://schemas.microsoft.com/office/drawing/2014/chart" uri="{C3380CC4-5D6E-409C-BE32-E72D297353CC}">
+                <c16:uniqueId val="{00000001-793C-4469-9DD1-935B0B14BC05}"/>
+              </c:ext>
+            </c:extLst>
+          </c:dPt>
+          <c:dPt>
+            <c:idx val="1"/>
+            <c:bubble3D val="0"/>
+            <c:spPr>
+              <a:solidFill>
+                <a:schemeClr val="accent2"/>
+              </a:solidFill>
+              <a:ln w="0">
+                <a:noFill/>
+              </a:ln>
+              <a:effectLst/>
+              <a:scene3d>
+                <a:camera prst="orthographicFront"/>
+                <a:lightRig rig="threePt" dir="t"/>
+              </a:scene3d>
+              <a:sp3d prstMaterial="plastic">
+                <a:bevelT w="127000" h="127000"/>
+                <a:bevelB w="127000" h="127000"/>
+              </a:sp3d>
+            </c:spPr>
+            <c:extLst>
+              <c:ext xmlns:c16="http://schemas.microsoft.com/office/drawing/2014/chart" uri="{C3380CC4-5D6E-409C-BE32-E72D297353CC}">
+                <c16:uniqueId val="{00000003-793C-4469-9DD1-935B0B14BC05}"/>
+              </c:ext>
+            </c:extLst>
+          </c:dPt>
+          <c:dPt>
+            <c:idx val="2"/>
+            <c:bubble3D val="0"/>
+            <c:spPr>
+              <a:solidFill>
+                <a:schemeClr val="accent3"/>
+              </a:solidFill>
+              <a:ln w="0">
+                <a:noFill/>
+              </a:ln>
+              <a:effectLst/>
+              <a:scene3d>
+                <a:camera prst="orthographicFront"/>
+                <a:lightRig rig="threePt" dir="t"/>
+              </a:scene3d>
+              <a:sp3d prstMaterial="plastic">
+                <a:bevelT w="127000" h="127000"/>
+                <a:bevelB w="127000" h="127000"/>
+              </a:sp3d>
+            </c:spPr>
+            <c:extLst>
+              <c:ext xmlns:c16="http://schemas.microsoft.com/office/drawing/2014/chart" uri="{C3380CC4-5D6E-409C-BE32-E72D297353CC}">
+                <c16:uniqueId val="{00000005-793C-4469-9DD1-935B0B14BC05}"/>
+              </c:ext>
+            </c:extLst>
+          </c:dPt>
+          <c:dPt>
+            <c:idx val="3"/>
+            <c:bubble3D val="0"/>
+            <c:spPr>
+              <a:solidFill>
+                <a:schemeClr val="accent4"/>
+              </a:solidFill>
+              <a:ln w="0">
+                <a:noFill/>
+              </a:ln>
+              <a:effectLst/>
+              <a:scene3d>
+                <a:camera prst="orthographicFront"/>
+                <a:lightRig rig="threePt" dir="t"/>
+              </a:scene3d>
+              <a:sp3d prstMaterial="plastic">
+                <a:bevelT w="127000" h="127000"/>
+                <a:bevelB w="127000" h="127000"/>
+              </a:sp3d>
+            </c:spPr>
+            <c:extLst>
+              <c:ext xmlns:c16="http://schemas.microsoft.com/office/drawing/2014/chart" uri="{C3380CC4-5D6E-409C-BE32-E72D297353CC}">
+                <c16:uniqueId val="{00000007-793C-4469-9DD1-935B0B14BC05}"/>
+              </c:ext>
+            </c:extLst>
+          </c:dPt>
+          <c:dPt>
+            <c:idx val="4"/>
+            <c:bubble3D val="0"/>
+            <c:spPr>
+              <a:solidFill>
+                <a:schemeClr val="accent5"/>
+              </a:solidFill>
+              <a:ln w="0">
+                <a:noFill/>
+              </a:ln>
+              <a:effectLst/>
+              <a:scene3d>
+                <a:camera prst="orthographicFront"/>
+                <a:lightRig rig="threePt" dir="t"/>
+              </a:scene3d>
+              <a:sp3d prstMaterial="plastic">
+                <a:bevelT w="127000" h="127000"/>
+                <a:bevelB w="127000" h="127000"/>
+              </a:sp3d>
+            </c:spPr>
+            <c:extLst>
+              <c:ext xmlns:c16="http://schemas.microsoft.com/office/drawing/2014/chart" uri="{C3380CC4-5D6E-409C-BE32-E72D297353CC}">
+                <c16:uniqueId val="{00000009-793C-4469-9DD1-935B0B14BC05}"/>
+              </c:ext>
+            </c:extLst>
+          </c:dPt>
+          <c:dPt>
+            <c:idx val="5"/>
+            <c:bubble3D val="0"/>
+            <c:spPr>
+              <a:solidFill>
+                <a:schemeClr val="accent6"/>
+              </a:solidFill>
+              <a:ln w="0">
+                <a:noFill/>
+              </a:ln>
+              <a:effectLst/>
+              <a:scene3d>
+                <a:camera prst="orthographicFront"/>
+                <a:lightRig rig="threePt" dir="t"/>
+              </a:scene3d>
+              <a:sp3d prstMaterial="plastic">
+                <a:bevelT w="127000" h="127000"/>
+                <a:bevelB w="127000" h="127000"/>
+              </a:sp3d>
+            </c:spPr>
+            <c:extLst>
+              <c:ext xmlns:c16="http://schemas.microsoft.com/office/drawing/2014/chart" uri="{C3380CC4-5D6E-409C-BE32-E72D297353CC}">
+                <c16:uniqueId val="{0000000B-793C-4469-9DD1-935B0B14BC05}"/>
+              </c:ext>
+            </c:extLst>
+          </c:dPt>
+          <c:dLbls>
+            <c:dLbl>
+              <c:idx val="0"/>
+              <c:spPr>
+                <a:noFill/>
+                <a:ln>
+                  <a:noFill/>
+                </a:ln>
+                <a:effectLst>
+                  <a:softEdge rad="0"/>
+                </a:effectLst>
+              </c:spPr>
+              <c:txPr>
+                <a:bodyPr rot="0" spcFirstLastPara="1" vertOverflow="overflow" horzOverflow="overflow" vert="horz" wrap="none" lIns="38100" tIns="19050" rIns="38100" bIns="19050" anchor="ctr" anchorCtr="1">
+                  <a:spAutoFit/>
+                </a:bodyPr>
+                <a:lstStyle/>
+                <a:p>
+                  <a:pPr>
+                    <a:defRPr sz="1000" b="1" i="0" u="none" strike="noStrike" kern="1200" baseline="0">
+                      <a:ln>
+                        <a:noFill/>
+                      </a:ln>
+                      <a:solidFill>
+                        <a:schemeClr val="bg1"/>
+                      </a:solidFill>
+                      <a:latin typeface="+mn-lt"/>
+                      <a:ea typeface="+mn-ea"/>
+                      <a:cs typeface="+mn-cs"/>
+                    </a:defRPr>
+                  </a:pPr>
+                  <a:endParaRPr lang="fr-FR"/>
+                </a:p>
+              </c:txPr>
+              <c:dLblPos val="bestFit"/>
+              <c:showLegendKey val="0"/>
+              <c:showVal val="0"/>
+              <c:showCatName val="1"/>
+              <c:showSerName val="0"/>
+              <c:showPercent val="1"/>
+              <c:showBubbleSize val="0"/>
+              <c:extLst>
+                <c:ext xmlns:c15="http://schemas.microsoft.com/office/drawing/2012/chart" uri="{CE6537A1-D6FC-4f65-9D91-7224C49458BB}">
+                  <c15:spPr xmlns:c15="http://schemas.microsoft.com/office/drawing/2012/chart">
+                    <a:prstGeom prst="wedgeRectCallout">
+                      <a:avLst/>
+                    </a:prstGeom>
+                    <a:noFill/>
+                    <a:ln>
+                      <a:noFill/>
+                    </a:ln>
+                  </c15:spPr>
+                </c:ext>
+                <c:ext xmlns:c16="http://schemas.microsoft.com/office/drawing/2014/chart" uri="{C3380CC4-5D6E-409C-BE32-E72D297353CC}">
+                  <c16:uniqueId val="{00000001-793C-4469-9DD1-935B0B14BC05}"/>
+                </c:ext>
+              </c:extLst>
+            </c:dLbl>
+            <c:dLbl>
+              <c:idx val="1"/>
+              <c:spPr>
+                <a:noFill/>
+                <a:ln>
+                  <a:noFill/>
+                </a:ln>
+                <a:effectLst>
+                  <a:softEdge rad="0"/>
+                </a:effectLst>
+              </c:spPr>
+              <c:txPr>
+                <a:bodyPr rot="0" spcFirstLastPara="1" vertOverflow="overflow" horzOverflow="overflow" vert="horz" wrap="none" lIns="38100" tIns="19050" rIns="38100" bIns="19050" anchor="ctr" anchorCtr="1">
+                  <a:spAutoFit/>
+                </a:bodyPr>
+                <a:lstStyle/>
+                <a:p>
+                  <a:pPr>
+                    <a:defRPr sz="1000" b="1" i="0" u="none" strike="noStrike" kern="1200" baseline="0">
+                      <a:ln>
+                        <a:noFill/>
+                      </a:ln>
+                      <a:solidFill>
+                        <a:schemeClr val="bg1"/>
+                      </a:solidFill>
+                      <a:latin typeface="+mn-lt"/>
+                      <a:ea typeface="+mn-ea"/>
+                      <a:cs typeface="+mn-cs"/>
+                    </a:defRPr>
+                  </a:pPr>
+                  <a:endParaRPr lang="fr-FR"/>
+                </a:p>
+              </c:txPr>
+              <c:dLblPos val="bestFit"/>
+              <c:showLegendKey val="0"/>
+              <c:showVal val="0"/>
+              <c:showCatName val="1"/>
+              <c:showSerName val="0"/>
+              <c:showPercent val="1"/>
+              <c:showBubbleSize val="0"/>
+              <c:extLst>
+                <c:ext xmlns:c15="http://schemas.microsoft.com/office/drawing/2012/chart" uri="{CE6537A1-D6FC-4f65-9D91-7224C49458BB}">
+                  <c15:spPr xmlns:c15="http://schemas.microsoft.com/office/drawing/2012/chart">
+                    <a:prstGeom prst="wedgeRectCallout">
+                      <a:avLst/>
+                    </a:prstGeom>
+                    <a:noFill/>
+                    <a:ln>
+                      <a:noFill/>
+                    </a:ln>
+                  </c15:spPr>
+                </c:ext>
+                <c:ext xmlns:c16="http://schemas.microsoft.com/office/drawing/2014/chart" uri="{C3380CC4-5D6E-409C-BE32-E72D297353CC}">
+                  <c16:uniqueId val="{00000003-793C-4469-9DD1-935B0B14BC05}"/>
+                </c:ext>
+              </c:extLst>
+            </c:dLbl>
+            <c:dLbl>
+              <c:idx val="2"/>
+              <c:spPr>
+                <a:noFill/>
+                <a:ln>
+                  <a:noFill/>
+                </a:ln>
+                <a:effectLst>
+                  <a:softEdge rad="0"/>
+                </a:effectLst>
+              </c:spPr>
+              <c:txPr>
+                <a:bodyPr rot="0" spcFirstLastPara="1" vertOverflow="overflow" horzOverflow="overflow" vert="horz" wrap="none" lIns="38100" tIns="19050" rIns="38100" bIns="19050" anchor="ctr" anchorCtr="1">
+                  <a:spAutoFit/>
+                </a:bodyPr>
+                <a:lstStyle/>
+                <a:p>
+                  <a:pPr>
+                    <a:defRPr sz="1000" b="1" i="0" u="none" strike="noStrike" kern="1200" baseline="0">
+                      <a:ln>
+                        <a:noFill/>
+                      </a:ln>
+                      <a:solidFill>
+                        <a:schemeClr val="bg1"/>
+                      </a:solidFill>
+                      <a:latin typeface="+mn-lt"/>
+                      <a:ea typeface="+mn-ea"/>
+                      <a:cs typeface="+mn-cs"/>
+                    </a:defRPr>
+                  </a:pPr>
+                  <a:endParaRPr lang="fr-FR"/>
+                </a:p>
+              </c:txPr>
+              <c:dLblPos val="bestFit"/>
+              <c:showLegendKey val="0"/>
+              <c:showVal val="0"/>
+              <c:showCatName val="1"/>
+              <c:showSerName val="0"/>
+              <c:showPercent val="1"/>
+              <c:showBubbleSize val="0"/>
+              <c:extLst>
+                <c:ext xmlns:c15="http://schemas.microsoft.com/office/drawing/2012/chart" uri="{CE6537A1-D6FC-4f65-9D91-7224C49458BB}">
+                  <c15:spPr xmlns:c15="http://schemas.microsoft.com/office/drawing/2012/chart">
+                    <a:prstGeom prst="wedgeRectCallout">
+                      <a:avLst/>
+                    </a:prstGeom>
+                    <a:noFill/>
+                    <a:ln>
+                      <a:noFill/>
+                    </a:ln>
+                  </c15:spPr>
+                </c:ext>
+                <c:ext xmlns:c16="http://schemas.microsoft.com/office/drawing/2014/chart" uri="{C3380CC4-5D6E-409C-BE32-E72D297353CC}">
+                  <c16:uniqueId val="{00000005-793C-4469-9DD1-935B0B14BC05}"/>
+                </c:ext>
+              </c:extLst>
+            </c:dLbl>
+            <c:dLbl>
+              <c:idx val="3"/>
+              <c:spPr>
+                <a:noFill/>
+                <a:ln>
+                  <a:noFill/>
+                </a:ln>
+                <a:effectLst>
+                  <a:softEdge rad="0"/>
+                </a:effectLst>
+              </c:spPr>
+              <c:txPr>
+                <a:bodyPr rot="0" spcFirstLastPara="1" vertOverflow="overflow" horzOverflow="overflow" vert="horz" wrap="none" lIns="38100" tIns="19050" rIns="38100" bIns="19050" anchor="ctr" anchorCtr="1">
+                  <a:spAutoFit/>
+                </a:bodyPr>
+                <a:lstStyle/>
+                <a:p>
+                  <a:pPr>
+                    <a:defRPr sz="1000" b="1" i="0" u="none" strike="noStrike" kern="1200" baseline="0">
+                      <a:ln>
+                        <a:noFill/>
+                      </a:ln>
+                      <a:solidFill>
+                        <a:schemeClr val="bg1"/>
+                      </a:solidFill>
+                      <a:latin typeface="+mn-lt"/>
+                      <a:ea typeface="+mn-ea"/>
+                      <a:cs typeface="+mn-cs"/>
+                    </a:defRPr>
+                  </a:pPr>
+                  <a:endParaRPr lang="fr-FR"/>
+                </a:p>
+              </c:txPr>
+              <c:dLblPos val="bestFit"/>
+              <c:showLegendKey val="0"/>
+              <c:showVal val="0"/>
+              <c:showCatName val="1"/>
+              <c:showSerName val="0"/>
+              <c:showPercent val="1"/>
+              <c:showBubbleSize val="0"/>
+              <c:extLst>
+                <c:ext xmlns:c15="http://schemas.microsoft.com/office/drawing/2012/chart" uri="{CE6537A1-D6FC-4f65-9D91-7224C49458BB}">
+                  <c15:spPr xmlns:c15="http://schemas.microsoft.com/office/drawing/2012/chart">
+                    <a:prstGeom prst="wedgeRectCallout">
+                      <a:avLst/>
+                    </a:prstGeom>
+                    <a:noFill/>
+                    <a:ln>
+                      <a:noFill/>
+                    </a:ln>
+                  </c15:spPr>
+                </c:ext>
+                <c:ext xmlns:c16="http://schemas.microsoft.com/office/drawing/2014/chart" uri="{C3380CC4-5D6E-409C-BE32-E72D297353CC}">
+                  <c16:uniqueId val="{00000007-793C-4469-9DD1-935B0B14BC05}"/>
+                </c:ext>
+              </c:extLst>
+            </c:dLbl>
+            <c:dLbl>
+              <c:idx val="4"/>
+              <c:spPr>
+                <a:noFill/>
+                <a:ln>
+                  <a:noFill/>
+                </a:ln>
+                <a:effectLst>
+                  <a:softEdge rad="0"/>
+                </a:effectLst>
+              </c:spPr>
+              <c:txPr>
+                <a:bodyPr rot="0" spcFirstLastPara="1" vertOverflow="overflow" horzOverflow="overflow" vert="horz" wrap="none" lIns="38100" tIns="19050" rIns="38100" bIns="19050" anchor="ctr" anchorCtr="1">
+                  <a:spAutoFit/>
+                </a:bodyPr>
+                <a:lstStyle/>
+                <a:p>
+                  <a:pPr>
+                    <a:defRPr sz="1000" b="1" i="0" u="none" strike="noStrike" kern="1200" baseline="0">
+                      <a:ln>
+                        <a:noFill/>
+                      </a:ln>
+                      <a:solidFill>
+                        <a:schemeClr val="bg1"/>
+                      </a:solidFill>
+                      <a:latin typeface="+mn-lt"/>
+                      <a:ea typeface="+mn-ea"/>
+                      <a:cs typeface="+mn-cs"/>
+                    </a:defRPr>
+                  </a:pPr>
+                  <a:endParaRPr lang="fr-FR"/>
+                </a:p>
+              </c:txPr>
+              <c:dLblPos val="bestFit"/>
+              <c:showLegendKey val="0"/>
+              <c:showVal val="0"/>
+              <c:showCatName val="1"/>
+              <c:showSerName val="0"/>
+              <c:showPercent val="1"/>
+              <c:showBubbleSize val="0"/>
+              <c:extLst>
+                <c:ext xmlns:c15="http://schemas.microsoft.com/office/drawing/2012/chart" uri="{CE6537A1-D6FC-4f65-9D91-7224C49458BB}">
+                  <c15:spPr xmlns:c15="http://schemas.microsoft.com/office/drawing/2012/chart">
+                    <a:prstGeom prst="wedgeRectCallout">
+                      <a:avLst/>
+                    </a:prstGeom>
+                    <a:noFill/>
+                    <a:ln>
+                      <a:noFill/>
+                    </a:ln>
+                  </c15:spPr>
+                </c:ext>
+                <c:ext xmlns:c16="http://schemas.microsoft.com/office/drawing/2014/chart" uri="{C3380CC4-5D6E-409C-BE32-E72D297353CC}">
+                  <c16:uniqueId val="{00000009-793C-4469-9DD1-935B0B14BC05}"/>
+                </c:ext>
+              </c:extLst>
+            </c:dLbl>
+            <c:dLbl>
+              <c:idx val="5"/>
+              <c:spPr>
+                <a:noFill/>
+                <a:ln>
+                  <a:noFill/>
+                </a:ln>
+                <a:effectLst>
+                  <a:softEdge rad="0"/>
+                </a:effectLst>
+              </c:spPr>
+              <c:txPr>
+                <a:bodyPr rot="0" spcFirstLastPara="1" vertOverflow="overflow" horzOverflow="overflow" vert="horz" wrap="none" lIns="38100" tIns="19050" rIns="38100" bIns="19050" anchor="ctr" anchorCtr="1">
+                  <a:spAutoFit/>
+                </a:bodyPr>
+                <a:lstStyle/>
+                <a:p>
+                  <a:pPr>
+                    <a:defRPr sz="1000" b="1" i="0" u="none" strike="noStrike" kern="1200" baseline="0">
+                      <a:ln>
+                        <a:noFill/>
+                      </a:ln>
+                      <a:solidFill>
+                        <a:schemeClr val="bg1"/>
+                      </a:solidFill>
+                      <a:latin typeface="+mn-lt"/>
+                      <a:ea typeface="+mn-ea"/>
+                      <a:cs typeface="+mn-cs"/>
+                    </a:defRPr>
+                  </a:pPr>
+                  <a:endParaRPr lang="fr-FR"/>
+                </a:p>
+              </c:txPr>
+              <c:dLblPos val="bestFit"/>
+              <c:showLegendKey val="0"/>
+              <c:showVal val="0"/>
+              <c:showCatName val="1"/>
+              <c:showSerName val="0"/>
+              <c:showPercent val="1"/>
+              <c:showBubbleSize val="0"/>
+              <c:extLst>
+                <c:ext xmlns:c15="http://schemas.microsoft.com/office/drawing/2012/chart" uri="{CE6537A1-D6FC-4f65-9D91-7224C49458BB}">
+                  <c15:spPr xmlns:c15="http://schemas.microsoft.com/office/drawing/2012/chart">
+                    <a:prstGeom prst="wedgeRectCallout">
+                      <a:avLst/>
+                    </a:prstGeom>
+                    <a:noFill/>
+                    <a:ln>
+                      <a:noFill/>
+                    </a:ln>
+                  </c15:spPr>
+                </c:ext>
+                <c:ext xmlns:c16="http://schemas.microsoft.com/office/drawing/2014/chart" uri="{C3380CC4-5D6E-409C-BE32-E72D297353CC}">
+                  <c16:uniqueId val="{0000000B-793C-4469-9DD1-935B0B14BC05}"/>
+                </c:ext>
+              </c:extLst>
+            </c:dLbl>
+            <c:spPr>
+              <a:noFill/>
+              <a:ln>
+                <a:noFill/>
+              </a:ln>
+              <a:effectLst>
+                <a:softEdge rad="0"/>
+              </a:effectLst>
+            </c:spPr>
+            <c:txPr>
+              <a:bodyPr rot="0" spcFirstLastPara="1" vertOverflow="overflow" horzOverflow="overflow" vert="horz" wrap="none" lIns="38100" tIns="19050" rIns="38100" bIns="19050" anchor="ctr" anchorCtr="1">
+                <a:spAutoFit/>
+              </a:bodyPr>
+              <a:lstStyle/>
+              <a:p>
+                <a:pPr>
+                  <a:defRPr sz="1000" b="1" i="0" u="none" strike="noStrike" kern="1200" baseline="0">
+                    <a:ln>
+                      <a:noFill/>
+                    </a:ln>
+                    <a:solidFill>
+                      <a:schemeClr val="bg1"/>
+                    </a:solidFill>
+                    <a:latin typeface="+mn-lt"/>
+                    <a:ea typeface="+mn-ea"/>
+                    <a:cs typeface="+mn-cs"/>
+                  </a:defRPr>
+                </a:pPr>
+                <a:endParaRPr lang="fr-FR"/>
+              </a:p>
+            </c:txPr>
+            <c:dLblPos val="bestFit"/>
+            <c:showLegendKey val="0"/>
+            <c:showVal val="0"/>
+            <c:showCatName val="1"/>
+            <c:showSerName val="0"/>
+            <c:showPercent val="1"/>
+            <c:showBubbleSize val="0"/>
+            <c:showLeaderLines val="0"/>
+            <c:extLst>
+              <c:ext xmlns:c15="http://schemas.microsoft.com/office/drawing/2012/chart" uri="{CE6537A1-D6FC-4f65-9D91-7224C49458BB}">
+                <c15:spPr xmlns:c15="http://schemas.microsoft.com/office/drawing/2012/chart">
+                  <a:prstGeom prst="wedgeRectCallout">
+                    <a:avLst/>
+                  </a:prstGeom>
+                  <a:noFill/>
+                  <a:ln>
+                    <a:noFill/>
+                  </a:ln>
+                </c15:spPr>
+              </c:ext>
+            </c:extLst>
+          </c:dLbls>
+          <c:cat>
+            <c:strRef>
+              <c:f>Feuil1!$A$2:$A$7</c:f>
+              <c:strCache>
+                <c:ptCount val="6"/>
+                <c:pt idx="0">
+                  <c:v>Desarrollo</c:v>
+                </c:pt>
+                <c:pt idx="1">
+                  <c:v>Arbitraje</c:v>
+                </c:pt>
+                <c:pt idx="2">
+                  <c:v>Bug Bounty</c:v>
+                </c:pt>
+                <c:pt idx="3">
+                  <c:v>Publicidad</c:v>
+                </c:pt>
+                <c:pt idx="4">
+                  <c:v>Fondo de Reserva</c:v>
+                </c:pt>
+                <c:pt idx="5">
+                  <c:v>Legal</c:v>
+                </c:pt>
+              </c:strCache>
+            </c:strRef>
+          </c:cat>
+          <c:val>
+            <c:numRef>
+              <c:f>Feuil1!$B$2:$B$7</c:f>
+              <c:numCache>
+                <c:formatCode>General</c:formatCode>
+                <c:ptCount val="6"/>
+                <c:pt idx="0">
+                  <c:v>40</c:v>
+                </c:pt>
+                <c:pt idx="1">
+                  <c:v>15</c:v>
+                </c:pt>
+                <c:pt idx="2">
+                  <c:v>15</c:v>
+                </c:pt>
+                <c:pt idx="3">
+                  <c:v>20</c:v>
+                </c:pt>
+                <c:pt idx="4">
+                  <c:v>9</c:v>
+                </c:pt>
+                <c:pt idx="5">
+                  <c:v>1</c:v>
+                </c:pt>
+              </c:numCache>
+            </c:numRef>
+          </c:val>
+          <c:extLst>
+            <c:ext xmlns:c16="http://schemas.microsoft.com/office/drawing/2014/chart" uri="{C3380CC4-5D6E-409C-BE32-E72D297353CC}">
+              <c16:uniqueId val="{0000000C-793C-4469-9DD1-935B0B14BC05}"/>
+            </c:ext>
+          </c:extLst>
+        </c:ser>
+        <c:dLbls>
+          <c:showLegendKey val="0"/>
+          <c:showVal val="0"/>
+          <c:showCatName val="0"/>
+          <c:showSerName val="0"/>
+          <c:showPercent val="0"/>
+          <c:showBubbleSize val="0"/>
+          <c:showLeaderLines val="0"/>
+        </c:dLbls>
+      </c:pie3DChart>
+      <c:spPr>
+        <a:noFill/>
+        <a:ln>
+          <a:noFill/>
+        </a:ln>
+        <a:effectLst/>
+      </c:spPr>
+    </c:plotArea>
+    <c:legend>
+      <c:legendPos val="r"/>
+      <c:overlay val="0"/>
+      <c:spPr>
+        <a:noFill/>
+        <a:ln>
+          <a:noFill/>
+        </a:ln>
+        <a:effectLst/>
+      </c:spPr>
+      <c:txPr>
+        <a:bodyPr rot="0" spcFirstLastPara="1" vertOverflow="ellipsis" vert="horz" wrap="square" anchor="ctr" anchorCtr="1"/>
+        <a:lstStyle/>
+        <a:p>
+          <a:pPr>
+            <a:defRPr sz="900" b="0" i="0" u="none" strike="noStrike" kern="1200" baseline="0">
+              <a:solidFill>
+                <a:schemeClr val="tx1">
+                  <a:lumMod val="65000"/>
+                  <a:lumOff val="35000"/>
+                </a:schemeClr>
+              </a:solidFill>
+              <a:latin typeface="+mn-lt"/>
+              <a:ea typeface="+mn-ea"/>
+              <a:cs typeface="+mn-cs"/>
+            </a:defRPr>
+          </a:pPr>
+          <a:endParaRPr lang="fr-FR"/>
+        </a:p>
+      </c:txPr>
+    </c:legend>
+    <c:plotVisOnly val="1"/>
+    <c:dispBlanksAs val="gap"/>
+    <c:showDLblsOverMax val="0"/>
+    <c:extLst>
+      <c:ext xmlns:c16r3="http://schemas.microsoft.com/office/drawing/2017/03/chart" uri="{56B9EC1D-385E-4148-901F-78D8002777C0}">
+        <c16r3:dataDisplayOptions16>
+          <c16r3:dispNaAsBlank val="1"/>
+        </c16r3:dataDisplayOptions16>
+      </c:ext>
+    </c:extLst>
   </c:chart>
   <c:spPr>
     <a:solidFill>
@@ -6868,6 +9212,126 @@
 </cs:colorStyle>
 </file>
 
+<file path=word/charts/colors7.xml><?xml version="1.0" encoding="utf-8"?>
+<cs:colorStyle xmlns:cs="http://schemas.microsoft.com/office/drawing/2012/chartStyle" xmlns:a="http://schemas.openxmlformats.org/drawingml/2006/main" meth="cycle" id="10">
+  <a:schemeClr val="accent1"/>
+  <a:schemeClr val="accent2"/>
+  <a:schemeClr val="accent3"/>
+  <a:schemeClr val="accent4"/>
+  <a:schemeClr val="accent5"/>
+  <a:schemeClr val="accent6"/>
+  <cs:variation/>
+  <cs:variation>
+    <a:lumMod val="60000"/>
+  </cs:variation>
+  <cs:variation>
+    <a:lumMod val="80000"/>
+    <a:lumOff val="20000"/>
+  </cs:variation>
+  <cs:variation>
+    <a:lumMod val="80000"/>
+  </cs:variation>
+  <cs:variation>
+    <a:lumMod val="60000"/>
+    <a:lumOff val="40000"/>
+  </cs:variation>
+  <cs:variation>
+    <a:lumMod val="50000"/>
+  </cs:variation>
+  <cs:variation>
+    <a:lumMod val="70000"/>
+    <a:lumOff val="30000"/>
+  </cs:variation>
+  <cs:variation>
+    <a:lumMod val="70000"/>
+  </cs:variation>
+  <cs:variation>
+    <a:lumMod val="50000"/>
+    <a:lumOff val="50000"/>
+  </cs:variation>
+</cs:colorStyle>
+</file>
+
+<file path=word/charts/colors8.xml><?xml version="1.0" encoding="utf-8"?>
+<cs:colorStyle xmlns:cs="http://schemas.microsoft.com/office/drawing/2012/chartStyle" xmlns:a="http://schemas.openxmlformats.org/drawingml/2006/main" meth="cycle" id="10">
+  <a:schemeClr val="accent1"/>
+  <a:schemeClr val="accent2"/>
+  <a:schemeClr val="accent3"/>
+  <a:schemeClr val="accent4"/>
+  <a:schemeClr val="accent5"/>
+  <a:schemeClr val="accent6"/>
+  <cs:variation/>
+  <cs:variation>
+    <a:lumMod val="60000"/>
+  </cs:variation>
+  <cs:variation>
+    <a:lumMod val="80000"/>
+    <a:lumOff val="20000"/>
+  </cs:variation>
+  <cs:variation>
+    <a:lumMod val="80000"/>
+  </cs:variation>
+  <cs:variation>
+    <a:lumMod val="60000"/>
+    <a:lumOff val="40000"/>
+  </cs:variation>
+  <cs:variation>
+    <a:lumMod val="50000"/>
+  </cs:variation>
+  <cs:variation>
+    <a:lumMod val="70000"/>
+    <a:lumOff val="30000"/>
+  </cs:variation>
+  <cs:variation>
+    <a:lumMod val="70000"/>
+  </cs:variation>
+  <cs:variation>
+    <a:lumMod val="50000"/>
+    <a:lumOff val="50000"/>
+  </cs:variation>
+</cs:colorStyle>
+</file>
+
+<file path=word/charts/colors9.xml><?xml version="1.0" encoding="utf-8"?>
+<cs:colorStyle xmlns:cs="http://schemas.microsoft.com/office/drawing/2012/chartStyle" xmlns:a="http://schemas.openxmlformats.org/drawingml/2006/main" meth="cycle" id="10">
+  <a:schemeClr val="accent1"/>
+  <a:schemeClr val="accent2"/>
+  <a:schemeClr val="accent3"/>
+  <a:schemeClr val="accent4"/>
+  <a:schemeClr val="accent5"/>
+  <a:schemeClr val="accent6"/>
+  <cs:variation/>
+  <cs:variation>
+    <a:lumMod val="60000"/>
+  </cs:variation>
+  <cs:variation>
+    <a:lumMod val="80000"/>
+    <a:lumOff val="20000"/>
+  </cs:variation>
+  <cs:variation>
+    <a:lumMod val="80000"/>
+  </cs:variation>
+  <cs:variation>
+    <a:lumMod val="60000"/>
+    <a:lumOff val="40000"/>
+  </cs:variation>
+  <cs:variation>
+    <a:lumMod val="50000"/>
+  </cs:variation>
+  <cs:variation>
+    <a:lumMod val="70000"/>
+    <a:lumOff val="30000"/>
+  </cs:variation>
+  <cs:variation>
+    <a:lumMod val="70000"/>
+  </cs:variation>
+  <cs:variation>
+    <a:lumMod val="50000"/>
+    <a:lumOff val="50000"/>
+  </cs:variation>
+</cs:colorStyle>
+</file>
+
 <file path=word/charts/style1.xml><?xml version="1.0" encoding="utf-8"?>
 <cs:chartStyle xmlns:cs="http://schemas.microsoft.com/office/drawing/2012/chartStyle" xmlns:a="http://schemas.openxmlformats.org/drawingml/2006/main" id="259">
   <cs:axisTitle>
@@ -9469,6 +11933,1566 @@
 </file>
 
 <file path=word/charts/style6.xml><?xml version="1.0" encoding="utf-8"?>
+<cs:chartStyle xmlns:cs="http://schemas.microsoft.com/office/drawing/2012/chartStyle" xmlns:a="http://schemas.openxmlformats.org/drawingml/2006/main" id="259">
+  <cs:axisTitle>
+    <cs:lnRef idx="0"/>
+    <cs:fillRef idx="0"/>
+    <cs:effectRef idx="0"/>
+    <cs:fontRef idx="minor">
+      <a:schemeClr val="tx1">
+        <a:lumMod val="65000"/>
+        <a:lumOff val="35000"/>
+      </a:schemeClr>
+    </cs:fontRef>
+    <cs:defRPr sz="900" kern="1200" cap="all"/>
+  </cs:axisTitle>
+  <cs:categoryAxis>
+    <cs:lnRef idx="0"/>
+    <cs:fillRef idx="0"/>
+    <cs:effectRef idx="0"/>
+    <cs:fontRef idx="minor">
+      <a:schemeClr val="tx1">
+        <a:lumMod val="65000"/>
+        <a:lumOff val="35000"/>
+      </a:schemeClr>
+    </cs:fontRef>
+    <cs:defRPr sz="900" kern="1200"/>
+  </cs:categoryAxis>
+  <cs:chartArea mods="allowNoFillOverride allowNoLineOverride">
+    <cs:lnRef idx="0"/>
+    <cs:fillRef idx="0"/>
+    <cs:effectRef idx="0"/>
+    <cs:fontRef idx="minor">
+      <a:schemeClr val="tx1"/>
+    </cs:fontRef>
+    <cs:spPr>
+      <a:solidFill>
+        <a:schemeClr val="bg1"/>
+      </a:solidFill>
+      <a:ln w="9525" cap="flat" cmpd="sng" algn="ctr">
+        <a:solidFill>
+          <a:schemeClr val="tx1">
+            <a:lumMod val="15000"/>
+            <a:lumOff val="85000"/>
+          </a:schemeClr>
+        </a:solidFill>
+        <a:round/>
+      </a:ln>
+    </cs:spPr>
+    <cs:defRPr sz="1000" kern="1200"/>
+  </cs:chartArea>
+  <cs:dataLabel>
+    <cs:lnRef idx="0"/>
+    <cs:fillRef idx="0"/>
+    <cs:effectRef idx="0"/>
+    <cs:fontRef idx="minor">
+      <cs:styleClr val="auto"/>
+    </cs:fontRef>
+    <cs:defRPr sz="1000" b="1" i="0" u="none" strike="noStrike" kern="1200" spc="0" baseline="0"/>
+  </cs:dataLabel>
+  <cs:dataLabelCallout>
+    <cs:lnRef idx="0">
+      <cs:styleClr val="auto"/>
+    </cs:lnRef>
+    <cs:fillRef idx="0"/>
+    <cs:effectRef idx="0"/>
+    <cs:fontRef idx="minor">
+      <cs:styleClr val="auto"/>
+    </cs:fontRef>
+    <cs:spPr>
+      <a:solidFill>
+        <a:schemeClr val="lt1"/>
+      </a:solidFill>
+      <a:ln>
+        <a:solidFill>
+          <a:schemeClr val="phClr"/>
+        </a:solidFill>
+      </a:ln>
+    </cs:spPr>
+    <cs:defRPr sz="1000" b="1" kern="1200"/>
+    <cs:bodyPr rot="0" spcFirstLastPara="1" vertOverflow="clip" horzOverflow="clip" vert="horz" wrap="square" lIns="36576" tIns="18288" rIns="36576" bIns="18288" anchor="ctr" anchorCtr="1">
+      <a:spAutoFit/>
+    </cs:bodyPr>
+  </cs:dataLabelCallout>
+  <cs:dataPoint>
+    <cs:lnRef idx="0"/>
+    <cs:fillRef idx="0">
+      <cs:styleClr val="auto"/>
+    </cs:fillRef>
+    <cs:effectRef idx="0"/>
+    <cs:fontRef idx="minor">
+      <a:schemeClr val="dk1"/>
+    </cs:fontRef>
+    <cs:spPr>
+      <a:solidFill>
+        <a:schemeClr val="phClr"/>
+      </a:solidFill>
+      <a:effectLst>
+        <a:outerShdw blurRad="63500" sx="102000" sy="102000" algn="ctr" rotWithShape="0">
+          <a:prstClr val="black">
+            <a:alpha val="20000"/>
+          </a:prstClr>
+        </a:outerShdw>
+      </a:effectLst>
+    </cs:spPr>
+  </cs:dataPoint>
+  <cs:dataPoint3D>
+    <cs:lnRef idx="0"/>
+    <cs:fillRef idx="0">
+      <cs:styleClr val="auto"/>
+    </cs:fillRef>
+    <cs:effectRef idx="0"/>
+    <cs:fontRef idx="minor">
+      <a:schemeClr val="dk1"/>
+    </cs:fontRef>
+    <cs:spPr>
+      <a:solidFill>
+        <a:schemeClr val="phClr"/>
+      </a:solidFill>
+      <a:effectLst>
+        <a:outerShdw blurRad="88900" sx="102000" sy="102000" algn="ctr" rotWithShape="0">
+          <a:prstClr val="black">
+            <a:alpha val="10000"/>
+          </a:prstClr>
+        </a:outerShdw>
+      </a:effectLst>
+      <a:scene3d>
+        <a:camera prst="orthographicFront"/>
+        <a:lightRig rig="threePt" dir="t"/>
+      </a:scene3d>
+      <a:sp3d>
+        <a:bevelT w="127000" h="127000"/>
+        <a:bevelB w="127000" h="127000"/>
+      </a:sp3d>
+    </cs:spPr>
+  </cs:dataPoint3D>
+  <cs:dataPointLine>
+    <cs:lnRef idx="0">
+      <cs:styleClr val="auto"/>
+    </cs:lnRef>
+    <cs:fillRef idx="0"/>
+    <cs:effectRef idx="0"/>
+    <cs:fontRef idx="minor">
+      <a:schemeClr val="dk1"/>
+    </cs:fontRef>
+    <cs:spPr>
+      <a:ln w="28575" cap="rnd">
+        <a:solidFill>
+          <a:schemeClr val="phClr"/>
+        </a:solidFill>
+        <a:round/>
+      </a:ln>
+    </cs:spPr>
+  </cs:dataPointLine>
+  <cs:dataPointMarker>
+    <cs:lnRef idx="0"/>
+    <cs:fillRef idx="0">
+      <cs:styleClr val="auto"/>
+    </cs:fillRef>
+    <cs:effectRef idx="0"/>
+    <cs:fontRef idx="minor">
+      <a:schemeClr val="dk1"/>
+    </cs:fontRef>
+    <cs:spPr>
+      <a:solidFill>
+        <a:schemeClr val="phClr"/>
+      </a:solidFill>
+      <a:ln w="9525">
+        <a:solidFill>
+          <a:schemeClr val="lt1"/>
+        </a:solidFill>
+      </a:ln>
+    </cs:spPr>
+  </cs:dataPointMarker>
+  <cs:dataPointMarkerLayout symbol="circle" size="6"/>
+  <cs:dataPointWireframe>
+    <cs:lnRef idx="0">
+      <cs:styleClr val="auto"/>
+    </cs:lnRef>
+    <cs:fillRef idx="0"/>
+    <cs:effectRef idx="0"/>
+    <cs:fontRef idx="minor">
+      <a:schemeClr val="dk1"/>
+    </cs:fontRef>
+    <cs:spPr>
+      <a:ln w="9525" cap="rnd">
+        <a:solidFill>
+          <a:schemeClr val="phClr"/>
+        </a:solidFill>
+        <a:round/>
+      </a:ln>
+    </cs:spPr>
+  </cs:dataPointWireframe>
+  <cs:dataTable>
+    <cs:lnRef idx="0"/>
+    <cs:fillRef idx="0"/>
+    <cs:effectRef idx="0"/>
+    <cs:fontRef idx="minor">
+      <a:schemeClr val="tx1">
+        <a:lumMod val="65000"/>
+        <a:lumOff val="35000"/>
+      </a:schemeClr>
+    </cs:fontRef>
+    <cs:spPr>
+      <a:noFill/>
+      <a:ln w="9525" cap="flat" cmpd="sng" algn="ctr">
+        <a:solidFill>
+          <a:schemeClr val="tx1">
+            <a:lumMod val="15000"/>
+            <a:lumOff val="85000"/>
+          </a:schemeClr>
+        </a:solidFill>
+        <a:round/>
+      </a:ln>
+    </cs:spPr>
+    <cs:defRPr sz="900" kern="1200"/>
+  </cs:dataTable>
+  <cs:downBar>
+    <cs:lnRef idx="0"/>
+    <cs:fillRef idx="0"/>
+    <cs:effectRef idx="0"/>
+    <cs:fontRef idx="minor">
+      <a:schemeClr val="tx1"/>
+    </cs:fontRef>
+    <cs:spPr>
+      <a:solidFill>
+        <a:schemeClr val="dk1">
+          <a:lumMod val="75000"/>
+          <a:lumOff val="25000"/>
+        </a:schemeClr>
+      </a:solidFill>
+      <a:ln w="9525" cap="flat" cmpd="sng" algn="ctr">
+        <a:solidFill>
+          <a:schemeClr val="tx1">
+            <a:lumMod val="65000"/>
+            <a:lumOff val="35000"/>
+          </a:schemeClr>
+        </a:solidFill>
+        <a:round/>
+      </a:ln>
+    </cs:spPr>
+  </cs:downBar>
+  <cs:dropLine>
+    <cs:lnRef idx="0"/>
+    <cs:fillRef idx="0"/>
+    <cs:effectRef idx="0"/>
+    <cs:fontRef idx="minor">
+      <a:schemeClr val="tx1"/>
+    </cs:fontRef>
+    <cs:spPr>
+      <a:ln w="9525" cap="flat" cmpd="sng" algn="ctr">
+        <a:solidFill>
+          <a:schemeClr val="tx1">
+            <a:lumMod val="35000"/>
+            <a:lumOff val="65000"/>
+          </a:schemeClr>
+        </a:solidFill>
+        <a:round/>
+      </a:ln>
+    </cs:spPr>
+  </cs:dropLine>
+  <cs:errorBar>
+    <cs:lnRef idx="0"/>
+    <cs:fillRef idx="0"/>
+    <cs:effectRef idx="0"/>
+    <cs:fontRef idx="minor">
+      <a:schemeClr val="tx1"/>
+    </cs:fontRef>
+    <cs:spPr>
+      <a:ln w="9525" cap="flat" cmpd="sng" algn="ctr">
+        <a:solidFill>
+          <a:schemeClr val="tx1">
+            <a:lumMod val="65000"/>
+            <a:lumOff val="35000"/>
+          </a:schemeClr>
+        </a:solidFill>
+        <a:round/>
+      </a:ln>
+    </cs:spPr>
+  </cs:errorBar>
+  <cs:floor>
+    <cs:lnRef idx="0"/>
+    <cs:fillRef idx="0"/>
+    <cs:effectRef idx="0"/>
+    <cs:fontRef idx="minor">
+      <a:schemeClr val="tx1"/>
+    </cs:fontRef>
+    <cs:spPr>
+      <a:noFill/>
+      <a:ln>
+        <a:noFill/>
+      </a:ln>
+    </cs:spPr>
+  </cs:floor>
+  <cs:gridlineMajor>
+    <cs:lnRef idx="0"/>
+    <cs:fillRef idx="0"/>
+    <cs:effectRef idx="0"/>
+    <cs:fontRef idx="minor">
+      <a:schemeClr val="tx1"/>
+    </cs:fontRef>
+    <cs:spPr>
+      <a:ln w="9525" cap="flat" cmpd="sng" algn="ctr">
+        <a:solidFill>
+          <a:schemeClr val="tx1">
+            <a:lumMod val="15000"/>
+            <a:lumOff val="85000"/>
+          </a:schemeClr>
+        </a:solidFill>
+        <a:round/>
+      </a:ln>
+    </cs:spPr>
+  </cs:gridlineMajor>
+  <cs:gridlineMinor>
+    <cs:lnRef idx="0"/>
+    <cs:fillRef idx="0"/>
+    <cs:effectRef idx="0"/>
+    <cs:fontRef idx="minor">
+      <a:schemeClr val="tx1"/>
+    </cs:fontRef>
+    <cs:spPr>
+      <a:ln w="9525" cap="flat" cmpd="sng" algn="ctr">
+        <a:solidFill>
+          <a:schemeClr val="tx1">
+            <a:lumMod val="5000"/>
+            <a:lumOff val="95000"/>
+          </a:schemeClr>
+        </a:solidFill>
+        <a:round/>
+      </a:ln>
+    </cs:spPr>
+  </cs:gridlineMinor>
+  <cs:hiLoLine>
+    <cs:lnRef idx="0"/>
+    <cs:fillRef idx="0"/>
+    <cs:effectRef idx="0"/>
+    <cs:fontRef idx="minor">
+      <a:schemeClr val="tx1"/>
+    </cs:fontRef>
+    <cs:spPr>
+      <a:ln w="9525" cap="flat" cmpd="sng" algn="ctr">
+        <a:solidFill>
+          <a:schemeClr val="tx1">
+            <a:lumMod val="50000"/>
+            <a:lumOff val="50000"/>
+          </a:schemeClr>
+        </a:solidFill>
+        <a:round/>
+      </a:ln>
+    </cs:spPr>
+  </cs:hiLoLine>
+  <cs:leaderLine>
+    <cs:lnRef idx="0"/>
+    <cs:fillRef idx="0"/>
+    <cs:effectRef idx="0"/>
+    <cs:fontRef idx="minor">
+      <a:schemeClr val="tx1"/>
+    </cs:fontRef>
+    <cs:spPr>
+      <a:ln w="9525" cap="flat" cmpd="sng" algn="ctr">
+        <a:solidFill>
+          <a:schemeClr val="tx1">
+            <a:lumMod val="35000"/>
+            <a:lumOff val="65000"/>
+          </a:schemeClr>
+        </a:solidFill>
+        <a:round/>
+      </a:ln>
+    </cs:spPr>
+  </cs:leaderLine>
+  <cs:legend>
+    <cs:lnRef idx="0"/>
+    <cs:fillRef idx="0"/>
+    <cs:effectRef idx="0"/>
+    <cs:fontRef idx="minor">
+      <a:schemeClr val="tx1">
+        <a:lumMod val="65000"/>
+        <a:lumOff val="35000"/>
+      </a:schemeClr>
+    </cs:fontRef>
+    <cs:defRPr sz="900" kern="1200"/>
+  </cs:legend>
+  <cs:plotArea mods="allowNoFillOverride allowNoLineOverride">
+    <cs:lnRef idx="0"/>
+    <cs:fillRef idx="0"/>
+    <cs:effectRef idx="0"/>
+    <cs:fontRef idx="minor">
+      <a:schemeClr val="dk1"/>
+    </cs:fontRef>
+  </cs:plotArea>
+  <cs:plotArea3D mods="allowNoFillOverride allowNoLineOverride">
+    <cs:lnRef idx="0"/>
+    <cs:fillRef idx="0"/>
+    <cs:effectRef idx="0"/>
+    <cs:fontRef idx="minor">
+      <a:schemeClr val="dk1"/>
+    </cs:fontRef>
+  </cs:plotArea3D>
+  <cs:seriesAxis>
+    <cs:lnRef idx="0"/>
+    <cs:fillRef idx="0"/>
+    <cs:effectRef idx="0"/>
+    <cs:fontRef idx="minor">
+      <a:schemeClr val="tx1">
+        <a:lumMod val="65000"/>
+        <a:lumOff val="35000"/>
+      </a:schemeClr>
+    </cs:fontRef>
+    <cs:defRPr sz="900" kern="1200"/>
+  </cs:seriesAxis>
+  <cs:seriesLine>
+    <cs:lnRef idx="0"/>
+    <cs:fillRef idx="0"/>
+    <cs:effectRef idx="0"/>
+    <cs:fontRef idx="minor">
+      <a:schemeClr val="tx1"/>
+    </cs:fontRef>
+    <cs:spPr>
+      <a:ln w="9525" cap="flat" cmpd="sng" algn="ctr">
+        <a:solidFill>
+          <a:schemeClr val="tx1">
+            <a:lumMod val="35000"/>
+            <a:lumOff val="65000"/>
+          </a:schemeClr>
+        </a:solidFill>
+        <a:round/>
+      </a:ln>
+    </cs:spPr>
+  </cs:seriesLine>
+  <cs:title>
+    <cs:lnRef idx="0"/>
+    <cs:fillRef idx="0"/>
+    <cs:effectRef idx="0"/>
+    <cs:fontRef idx="minor">
+      <a:schemeClr val="tx1">
+        <a:lumMod val="65000"/>
+        <a:lumOff val="35000"/>
+      </a:schemeClr>
+    </cs:fontRef>
+    <cs:defRPr sz="1600" b="1" kern="1200" cap="all" baseline="0"/>
+  </cs:title>
+  <cs:trendline>
+    <cs:lnRef idx="0">
+      <cs:styleClr val="auto"/>
+    </cs:lnRef>
+    <cs:fillRef idx="0"/>
+    <cs:effectRef idx="0"/>
+    <cs:fontRef idx="minor">
+      <a:schemeClr val="tx1"/>
+    </cs:fontRef>
+    <cs:spPr>
+      <a:ln w="19050" cap="rnd">
+        <a:solidFill>
+          <a:schemeClr val="phClr"/>
+        </a:solidFill>
+        <a:prstDash val="sysDash"/>
+      </a:ln>
+    </cs:spPr>
+  </cs:trendline>
+  <cs:trendlineLabel>
+    <cs:lnRef idx="0"/>
+    <cs:fillRef idx="0"/>
+    <cs:effectRef idx="0"/>
+    <cs:fontRef idx="minor">
+      <a:schemeClr val="tx1">
+        <a:lumMod val="65000"/>
+        <a:lumOff val="35000"/>
+      </a:schemeClr>
+    </cs:fontRef>
+    <cs:defRPr sz="900" kern="1200"/>
+  </cs:trendlineLabel>
+  <cs:upBar>
+    <cs:lnRef idx="0"/>
+    <cs:fillRef idx="0"/>
+    <cs:effectRef idx="0"/>
+    <cs:fontRef idx="minor">
+      <a:schemeClr val="tx1"/>
+    </cs:fontRef>
+    <cs:spPr>
+      <a:solidFill>
+        <a:schemeClr val="lt1"/>
+      </a:solidFill>
+      <a:ln w="9525" cap="flat" cmpd="sng" algn="ctr">
+        <a:solidFill>
+          <a:schemeClr val="tx1">
+            <a:lumMod val="65000"/>
+            <a:lumOff val="35000"/>
+          </a:schemeClr>
+        </a:solidFill>
+        <a:round/>
+      </a:ln>
+    </cs:spPr>
+  </cs:upBar>
+  <cs:valueAxis>
+    <cs:lnRef idx="0"/>
+    <cs:fillRef idx="0"/>
+    <cs:effectRef idx="0"/>
+    <cs:fontRef idx="minor">
+      <a:schemeClr val="tx1">
+        <a:lumMod val="65000"/>
+        <a:lumOff val="35000"/>
+      </a:schemeClr>
+    </cs:fontRef>
+    <cs:defRPr sz="900" kern="1200"/>
+  </cs:valueAxis>
+  <cs:wall>
+    <cs:lnRef idx="0"/>
+    <cs:fillRef idx="0"/>
+    <cs:effectRef idx="0"/>
+    <cs:fontRef idx="minor">
+      <a:schemeClr val="tx1"/>
+    </cs:fontRef>
+    <cs:spPr>
+      <a:noFill/>
+      <a:ln>
+        <a:noFill/>
+      </a:ln>
+    </cs:spPr>
+  </cs:wall>
+</cs:chartStyle>
+</file>
+
+<file path=word/charts/style7.xml><?xml version="1.0" encoding="utf-8"?>
+<cs:chartStyle xmlns:cs="http://schemas.microsoft.com/office/drawing/2012/chartStyle" xmlns:a="http://schemas.openxmlformats.org/drawingml/2006/main" id="259">
+  <cs:axisTitle>
+    <cs:lnRef idx="0"/>
+    <cs:fillRef idx="0"/>
+    <cs:effectRef idx="0"/>
+    <cs:fontRef idx="minor">
+      <a:schemeClr val="tx1">
+        <a:lumMod val="65000"/>
+        <a:lumOff val="35000"/>
+      </a:schemeClr>
+    </cs:fontRef>
+    <cs:defRPr sz="900" kern="1200" cap="all"/>
+  </cs:axisTitle>
+  <cs:categoryAxis>
+    <cs:lnRef idx="0"/>
+    <cs:fillRef idx="0"/>
+    <cs:effectRef idx="0"/>
+    <cs:fontRef idx="minor">
+      <a:schemeClr val="tx1">
+        <a:lumMod val="65000"/>
+        <a:lumOff val="35000"/>
+      </a:schemeClr>
+    </cs:fontRef>
+    <cs:defRPr sz="900" kern="1200"/>
+  </cs:categoryAxis>
+  <cs:chartArea mods="allowNoFillOverride allowNoLineOverride">
+    <cs:lnRef idx="0"/>
+    <cs:fillRef idx="0"/>
+    <cs:effectRef idx="0"/>
+    <cs:fontRef idx="minor">
+      <a:schemeClr val="tx1"/>
+    </cs:fontRef>
+    <cs:spPr>
+      <a:solidFill>
+        <a:schemeClr val="bg1"/>
+      </a:solidFill>
+      <a:ln w="9525" cap="flat" cmpd="sng" algn="ctr">
+        <a:solidFill>
+          <a:schemeClr val="tx1">
+            <a:lumMod val="15000"/>
+            <a:lumOff val="85000"/>
+          </a:schemeClr>
+        </a:solidFill>
+        <a:round/>
+      </a:ln>
+    </cs:spPr>
+    <cs:defRPr sz="1000" kern="1200"/>
+  </cs:chartArea>
+  <cs:dataLabel>
+    <cs:lnRef idx="0"/>
+    <cs:fillRef idx="0"/>
+    <cs:effectRef idx="0"/>
+    <cs:fontRef idx="minor">
+      <cs:styleClr val="auto"/>
+    </cs:fontRef>
+    <cs:defRPr sz="1000" b="1" i="0" u="none" strike="noStrike" kern="1200" spc="0" baseline="0"/>
+  </cs:dataLabel>
+  <cs:dataLabelCallout>
+    <cs:lnRef idx="0">
+      <cs:styleClr val="auto"/>
+    </cs:lnRef>
+    <cs:fillRef idx="0"/>
+    <cs:effectRef idx="0"/>
+    <cs:fontRef idx="minor">
+      <cs:styleClr val="auto"/>
+    </cs:fontRef>
+    <cs:spPr>
+      <a:solidFill>
+        <a:schemeClr val="lt1"/>
+      </a:solidFill>
+      <a:ln>
+        <a:solidFill>
+          <a:schemeClr val="phClr"/>
+        </a:solidFill>
+      </a:ln>
+    </cs:spPr>
+    <cs:defRPr sz="1000" b="1" kern="1200"/>
+    <cs:bodyPr rot="0" spcFirstLastPara="1" vertOverflow="clip" horzOverflow="clip" vert="horz" wrap="square" lIns="36576" tIns="18288" rIns="36576" bIns="18288" anchor="ctr" anchorCtr="1">
+      <a:spAutoFit/>
+    </cs:bodyPr>
+  </cs:dataLabelCallout>
+  <cs:dataPoint>
+    <cs:lnRef idx="0"/>
+    <cs:fillRef idx="0">
+      <cs:styleClr val="auto"/>
+    </cs:fillRef>
+    <cs:effectRef idx="0"/>
+    <cs:fontRef idx="minor">
+      <a:schemeClr val="dk1"/>
+    </cs:fontRef>
+    <cs:spPr>
+      <a:solidFill>
+        <a:schemeClr val="phClr"/>
+      </a:solidFill>
+      <a:effectLst>
+        <a:outerShdw blurRad="63500" sx="102000" sy="102000" algn="ctr" rotWithShape="0">
+          <a:prstClr val="black">
+            <a:alpha val="20000"/>
+          </a:prstClr>
+        </a:outerShdw>
+      </a:effectLst>
+    </cs:spPr>
+  </cs:dataPoint>
+  <cs:dataPoint3D>
+    <cs:lnRef idx="0"/>
+    <cs:fillRef idx="0">
+      <cs:styleClr val="auto"/>
+    </cs:fillRef>
+    <cs:effectRef idx="0"/>
+    <cs:fontRef idx="minor">
+      <a:schemeClr val="dk1"/>
+    </cs:fontRef>
+    <cs:spPr>
+      <a:solidFill>
+        <a:schemeClr val="phClr"/>
+      </a:solidFill>
+      <a:effectLst>
+        <a:outerShdw blurRad="88900" sx="102000" sy="102000" algn="ctr" rotWithShape="0">
+          <a:prstClr val="black">
+            <a:alpha val="10000"/>
+          </a:prstClr>
+        </a:outerShdw>
+      </a:effectLst>
+      <a:scene3d>
+        <a:camera prst="orthographicFront"/>
+        <a:lightRig rig="threePt" dir="t"/>
+      </a:scene3d>
+      <a:sp3d>
+        <a:bevelT w="127000" h="127000"/>
+        <a:bevelB w="127000" h="127000"/>
+      </a:sp3d>
+    </cs:spPr>
+  </cs:dataPoint3D>
+  <cs:dataPointLine>
+    <cs:lnRef idx="0">
+      <cs:styleClr val="auto"/>
+    </cs:lnRef>
+    <cs:fillRef idx="0"/>
+    <cs:effectRef idx="0"/>
+    <cs:fontRef idx="minor">
+      <a:schemeClr val="dk1"/>
+    </cs:fontRef>
+    <cs:spPr>
+      <a:ln w="28575" cap="rnd">
+        <a:solidFill>
+          <a:schemeClr val="phClr"/>
+        </a:solidFill>
+        <a:round/>
+      </a:ln>
+    </cs:spPr>
+  </cs:dataPointLine>
+  <cs:dataPointMarker>
+    <cs:lnRef idx="0"/>
+    <cs:fillRef idx="0">
+      <cs:styleClr val="auto"/>
+    </cs:fillRef>
+    <cs:effectRef idx="0"/>
+    <cs:fontRef idx="minor">
+      <a:schemeClr val="dk1"/>
+    </cs:fontRef>
+    <cs:spPr>
+      <a:solidFill>
+        <a:schemeClr val="phClr"/>
+      </a:solidFill>
+      <a:ln w="9525">
+        <a:solidFill>
+          <a:schemeClr val="lt1"/>
+        </a:solidFill>
+      </a:ln>
+    </cs:spPr>
+  </cs:dataPointMarker>
+  <cs:dataPointMarkerLayout symbol="circle" size="6"/>
+  <cs:dataPointWireframe>
+    <cs:lnRef idx="0">
+      <cs:styleClr val="auto"/>
+    </cs:lnRef>
+    <cs:fillRef idx="0"/>
+    <cs:effectRef idx="0"/>
+    <cs:fontRef idx="minor">
+      <a:schemeClr val="dk1"/>
+    </cs:fontRef>
+    <cs:spPr>
+      <a:ln w="9525" cap="rnd">
+        <a:solidFill>
+          <a:schemeClr val="phClr"/>
+        </a:solidFill>
+        <a:round/>
+      </a:ln>
+    </cs:spPr>
+  </cs:dataPointWireframe>
+  <cs:dataTable>
+    <cs:lnRef idx="0"/>
+    <cs:fillRef idx="0"/>
+    <cs:effectRef idx="0"/>
+    <cs:fontRef idx="minor">
+      <a:schemeClr val="tx1">
+        <a:lumMod val="65000"/>
+        <a:lumOff val="35000"/>
+      </a:schemeClr>
+    </cs:fontRef>
+    <cs:spPr>
+      <a:noFill/>
+      <a:ln w="9525" cap="flat" cmpd="sng" algn="ctr">
+        <a:solidFill>
+          <a:schemeClr val="tx1">
+            <a:lumMod val="15000"/>
+            <a:lumOff val="85000"/>
+          </a:schemeClr>
+        </a:solidFill>
+        <a:round/>
+      </a:ln>
+    </cs:spPr>
+    <cs:defRPr sz="900" kern="1200"/>
+  </cs:dataTable>
+  <cs:downBar>
+    <cs:lnRef idx="0"/>
+    <cs:fillRef idx="0"/>
+    <cs:effectRef idx="0"/>
+    <cs:fontRef idx="minor">
+      <a:schemeClr val="tx1"/>
+    </cs:fontRef>
+    <cs:spPr>
+      <a:solidFill>
+        <a:schemeClr val="dk1">
+          <a:lumMod val="75000"/>
+          <a:lumOff val="25000"/>
+        </a:schemeClr>
+      </a:solidFill>
+      <a:ln w="9525" cap="flat" cmpd="sng" algn="ctr">
+        <a:solidFill>
+          <a:schemeClr val="tx1">
+            <a:lumMod val="65000"/>
+            <a:lumOff val="35000"/>
+          </a:schemeClr>
+        </a:solidFill>
+        <a:round/>
+      </a:ln>
+    </cs:spPr>
+  </cs:downBar>
+  <cs:dropLine>
+    <cs:lnRef idx="0"/>
+    <cs:fillRef idx="0"/>
+    <cs:effectRef idx="0"/>
+    <cs:fontRef idx="minor">
+      <a:schemeClr val="tx1"/>
+    </cs:fontRef>
+    <cs:spPr>
+      <a:ln w="9525" cap="flat" cmpd="sng" algn="ctr">
+        <a:solidFill>
+          <a:schemeClr val="tx1">
+            <a:lumMod val="35000"/>
+            <a:lumOff val="65000"/>
+          </a:schemeClr>
+        </a:solidFill>
+        <a:round/>
+      </a:ln>
+    </cs:spPr>
+  </cs:dropLine>
+  <cs:errorBar>
+    <cs:lnRef idx="0"/>
+    <cs:fillRef idx="0"/>
+    <cs:effectRef idx="0"/>
+    <cs:fontRef idx="minor">
+      <a:schemeClr val="tx1"/>
+    </cs:fontRef>
+    <cs:spPr>
+      <a:ln w="9525" cap="flat" cmpd="sng" algn="ctr">
+        <a:solidFill>
+          <a:schemeClr val="tx1">
+            <a:lumMod val="65000"/>
+            <a:lumOff val="35000"/>
+          </a:schemeClr>
+        </a:solidFill>
+        <a:round/>
+      </a:ln>
+    </cs:spPr>
+  </cs:errorBar>
+  <cs:floor>
+    <cs:lnRef idx="0"/>
+    <cs:fillRef idx="0"/>
+    <cs:effectRef idx="0"/>
+    <cs:fontRef idx="minor">
+      <a:schemeClr val="tx1"/>
+    </cs:fontRef>
+    <cs:spPr>
+      <a:noFill/>
+      <a:ln>
+        <a:noFill/>
+      </a:ln>
+    </cs:spPr>
+  </cs:floor>
+  <cs:gridlineMajor>
+    <cs:lnRef idx="0"/>
+    <cs:fillRef idx="0"/>
+    <cs:effectRef idx="0"/>
+    <cs:fontRef idx="minor">
+      <a:schemeClr val="tx1"/>
+    </cs:fontRef>
+    <cs:spPr>
+      <a:ln w="9525" cap="flat" cmpd="sng" algn="ctr">
+        <a:solidFill>
+          <a:schemeClr val="tx1">
+            <a:lumMod val="15000"/>
+            <a:lumOff val="85000"/>
+          </a:schemeClr>
+        </a:solidFill>
+        <a:round/>
+      </a:ln>
+    </cs:spPr>
+  </cs:gridlineMajor>
+  <cs:gridlineMinor>
+    <cs:lnRef idx="0"/>
+    <cs:fillRef idx="0"/>
+    <cs:effectRef idx="0"/>
+    <cs:fontRef idx="minor">
+      <a:schemeClr val="tx1"/>
+    </cs:fontRef>
+    <cs:spPr>
+      <a:ln w="9525" cap="flat" cmpd="sng" algn="ctr">
+        <a:solidFill>
+          <a:schemeClr val="tx1">
+            <a:lumMod val="5000"/>
+            <a:lumOff val="95000"/>
+          </a:schemeClr>
+        </a:solidFill>
+        <a:round/>
+      </a:ln>
+    </cs:spPr>
+  </cs:gridlineMinor>
+  <cs:hiLoLine>
+    <cs:lnRef idx="0"/>
+    <cs:fillRef idx="0"/>
+    <cs:effectRef idx="0"/>
+    <cs:fontRef idx="minor">
+      <a:schemeClr val="tx1"/>
+    </cs:fontRef>
+    <cs:spPr>
+      <a:ln w="9525" cap="flat" cmpd="sng" algn="ctr">
+        <a:solidFill>
+          <a:schemeClr val="tx1">
+            <a:lumMod val="50000"/>
+            <a:lumOff val="50000"/>
+          </a:schemeClr>
+        </a:solidFill>
+        <a:round/>
+      </a:ln>
+    </cs:spPr>
+  </cs:hiLoLine>
+  <cs:leaderLine>
+    <cs:lnRef idx="0"/>
+    <cs:fillRef idx="0"/>
+    <cs:effectRef idx="0"/>
+    <cs:fontRef idx="minor">
+      <a:schemeClr val="tx1"/>
+    </cs:fontRef>
+    <cs:spPr>
+      <a:ln w="9525" cap="flat" cmpd="sng" algn="ctr">
+        <a:solidFill>
+          <a:schemeClr val="tx1">
+            <a:lumMod val="35000"/>
+            <a:lumOff val="65000"/>
+          </a:schemeClr>
+        </a:solidFill>
+        <a:round/>
+      </a:ln>
+    </cs:spPr>
+  </cs:leaderLine>
+  <cs:legend>
+    <cs:lnRef idx="0"/>
+    <cs:fillRef idx="0"/>
+    <cs:effectRef idx="0"/>
+    <cs:fontRef idx="minor">
+      <a:schemeClr val="tx1">
+        <a:lumMod val="65000"/>
+        <a:lumOff val="35000"/>
+      </a:schemeClr>
+    </cs:fontRef>
+    <cs:defRPr sz="900" kern="1200"/>
+  </cs:legend>
+  <cs:plotArea mods="allowNoFillOverride allowNoLineOverride">
+    <cs:lnRef idx="0"/>
+    <cs:fillRef idx="0"/>
+    <cs:effectRef idx="0"/>
+    <cs:fontRef idx="minor">
+      <a:schemeClr val="dk1"/>
+    </cs:fontRef>
+  </cs:plotArea>
+  <cs:plotArea3D mods="allowNoFillOverride allowNoLineOverride">
+    <cs:lnRef idx="0"/>
+    <cs:fillRef idx="0"/>
+    <cs:effectRef idx="0"/>
+    <cs:fontRef idx="minor">
+      <a:schemeClr val="dk1"/>
+    </cs:fontRef>
+  </cs:plotArea3D>
+  <cs:seriesAxis>
+    <cs:lnRef idx="0"/>
+    <cs:fillRef idx="0"/>
+    <cs:effectRef idx="0"/>
+    <cs:fontRef idx="minor">
+      <a:schemeClr val="tx1">
+        <a:lumMod val="65000"/>
+        <a:lumOff val="35000"/>
+      </a:schemeClr>
+    </cs:fontRef>
+    <cs:defRPr sz="900" kern="1200"/>
+  </cs:seriesAxis>
+  <cs:seriesLine>
+    <cs:lnRef idx="0"/>
+    <cs:fillRef idx="0"/>
+    <cs:effectRef idx="0"/>
+    <cs:fontRef idx="minor">
+      <a:schemeClr val="tx1"/>
+    </cs:fontRef>
+    <cs:spPr>
+      <a:ln w="9525" cap="flat" cmpd="sng" algn="ctr">
+        <a:solidFill>
+          <a:schemeClr val="tx1">
+            <a:lumMod val="35000"/>
+            <a:lumOff val="65000"/>
+          </a:schemeClr>
+        </a:solidFill>
+        <a:round/>
+      </a:ln>
+    </cs:spPr>
+  </cs:seriesLine>
+  <cs:title>
+    <cs:lnRef idx="0"/>
+    <cs:fillRef idx="0"/>
+    <cs:effectRef idx="0"/>
+    <cs:fontRef idx="minor">
+      <a:schemeClr val="tx1">
+        <a:lumMod val="65000"/>
+        <a:lumOff val="35000"/>
+      </a:schemeClr>
+    </cs:fontRef>
+    <cs:defRPr sz="1600" b="1" kern="1200" cap="all" baseline="0"/>
+  </cs:title>
+  <cs:trendline>
+    <cs:lnRef idx="0">
+      <cs:styleClr val="auto"/>
+    </cs:lnRef>
+    <cs:fillRef idx="0"/>
+    <cs:effectRef idx="0"/>
+    <cs:fontRef idx="minor">
+      <a:schemeClr val="tx1"/>
+    </cs:fontRef>
+    <cs:spPr>
+      <a:ln w="19050" cap="rnd">
+        <a:solidFill>
+          <a:schemeClr val="phClr"/>
+        </a:solidFill>
+        <a:prstDash val="sysDash"/>
+      </a:ln>
+    </cs:spPr>
+  </cs:trendline>
+  <cs:trendlineLabel>
+    <cs:lnRef idx="0"/>
+    <cs:fillRef idx="0"/>
+    <cs:effectRef idx="0"/>
+    <cs:fontRef idx="minor">
+      <a:schemeClr val="tx1">
+        <a:lumMod val="65000"/>
+        <a:lumOff val="35000"/>
+      </a:schemeClr>
+    </cs:fontRef>
+    <cs:defRPr sz="900" kern="1200"/>
+  </cs:trendlineLabel>
+  <cs:upBar>
+    <cs:lnRef idx="0"/>
+    <cs:fillRef idx="0"/>
+    <cs:effectRef idx="0"/>
+    <cs:fontRef idx="minor">
+      <a:schemeClr val="tx1"/>
+    </cs:fontRef>
+    <cs:spPr>
+      <a:solidFill>
+        <a:schemeClr val="lt1"/>
+      </a:solidFill>
+      <a:ln w="9525" cap="flat" cmpd="sng" algn="ctr">
+        <a:solidFill>
+          <a:schemeClr val="tx1">
+            <a:lumMod val="65000"/>
+            <a:lumOff val="35000"/>
+          </a:schemeClr>
+        </a:solidFill>
+        <a:round/>
+      </a:ln>
+    </cs:spPr>
+  </cs:upBar>
+  <cs:valueAxis>
+    <cs:lnRef idx="0"/>
+    <cs:fillRef idx="0"/>
+    <cs:effectRef idx="0"/>
+    <cs:fontRef idx="minor">
+      <a:schemeClr val="tx1">
+        <a:lumMod val="65000"/>
+        <a:lumOff val="35000"/>
+      </a:schemeClr>
+    </cs:fontRef>
+    <cs:defRPr sz="900" kern="1200"/>
+  </cs:valueAxis>
+  <cs:wall>
+    <cs:lnRef idx="0"/>
+    <cs:fillRef idx="0"/>
+    <cs:effectRef idx="0"/>
+    <cs:fontRef idx="minor">
+      <a:schemeClr val="tx1"/>
+    </cs:fontRef>
+    <cs:spPr>
+      <a:noFill/>
+      <a:ln>
+        <a:noFill/>
+      </a:ln>
+    </cs:spPr>
+  </cs:wall>
+</cs:chartStyle>
+</file>
+
+<file path=word/charts/style8.xml><?xml version="1.0" encoding="utf-8"?>
+<cs:chartStyle xmlns:cs="http://schemas.microsoft.com/office/drawing/2012/chartStyle" xmlns:a="http://schemas.openxmlformats.org/drawingml/2006/main" id="259">
+  <cs:axisTitle>
+    <cs:lnRef idx="0"/>
+    <cs:fillRef idx="0"/>
+    <cs:effectRef idx="0"/>
+    <cs:fontRef idx="minor">
+      <a:schemeClr val="tx1">
+        <a:lumMod val="65000"/>
+        <a:lumOff val="35000"/>
+      </a:schemeClr>
+    </cs:fontRef>
+    <cs:defRPr sz="900" kern="1200" cap="all"/>
+  </cs:axisTitle>
+  <cs:categoryAxis>
+    <cs:lnRef idx="0"/>
+    <cs:fillRef idx="0"/>
+    <cs:effectRef idx="0"/>
+    <cs:fontRef idx="minor">
+      <a:schemeClr val="tx1">
+        <a:lumMod val="65000"/>
+        <a:lumOff val="35000"/>
+      </a:schemeClr>
+    </cs:fontRef>
+    <cs:defRPr sz="900" kern="1200"/>
+  </cs:categoryAxis>
+  <cs:chartArea mods="allowNoFillOverride allowNoLineOverride">
+    <cs:lnRef idx="0"/>
+    <cs:fillRef idx="0"/>
+    <cs:effectRef idx="0"/>
+    <cs:fontRef idx="minor">
+      <a:schemeClr val="tx1"/>
+    </cs:fontRef>
+    <cs:spPr>
+      <a:solidFill>
+        <a:schemeClr val="bg1"/>
+      </a:solidFill>
+      <a:ln w="9525" cap="flat" cmpd="sng" algn="ctr">
+        <a:solidFill>
+          <a:schemeClr val="tx1">
+            <a:lumMod val="15000"/>
+            <a:lumOff val="85000"/>
+          </a:schemeClr>
+        </a:solidFill>
+        <a:round/>
+      </a:ln>
+    </cs:spPr>
+    <cs:defRPr sz="1000" kern="1200"/>
+  </cs:chartArea>
+  <cs:dataLabel>
+    <cs:lnRef idx="0"/>
+    <cs:fillRef idx="0"/>
+    <cs:effectRef idx="0"/>
+    <cs:fontRef idx="minor">
+      <cs:styleClr val="auto"/>
+    </cs:fontRef>
+    <cs:defRPr sz="1000" b="1" i="0" u="none" strike="noStrike" kern="1200" spc="0" baseline="0"/>
+  </cs:dataLabel>
+  <cs:dataLabelCallout>
+    <cs:lnRef idx="0">
+      <cs:styleClr val="auto"/>
+    </cs:lnRef>
+    <cs:fillRef idx="0"/>
+    <cs:effectRef idx="0"/>
+    <cs:fontRef idx="minor">
+      <cs:styleClr val="auto"/>
+    </cs:fontRef>
+    <cs:spPr>
+      <a:solidFill>
+        <a:schemeClr val="lt1"/>
+      </a:solidFill>
+      <a:ln>
+        <a:solidFill>
+          <a:schemeClr val="phClr"/>
+        </a:solidFill>
+      </a:ln>
+    </cs:spPr>
+    <cs:defRPr sz="1000" b="1" kern="1200"/>
+    <cs:bodyPr rot="0" spcFirstLastPara="1" vertOverflow="clip" horzOverflow="clip" vert="horz" wrap="square" lIns="36576" tIns="18288" rIns="36576" bIns="18288" anchor="ctr" anchorCtr="1">
+      <a:spAutoFit/>
+    </cs:bodyPr>
+  </cs:dataLabelCallout>
+  <cs:dataPoint>
+    <cs:lnRef idx="0"/>
+    <cs:fillRef idx="0">
+      <cs:styleClr val="auto"/>
+    </cs:fillRef>
+    <cs:effectRef idx="0"/>
+    <cs:fontRef idx="minor">
+      <a:schemeClr val="dk1"/>
+    </cs:fontRef>
+    <cs:spPr>
+      <a:solidFill>
+        <a:schemeClr val="phClr"/>
+      </a:solidFill>
+      <a:effectLst>
+        <a:outerShdw blurRad="63500" sx="102000" sy="102000" algn="ctr" rotWithShape="0">
+          <a:prstClr val="black">
+            <a:alpha val="20000"/>
+          </a:prstClr>
+        </a:outerShdw>
+      </a:effectLst>
+    </cs:spPr>
+  </cs:dataPoint>
+  <cs:dataPoint3D>
+    <cs:lnRef idx="0"/>
+    <cs:fillRef idx="0">
+      <cs:styleClr val="auto"/>
+    </cs:fillRef>
+    <cs:effectRef idx="0"/>
+    <cs:fontRef idx="minor">
+      <a:schemeClr val="dk1"/>
+    </cs:fontRef>
+    <cs:spPr>
+      <a:solidFill>
+        <a:schemeClr val="phClr"/>
+      </a:solidFill>
+      <a:effectLst>
+        <a:outerShdw blurRad="88900" sx="102000" sy="102000" algn="ctr" rotWithShape="0">
+          <a:prstClr val="black">
+            <a:alpha val="10000"/>
+          </a:prstClr>
+        </a:outerShdw>
+      </a:effectLst>
+      <a:scene3d>
+        <a:camera prst="orthographicFront"/>
+        <a:lightRig rig="threePt" dir="t"/>
+      </a:scene3d>
+      <a:sp3d>
+        <a:bevelT w="127000" h="127000"/>
+        <a:bevelB w="127000" h="127000"/>
+      </a:sp3d>
+    </cs:spPr>
+  </cs:dataPoint3D>
+  <cs:dataPointLine>
+    <cs:lnRef idx="0">
+      <cs:styleClr val="auto"/>
+    </cs:lnRef>
+    <cs:fillRef idx="0"/>
+    <cs:effectRef idx="0"/>
+    <cs:fontRef idx="minor">
+      <a:schemeClr val="dk1"/>
+    </cs:fontRef>
+    <cs:spPr>
+      <a:ln w="28575" cap="rnd">
+        <a:solidFill>
+          <a:schemeClr val="phClr"/>
+        </a:solidFill>
+        <a:round/>
+      </a:ln>
+    </cs:spPr>
+  </cs:dataPointLine>
+  <cs:dataPointMarker>
+    <cs:lnRef idx="0"/>
+    <cs:fillRef idx="0">
+      <cs:styleClr val="auto"/>
+    </cs:fillRef>
+    <cs:effectRef idx="0"/>
+    <cs:fontRef idx="minor">
+      <a:schemeClr val="dk1"/>
+    </cs:fontRef>
+    <cs:spPr>
+      <a:solidFill>
+        <a:schemeClr val="phClr"/>
+      </a:solidFill>
+      <a:ln w="9525">
+        <a:solidFill>
+          <a:schemeClr val="lt1"/>
+        </a:solidFill>
+      </a:ln>
+    </cs:spPr>
+  </cs:dataPointMarker>
+  <cs:dataPointMarkerLayout symbol="circle" size="6"/>
+  <cs:dataPointWireframe>
+    <cs:lnRef idx="0">
+      <cs:styleClr val="auto"/>
+    </cs:lnRef>
+    <cs:fillRef idx="0"/>
+    <cs:effectRef idx="0"/>
+    <cs:fontRef idx="minor">
+      <a:schemeClr val="dk1"/>
+    </cs:fontRef>
+    <cs:spPr>
+      <a:ln w="9525" cap="rnd">
+        <a:solidFill>
+          <a:schemeClr val="phClr"/>
+        </a:solidFill>
+        <a:round/>
+      </a:ln>
+    </cs:spPr>
+  </cs:dataPointWireframe>
+  <cs:dataTable>
+    <cs:lnRef idx="0"/>
+    <cs:fillRef idx="0"/>
+    <cs:effectRef idx="0"/>
+    <cs:fontRef idx="minor">
+      <a:schemeClr val="tx1">
+        <a:lumMod val="65000"/>
+        <a:lumOff val="35000"/>
+      </a:schemeClr>
+    </cs:fontRef>
+    <cs:spPr>
+      <a:noFill/>
+      <a:ln w="9525" cap="flat" cmpd="sng" algn="ctr">
+        <a:solidFill>
+          <a:schemeClr val="tx1">
+            <a:lumMod val="15000"/>
+            <a:lumOff val="85000"/>
+          </a:schemeClr>
+        </a:solidFill>
+        <a:round/>
+      </a:ln>
+    </cs:spPr>
+    <cs:defRPr sz="900" kern="1200"/>
+  </cs:dataTable>
+  <cs:downBar>
+    <cs:lnRef idx="0"/>
+    <cs:fillRef idx="0"/>
+    <cs:effectRef idx="0"/>
+    <cs:fontRef idx="minor">
+      <a:schemeClr val="tx1"/>
+    </cs:fontRef>
+    <cs:spPr>
+      <a:solidFill>
+        <a:schemeClr val="dk1">
+          <a:lumMod val="75000"/>
+          <a:lumOff val="25000"/>
+        </a:schemeClr>
+      </a:solidFill>
+      <a:ln w="9525" cap="flat" cmpd="sng" algn="ctr">
+        <a:solidFill>
+          <a:schemeClr val="tx1">
+            <a:lumMod val="65000"/>
+            <a:lumOff val="35000"/>
+          </a:schemeClr>
+        </a:solidFill>
+        <a:round/>
+      </a:ln>
+    </cs:spPr>
+  </cs:downBar>
+  <cs:dropLine>
+    <cs:lnRef idx="0"/>
+    <cs:fillRef idx="0"/>
+    <cs:effectRef idx="0"/>
+    <cs:fontRef idx="minor">
+      <a:schemeClr val="tx1"/>
+    </cs:fontRef>
+    <cs:spPr>
+      <a:ln w="9525" cap="flat" cmpd="sng" algn="ctr">
+        <a:solidFill>
+          <a:schemeClr val="tx1">
+            <a:lumMod val="35000"/>
+            <a:lumOff val="65000"/>
+          </a:schemeClr>
+        </a:solidFill>
+        <a:round/>
+      </a:ln>
+    </cs:spPr>
+  </cs:dropLine>
+  <cs:errorBar>
+    <cs:lnRef idx="0"/>
+    <cs:fillRef idx="0"/>
+    <cs:effectRef idx="0"/>
+    <cs:fontRef idx="minor">
+      <a:schemeClr val="tx1"/>
+    </cs:fontRef>
+    <cs:spPr>
+      <a:ln w="9525" cap="flat" cmpd="sng" algn="ctr">
+        <a:solidFill>
+          <a:schemeClr val="tx1">
+            <a:lumMod val="65000"/>
+            <a:lumOff val="35000"/>
+          </a:schemeClr>
+        </a:solidFill>
+        <a:round/>
+      </a:ln>
+    </cs:spPr>
+  </cs:errorBar>
+  <cs:floor>
+    <cs:lnRef idx="0"/>
+    <cs:fillRef idx="0"/>
+    <cs:effectRef idx="0"/>
+    <cs:fontRef idx="minor">
+      <a:schemeClr val="tx1"/>
+    </cs:fontRef>
+    <cs:spPr>
+      <a:noFill/>
+      <a:ln>
+        <a:noFill/>
+      </a:ln>
+    </cs:spPr>
+  </cs:floor>
+  <cs:gridlineMajor>
+    <cs:lnRef idx="0"/>
+    <cs:fillRef idx="0"/>
+    <cs:effectRef idx="0"/>
+    <cs:fontRef idx="minor">
+      <a:schemeClr val="tx1"/>
+    </cs:fontRef>
+    <cs:spPr>
+      <a:ln w="9525" cap="flat" cmpd="sng" algn="ctr">
+        <a:solidFill>
+          <a:schemeClr val="tx1">
+            <a:lumMod val="15000"/>
+            <a:lumOff val="85000"/>
+          </a:schemeClr>
+        </a:solidFill>
+        <a:round/>
+      </a:ln>
+    </cs:spPr>
+  </cs:gridlineMajor>
+  <cs:gridlineMinor>
+    <cs:lnRef idx="0"/>
+    <cs:fillRef idx="0"/>
+    <cs:effectRef idx="0"/>
+    <cs:fontRef idx="minor">
+      <a:schemeClr val="tx1"/>
+    </cs:fontRef>
+    <cs:spPr>
+      <a:ln w="9525" cap="flat" cmpd="sng" algn="ctr">
+        <a:solidFill>
+          <a:schemeClr val="tx1">
+            <a:lumMod val="5000"/>
+            <a:lumOff val="95000"/>
+          </a:schemeClr>
+        </a:solidFill>
+        <a:round/>
+      </a:ln>
+    </cs:spPr>
+  </cs:gridlineMinor>
+  <cs:hiLoLine>
+    <cs:lnRef idx="0"/>
+    <cs:fillRef idx="0"/>
+    <cs:effectRef idx="0"/>
+    <cs:fontRef idx="minor">
+      <a:schemeClr val="tx1"/>
+    </cs:fontRef>
+    <cs:spPr>
+      <a:ln w="9525" cap="flat" cmpd="sng" algn="ctr">
+        <a:solidFill>
+          <a:schemeClr val="tx1">
+            <a:lumMod val="50000"/>
+            <a:lumOff val="50000"/>
+          </a:schemeClr>
+        </a:solidFill>
+        <a:round/>
+      </a:ln>
+    </cs:spPr>
+  </cs:hiLoLine>
+  <cs:leaderLine>
+    <cs:lnRef idx="0"/>
+    <cs:fillRef idx="0"/>
+    <cs:effectRef idx="0"/>
+    <cs:fontRef idx="minor">
+      <a:schemeClr val="tx1"/>
+    </cs:fontRef>
+    <cs:spPr>
+      <a:ln w="9525" cap="flat" cmpd="sng" algn="ctr">
+        <a:solidFill>
+          <a:schemeClr val="tx1">
+            <a:lumMod val="35000"/>
+            <a:lumOff val="65000"/>
+          </a:schemeClr>
+        </a:solidFill>
+        <a:round/>
+      </a:ln>
+    </cs:spPr>
+  </cs:leaderLine>
+  <cs:legend>
+    <cs:lnRef idx="0"/>
+    <cs:fillRef idx="0"/>
+    <cs:effectRef idx="0"/>
+    <cs:fontRef idx="minor">
+      <a:schemeClr val="tx1">
+        <a:lumMod val="65000"/>
+        <a:lumOff val="35000"/>
+      </a:schemeClr>
+    </cs:fontRef>
+    <cs:defRPr sz="900" kern="1200"/>
+  </cs:legend>
+  <cs:plotArea mods="allowNoFillOverride allowNoLineOverride">
+    <cs:lnRef idx="0"/>
+    <cs:fillRef idx="0"/>
+    <cs:effectRef idx="0"/>
+    <cs:fontRef idx="minor">
+      <a:schemeClr val="dk1"/>
+    </cs:fontRef>
+  </cs:plotArea>
+  <cs:plotArea3D mods="allowNoFillOverride allowNoLineOverride">
+    <cs:lnRef idx="0"/>
+    <cs:fillRef idx="0"/>
+    <cs:effectRef idx="0"/>
+    <cs:fontRef idx="minor">
+      <a:schemeClr val="dk1"/>
+    </cs:fontRef>
+  </cs:plotArea3D>
+  <cs:seriesAxis>
+    <cs:lnRef idx="0"/>
+    <cs:fillRef idx="0"/>
+    <cs:effectRef idx="0"/>
+    <cs:fontRef idx="minor">
+      <a:schemeClr val="tx1">
+        <a:lumMod val="65000"/>
+        <a:lumOff val="35000"/>
+      </a:schemeClr>
+    </cs:fontRef>
+    <cs:defRPr sz="900" kern="1200"/>
+  </cs:seriesAxis>
+  <cs:seriesLine>
+    <cs:lnRef idx="0"/>
+    <cs:fillRef idx="0"/>
+    <cs:effectRef idx="0"/>
+    <cs:fontRef idx="minor">
+      <a:schemeClr val="tx1"/>
+    </cs:fontRef>
+    <cs:spPr>
+      <a:ln w="9525" cap="flat" cmpd="sng" algn="ctr">
+        <a:solidFill>
+          <a:schemeClr val="tx1">
+            <a:lumMod val="35000"/>
+            <a:lumOff val="65000"/>
+          </a:schemeClr>
+        </a:solidFill>
+        <a:round/>
+      </a:ln>
+    </cs:spPr>
+  </cs:seriesLine>
+  <cs:title>
+    <cs:lnRef idx="0"/>
+    <cs:fillRef idx="0"/>
+    <cs:effectRef idx="0"/>
+    <cs:fontRef idx="minor">
+      <a:schemeClr val="tx1">
+        <a:lumMod val="65000"/>
+        <a:lumOff val="35000"/>
+      </a:schemeClr>
+    </cs:fontRef>
+    <cs:defRPr sz="1600" b="1" kern="1200" cap="all" baseline="0"/>
+  </cs:title>
+  <cs:trendline>
+    <cs:lnRef idx="0">
+      <cs:styleClr val="auto"/>
+    </cs:lnRef>
+    <cs:fillRef idx="0"/>
+    <cs:effectRef idx="0"/>
+    <cs:fontRef idx="minor">
+      <a:schemeClr val="tx1"/>
+    </cs:fontRef>
+    <cs:spPr>
+      <a:ln w="19050" cap="rnd">
+        <a:solidFill>
+          <a:schemeClr val="phClr"/>
+        </a:solidFill>
+        <a:prstDash val="sysDash"/>
+      </a:ln>
+    </cs:spPr>
+  </cs:trendline>
+  <cs:trendlineLabel>
+    <cs:lnRef idx="0"/>
+    <cs:fillRef idx="0"/>
+    <cs:effectRef idx="0"/>
+    <cs:fontRef idx="minor">
+      <a:schemeClr val="tx1">
+        <a:lumMod val="65000"/>
+        <a:lumOff val="35000"/>
+      </a:schemeClr>
+    </cs:fontRef>
+    <cs:defRPr sz="900" kern="1200"/>
+  </cs:trendlineLabel>
+  <cs:upBar>
+    <cs:lnRef idx="0"/>
+    <cs:fillRef idx="0"/>
+    <cs:effectRef idx="0"/>
+    <cs:fontRef idx="minor">
+      <a:schemeClr val="tx1"/>
+    </cs:fontRef>
+    <cs:spPr>
+      <a:solidFill>
+        <a:schemeClr val="lt1"/>
+      </a:solidFill>
+      <a:ln w="9525" cap="flat" cmpd="sng" algn="ctr">
+        <a:solidFill>
+          <a:schemeClr val="tx1">
+            <a:lumMod val="65000"/>
+            <a:lumOff val="35000"/>
+          </a:schemeClr>
+        </a:solidFill>
+        <a:round/>
+      </a:ln>
+    </cs:spPr>
+  </cs:upBar>
+  <cs:valueAxis>
+    <cs:lnRef idx="0"/>
+    <cs:fillRef idx="0"/>
+    <cs:effectRef idx="0"/>
+    <cs:fontRef idx="minor">
+      <a:schemeClr val="tx1">
+        <a:lumMod val="65000"/>
+        <a:lumOff val="35000"/>
+      </a:schemeClr>
+    </cs:fontRef>
+    <cs:defRPr sz="900" kern="1200"/>
+  </cs:valueAxis>
+  <cs:wall>
+    <cs:lnRef idx="0"/>
+    <cs:fillRef idx="0"/>
+    <cs:effectRef idx="0"/>
+    <cs:fontRef idx="minor">
+      <a:schemeClr val="tx1"/>
+    </cs:fontRef>
+    <cs:spPr>
+      <a:noFill/>
+      <a:ln>
+        <a:noFill/>
+      </a:ln>
+    </cs:spPr>
+  </cs:wall>
+</cs:chartStyle>
+</file>
+
+<file path=word/charts/style9.xml><?xml version="1.0" encoding="utf-8"?>
 <cs:chartStyle xmlns:cs="http://schemas.microsoft.com/office/drawing/2012/chartStyle" xmlns:a="http://schemas.openxmlformats.org/drawingml/2006/main" id="259">
   <cs:axisTitle>
     <cs:lnRef idx="0"/>

</xml_diff>